<commit_message>
Added tables of results(without the values)
</commit_message>
<xml_diff>
--- a/T1/NicolasNascimento_GabrielChiele.docx
+++ b/T1/NicolasNascimento_GabrielChiele.docx
@@ -1,6 +1,6 @@
 
 <file path=word/document.xml><?xml version="1.0" encoding="utf-8"?>
-<w:document xmlns:wpc="http://schemas.microsoft.com/office/word/2010/wordprocessingCanvas" xmlns:mc="http://schemas.openxmlformats.org/markup-compatibility/2006" xmlns:o="urn:schemas-microsoft-com:office:office" xmlns:r="http://schemas.openxmlformats.org/officeDocument/2006/relationships" xmlns:m="http://schemas.openxmlformats.org/officeDocument/2006/math" xmlns:v="urn:schemas-microsoft-com:vml" xmlns:wp14="http://schemas.microsoft.com/office/word/2010/wordprocessingDrawing" xmlns:wp="http://schemas.openxmlformats.org/drawingml/2006/wordprocessingDrawing" xmlns:w10="urn:schemas-microsoft-com:office:word" xmlns:w="http://schemas.openxmlformats.org/wordprocessingml/2006/main" xmlns:w14="http://schemas.microsoft.com/office/word/2010/wordml" xmlns:w15="http://schemas.microsoft.com/office/word/2012/wordml" xmlns:wpg="http://schemas.microsoft.com/office/word/2010/wordprocessingGroup" xmlns:wpi="http://schemas.microsoft.com/office/word/2010/wordprocessingInk" xmlns:wne="http://schemas.microsoft.com/office/word/2006/wordml" xmlns:wps="http://schemas.microsoft.com/office/word/2010/wordprocessingShape" mc:Ignorable="w14 w15 wp14">
+<w:document xmlns:wpc="http://schemas.microsoft.com/office/word/2010/wordprocessingCanvas" xmlns:mc="http://schemas.openxmlformats.org/markup-compatibility/2006" xmlns:o="urn:schemas-microsoft-com:office:office" xmlns:r="http://schemas.openxmlformats.org/officeDocument/2006/relationships" xmlns:m="http://schemas.openxmlformats.org/officeDocument/2006/math" xmlns:v="urn:schemas-microsoft-com:vml" xmlns:wp14="http://schemas.microsoft.com/office/word/2010/wordprocessingDrawing" xmlns:wp="http://schemas.openxmlformats.org/drawingml/2006/wordprocessingDrawing" xmlns:w10="urn:schemas-microsoft-com:office:word" xmlns:w="http://schemas.openxmlformats.org/wordprocessingml/2006/main" xmlns:w14="http://schemas.microsoft.com/office/word/2010/wordml" xmlns:wpg="http://schemas.microsoft.com/office/word/2010/wordprocessingGroup" xmlns:wpi="http://schemas.microsoft.com/office/word/2010/wordprocessingInk" xmlns:wne="http://schemas.microsoft.com/office/word/2006/wordml" xmlns:wps="http://schemas.microsoft.com/office/word/2010/wordprocessingShape" mc:Ignorable="w14 wp14">
   <w:body>
     <w:p>
       <w:pPr>
@@ -44,8 +44,8 @@
           <w:lang w:val="pt-BR"/>
         </w:rPr>
         <w:sectPr>
-          <w:headerReference w:type="default" r:id="rId7"/>
-          <w:footerReference w:type="default" r:id="rId8"/>
+          <w:headerReference w:type="default" r:id="rId8"/>
+          <w:footerReference w:type="default" r:id="rId9"/>
           <w:pgSz w:w="11900" w:h="16840"/>
           <w:pgMar w:top="1080" w:right="734" w:bottom="2434" w:left="734" w:header="720" w:footer="720" w:gutter="0"/>
           <w:cols w:space="720"/>
@@ -189,8 +189,8 @@
           <w:lang w:val="pt-BR"/>
         </w:rPr>
         <w:sectPr>
-          <w:headerReference w:type="default" r:id="rId9"/>
-          <w:footerReference w:type="default" r:id="rId10"/>
+          <w:headerReference w:type="default" r:id="rId10"/>
+          <w:footerReference w:type="default" r:id="rId11"/>
           <w:type w:val="continuous"/>
           <w:pgSz w:w="11900" w:h="16840"/>
           <w:pgMar w:top="1080" w:right="734" w:bottom="2434" w:left="734" w:header="720" w:footer="720" w:gutter="0"/>
@@ -228,8 +228,8 @@
           <w:lang w:val="pt-BR"/>
         </w:rPr>
         <w:sectPr>
-          <w:headerReference w:type="default" r:id="rId11"/>
-          <w:footerReference w:type="default" r:id="rId12"/>
+          <w:headerReference w:type="default" r:id="rId12"/>
+          <w:footerReference w:type="default" r:id="rId13"/>
           <w:type w:val="continuous"/>
           <w:pgSz w:w="11900" w:h="16840"/>
           <w:pgMar w:top="1080" w:right="734" w:bottom="2434" w:left="734" w:header="720" w:footer="720" w:gutter="0"/>
@@ -255,8 +255,13 @@
       <w:r>
         <w:t xml:space="preserve"> </w:t>
       </w:r>
-      <w:r>
-        <w:t xml:space="preserve">This paper presents the implementation of a parallel algorithm using the master-slave paradigm and the MPI libraries. It also compares the performance of algorithm when </w:t>
+      <w:proofErr w:type="gramStart"/>
+      <w:r>
+        <w:t>This</w:t>
+      </w:r>
+      <w:proofErr w:type="gramEnd"/>
+      <w:r>
+        <w:t xml:space="preserve"> paper presents the implementation of a parallel algorithm using the master-slave paradigm and the MPI libraries. It also compares the performance of algorithm when </w:t>
       </w:r>
       <w:r>
         <w:t>modifying</w:t>
@@ -275,7 +280,7 @@
     </w:p>
     <w:p>
       <w:pPr>
-        <w:pStyle w:val="Ttulo1"/>
+        <w:pStyle w:val="Heading1"/>
         <w:numPr>
           <w:ilvl w:val="0"/>
           <w:numId w:val="2"/>
@@ -293,7 +298,7 @@
     </w:p>
     <w:p>
       <w:pPr>
-        <w:pStyle w:val="Corpodetexto"/>
+        <w:pStyle w:val="BodyText"/>
         <w:rPr>
           <w:lang w:val="pt-BR"/>
         </w:rPr>
@@ -307,7 +312,7 @@
     </w:p>
     <w:p>
       <w:pPr>
-        <w:pStyle w:val="Ttulo1"/>
+        <w:pStyle w:val="Heading1"/>
         <w:numPr>
           <w:ilvl w:val="0"/>
           <w:numId w:val="2"/>
@@ -319,7 +324,7 @@
     </w:p>
     <w:p>
       <w:pPr>
-        <w:pStyle w:val="Ttulo2"/>
+        <w:pStyle w:val="Heading2"/>
         <w:numPr>
           <w:ilvl w:val="1"/>
           <w:numId w:val="2"/>
@@ -337,7 +342,7 @@
     </w:p>
     <w:p>
       <w:pPr>
-        <w:pStyle w:val="Corpodetexto"/>
+        <w:pStyle w:val="BodyText"/>
         <w:rPr>
           <w:lang w:val="pt-BR"/>
         </w:rPr>
@@ -351,7 +356,7 @@
     </w:p>
     <w:p>
       <w:pPr>
-        <w:pStyle w:val="Ttulo2"/>
+        <w:pStyle w:val="Heading2"/>
         <w:numPr>
           <w:ilvl w:val="1"/>
           <w:numId w:val="2"/>
@@ -369,7 +374,7 @@
     </w:p>
     <w:p>
       <w:pPr>
-        <w:pStyle w:val="Corpodetexto"/>
+        <w:pStyle w:val="BodyText"/>
         <w:rPr>
           <w:lang w:val="pt-BR"/>
         </w:rPr>
@@ -383,7 +388,7 @@
     </w:p>
     <w:p>
       <w:pPr>
-        <w:pStyle w:val="Ttulo1"/>
+        <w:pStyle w:val="Heading1"/>
         <w:numPr>
           <w:ilvl w:val="0"/>
           <w:numId w:val="2"/>
@@ -395,7 +400,7 @@
     </w:p>
     <w:p>
       <w:pPr>
-        <w:pStyle w:val="Corpodetexto"/>
+        <w:pStyle w:val="BodyText"/>
         <w:rPr>
           <w:lang w:val="pt-BR"/>
         </w:rPr>
@@ -428,7 +433,7 @@
     </w:p>
     <w:p>
       <w:pPr>
-        <w:pStyle w:val="Corpodetexto"/>
+        <w:pStyle w:val="BodyText"/>
         <w:rPr>
           <w:lang w:val="pt-BR"/>
         </w:rPr>
@@ -526,7 +531,7 @@
     </w:p>
     <w:p>
       <w:pPr>
-        <w:pStyle w:val="Corpodetexto"/>
+        <w:pStyle w:val="BodyText"/>
         <w:rPr>
           <w:lang w:val="pt-BR"/>
         </w:rPr>
@@ -588,7 +593,7 @@
     </w:p>
     <w:p>
       <w:pPr>
-        <w:pStyle w:val="Corpodetexto"/>
+        <w:pStyle w:val="BodyText"/>
         <w:rPr>
           <w:lang w:val="pt-BR"/>
         </w:rPr>
@@ -644,7 +649,7 @@
     </w:p>
     <w:p>
       <w:pPr>
-        <w:pStyle w:val="Corpodetexto"/>
+        <w:pStyle w:val="BodyText"/>
         <w:rPr>
           <w:lang w:val="pt-BR"/>
         </w:rPr>
@@ -664,7 +669,7 @@
     </w:p>
     <w:p>
       <w:pPr>
-        <w:pStyle w:val="Corpodetexto"/>
+        <w:pStyle w:val="BodyText"/>
         <w:rPr>
           <w:lang w:val="pt-BR"/>
         </w:rPr>
@@ -696,7 +701,7 @@
     </w:p>
     <w:p>
       <w:pPr>
-        <w:pStyle w:val="Ttulo1"/>
+        <w:pStyle w:val="Heading1"/>
         <w:numPr>
           <w:ilvl w:val="0"/>
           <w:numId w:val="6"/>
@@ -709,7 +714,7 @@
     </w:p>
     <w:p>
       <w:pPr>
-        <w:pStyle w:val="Corpodetexto"/>
+        <w:pStyle w:val="BodyText"/>
         <w:ind w:firstLine="284"/>
         <w:rPr>
           <w:lang w:val="pt-BR"/>
@@ -754,7 +759,7 @@
     </w:p>
     <w:p>
       <w:pPr>
-        <w:pStyle w:val="Corpodetexto"/>
+        <w:pStyle w:val="BodyText"/>
         <w:ind w:firstLine="284"/>
         <w:rPr>
           <w:lang w:val="pt-BR"/>
@@ -770,19 +775,7 @@
         <w:rPr>
           <w:lang w:val="pt-BR"/>
         </w:rPr>
-        <w:t xml:space="preserve">O cluster Atlântica é composto por 16 máquinas Dell PowerEdge R610. Cada máquina possui dois processadores Intel Xeon Quad-Core E5520 2.27 GHz Hyper-Threading e 16GB de memória, totalizando 8 </w:t>
-      </w:r>
-      <w:r>
-        <w:rPr>
-          <w:lang w:val="pt-BR"/>
-        </w:rPr>
-        <w:t>núcleos (</w:t>
-      </w:r>
-      <w:r>
-        <w:rPr>
-          <w:lang w:val="pt-BR"/>
-        </w:rPr>
-        <w:t>16 threads) por nó e 128 núcleos (256 threads) no c</w:t>
+        <w:t>O cluster Atlântica é composto por 16 máquinas Dell PowerEdge R610. Cada máquina possui dois processadores Intel Xeon Quad-Core E5520 2.27 GHz Hyper-Threading e 16GB de memória, totalizando 8 núcleos (16 threads) por nó e 128 núcleos (256 threads) no c</w:t>
       </w:r>
       <w:r>
         <w:rPr>
@@ -794,24 +787,12 @@
         <w:rPr>
           <w:lang w:val="pt-BR"/>
         </w:rPr>
-        <w:t xml:space="preserve">uster. Os nós estão </w:t>
-      </w:r>
-      <w:r>
-        <w:rPr>
-          <w:lang w:val="pt-BR"/>
-        </w:rPr>
-        <w:t>interligados</w:t>
-      </w:r>
-      <w:r>
-        <w:rPr>
-          <w:lang w:val="pt-BR"/>
-        </w:rPr>
-        <w:t xml:space="preserve"> por 4 redes Gigabit-Ethernet chaveadas.</w:t>
+        <w:t>uster. Os nós estão interligados por 4 redes Gigabit-Ethernet chaveadas.</w:t>
       </w:r>
     </w:p>
     <w:p>
       <w:pPr>
-        <w:pStyle w:val="Corpodetexto"/>
+        <w:pStyle w:val="BodyText"/>
         <w:ind w:firstLine="284"/>
         <w:rPr>
           <w:lang w:val="pt-BR"/>
@@ -821,19 +802,7 @@
         <w:rPr>
           <w:lang w:val="pt-BR"/>
         </w:rPr>
-        <w:t xml:space="preserve">O </w:t>
-      </w:r>
-      <w:r>
-        <w:rPr>
-          <w:lang w:val="pt-BR"/>
-        </w:rPr>
-        <w:t>último</w:t>
-      </w:r>
-      <w:r>
-        <w:rPr>
-          <w:lang w:val="pt-BR"/>
-        </w:rPr>
-        <w:t xml:space="preserve"> nó (atlantica16), dispõe de uma NVIDIA Tesla S2050 Computing System, com 4 NVIDIA Fermi computing processors (448 CUDA cores cada) divididos em 2 host interfaces </w:t>
+        <w:t xml:space="preserve">O último nó (atlantica16), dispõe de uma NVIDIA Tesla S2050 Computing System, com 4 NVIDIA Fermi computing processors (448 CUDA cores cada) divididos em 2 host interfaces </w:t>
       </w:r>
       <w:r>
         <w:rPr>
@@ -844,7 +813,7 @@
     </w:p>
     <w:p>
       <w:pPr>
-        <w:pStyle w:val="Ttulo1"/>
+        <w:pStyle w:val="Heading1"/>
         <w:numPr>
           <w:ilvl w:val="0"/>
           <w:numId w:val="6"/>
@@ -857,7 +826,7 @@
     </w:p>
     <w:p>
       <w:pPr>
-        <w:pStyle w:val="Ttulo2"/>
+        <w:pStyle w:val="Heading2"/>
         <w:numPr>
           <w:ilvl w:val="1"/>
           <w:numId w:val="2"/>
@@ -875,7 +844,7 @@
     </w:p>
     <w:p>
       <w:pPr>
-        <w:pStyle w:val="Corpodetexto"/>
+        <w:pStyle w:val="BodyText"/>
         <w:rPr>
           <w:lang w:val="pt-BR"/>
         </w:rPr>
@@ -896,7 +865,7 @@
     </w:p>
     <w:p>
       <w:pPr>
-        <w:pStyle w:val="Ttulo3"/>
+        <w:pStyle w:val="Heading3"/>
         <w:numPr>
           <w:ilvl w:val="2"/>
           <w:numId w:val="2"/>
@@ -915,7 +884,7 @@
     </w:p>
     <w:p>
       <w:pPr>
-        <w:pStyle w:val="Ttulo4"/>
+        <w:pStyle w:val="Heading4"/>
         <w:numPr>
           <w:ilvl w:val="3"/>
           <w:numId w:val="2"/>
@@ -934,7 +903,7 @@
     </w:p>
     <w:p>
       <w:pPr>
-        <w:pStyle w:val="Ttulo4"/>
+        <w:pStyle w:val="Heading4"/>
         <w:numPr>
           <w:ilvl w:val="3"/>
           <w:numId w:val="2"/>
@@ -953,7 +922,7 @@
     </w:p>
     <w:p>
       <w:pPr>
-        <w:pStyle w:val="Ttulo4"/>
+        <w:pStyle w:val="Heading4"/>
         <w:numPr>
           <w:ilvl w:val="3"/>
           <w:numId w:val="2"/>
@@ -972,7 +941,7 @@
     </w:p>
     <w:p>
       <w:pPr>
-        <w:pStyle w:val="Ttulo3"/>
+        <w:pStyle w:val="Heading3"/>
         <w:numPr>
           <w:ilvl w:val="2"/>
           <w:numId w:val="2"/>
@@ -991,7 +960,7 @@
     </w:p>
     <w:p>
       <w:pPr>
-        <w:pStyle w:val="Ttulo4"/>
+        <w:pStyle w:val="Heading4"/>
         <w:numPr>
           <w:ilvl w:val="3"/>
           <w:numId w:val="2"/>
@@ -1010,7 +979,7 @@
     </w:p>
     <w:p>
       <w:pPr>
-        <w:pStyle w:val="Ttulo4"/>
+        <w:pStyle w:val="Heading4"/>
         <w:numPr>
           <w:ilvl w:val="3"/>
           <w:numId w:val="2"/>
@@ -1029,7 +998,7 @@
     </w:p>
     <w:p>
       <w:pPr>
-        <w:pStyle w:val="Ttulo4"/>
+        <w:pStyle w:val="Heading4"/>
         <w:numPr>
           <w:ilvl w:val="3"/>
           <w:numId w:val="2"/>
@@ -1049,7 +1018,7 @@
     </w:p>
     <w:p>
       <w:pPr>
-        <w:pStyle w:val="Ttulo4"/>
+        <w:pStyle w:val="Heading4"/>
         <w:numPr>
           <w:ilvl w:val="3"/>
           <w:numId w:val="2"/>
@@ -1068,7 +1037,7 @@
     </w:p>
     <w:p>
       <w:pPr>
-        <w:pStyle w:val="Ttulo4"/>
+        <w:pStyle w:val="Heading4"/>
         <w:numPr>
           <w:ilvl w:val="3"/>
           <w:numId w:val="2"/>
@@ -1087,7 +1056,7 @@
     </w:p>
     <w:p>
       <w:pPr>
-        <w:pStyle w:val="Ttulo2"/>
+        <w:pStyle w:val="Heading2"/>
         <w:numPr>
           <w:ilvl w:val="1"/>
           <w:numId w:val="2"/>
@@ -1105,7 +1074,7 @@
     </w:p>
     <w:p>
       <w:pPr>
-        <w:pStyle w:val="Corpodetexto"/>
+        <w:pStyle w:val="BodyText"/>
       </w:pPr>
       <w:r>
         <w:t>Headings, or heads, are organizational devices that guide the reader through your paper. There are two types: component heads and text heads.</w:t>
@@ -1113,7 +1082,7 @@
     </w:p>
     <w:p>
       <w:pPr>
-        <w:pStyle w:val="Corpodetexto"/>
+        <w:pStyle w:val="BodyText"/>
       </w:pPr>
       <w:r>
         <w:t>Component heads identify the different components of your paper and are not topically subordinate to each other. Examples include ACKNOWLEDGMENTS and REFERENCES, and for these, the correct style to use is “Heading 5.” Use “figure caption” for your Figure captions, and “table head” for your table title. Run-in heads, such as “Abstract,” will require you to apply a style (in this case, italic) in addition to the style provided by the drop down menu to differentiate the head from the text.</w:t>
@@ -1121,7 +1090,7 @@
     </w:p>
     <w:p>
       <w:pPr>
-        <w:pStyle w:val="Corpodetexto"/>
+        <w:pStyle w:val="BodyText"/>
         <w:rPr>
           <w:lang w:val="pt-BR"/>
         </w:rPr>
@@ -1138,7 +1107,7 @@
     </w:p>
     <w:p>
       <w:pPr>
-        <w:pStyle w:val="Ttulo2"/>
+        <w:pStyle w:val="Heading2"/>
         <w:numPr>
           <w:ilvl w:val="1"/>
           <w:numId w:val="2"/>
@@ -1157,14 +1126,19 @@
     </w:p>
     <w:p>
       <w:pPr>
-        <w:pStyle w:val="Ttulo3"/>
+        <w:pStyle w:val="Heading3"/>
         <w:numPr>
           <w:ilvl w:val="2"/>
           <w:numId w:val="2"/>
         </w:numPr>
       </w:pPr>
-      <w:r>
-        <w:t>Positioning Figures and Tables: Place figures and tables at the top and bottom of columns. Avoid placing them in the middle of columns. Large figures and tables may span across both columns. Figure captions should be below the figures; table heads should appear above the tables. Insert figures and tables after they are cited in the text. Use the abbreviation “Fig. 1,” even at the beginning of a sentence.</w:t>
+      <w:proofErr w:type="gramStart"/>
+      <w:r>
+        <w:t>Positioning Figures and Tables: Place figures and tables at the top and bottom of columns.</w:t>
+      </w:r>
+      <w:proofErr w:type="gramEnd"/>
+      <w:r>
+        <w:t xml:space="preserve"> Avoid placing them in the middle of columns. Large figures and tables may span across both columns. Figure captions should be below the figures; table heads should appear above the tables. Insert figures and tables after they are cited in the text. Use the abbreviation “Fig. 1,” even at the beginning of a sentence.</w:t>
       </w:r>
     </w:p>
     <w:p>
@@ -1203,10 +1177,10 @@
         <w:tblLook w:val="04A0" w:firstRow="1" w:lastRow="0" w:firstColumn="1" w:lastColumn="0" w:noHBand="0" w:noVBand="1"/>
       </w:tblPr>
       <w:tblGrid>
-        <w:gridCol w:w="720"/>
-        <w:gridCol w:w="2340"/>
-        <w:gridCol w:w="900"/>
-        <w:gridCol w:w="900"/>
+        <w:gridCol w:w="1046"/>
+        <w:gridCol w:w="1276"/>
+        <w:gridCol w:w="1276"/>
+        <w:gridCol w:w="1262"/>
       </w:tblGrid>
       <w:tr>
         <w:trPr>
@@ -1216,7 +1190,66 @@
         </w:trPr>
         <w:tc>
           <w:tcPr>
-            <w:tcW w:w="720" w:type="dxa"/>
+            <w:tcW w:w="4860" w:type="dxa"/>
+            <w:gridSpan w:val="4"/>
+            <w:tcBorders>
+              <w:top w:val="single" w:sz="2" w:space="0" w:color="000000"/>
+              <w:left w:val="single" w:sz="2" w:space="0" w:color="000000"/>
+              <w:bottom w:val="single" w:sz="2" w:space="0" w:color="000000"/>
+              <w:right w:val="single" w:sz="2" w:space="0" w:color="000000"/>
+            </w:tcBorders>
+            <w:shd w:val="clear" w:color="auto" w:fill="auto"/>
+            <w:tcMar>
+              <w:top w:w="80" w:type="dxa"/>
+              <w:left w:w="80" w:type="dxa"/>
+              <w:bottom w:w="80" w:type="dxa"/>
+              <w:right w:w="80" w:type="dxa"/>
+            </w:tcMar>
+            <w:vAlign w:val="center"/>
+          </w:tcPr>
+          <w:p>
+            <w:pPr>
+              <w:pStyle w:val="tablecolhead"/>
+              <w:rPr>
+                <w:lang w:val="pt-BR"/>
+              </w:rPr>
+            </w:pPr>
+            <w:r>
+              <w:rPr>
+                <w:lang w:val="pt-BR"/>
+              </w:rPr>
+              <w:t>Tempo de Processamento</w:t>
+            </w:r>
+            <w:r>
+              <w:rPr>
+                <w:lang w:val="pt-BR"/>
+              </w:rPr>
+              <w:t xml:space="preserve"> (</w:t>
+            </w:r>
+            <w:r>
+              <w:rPr>
+                <w:lang w:val="pt-BR"/>
+              </w:rPr>
+              <w:t>milisegundos</w:t>
+            </w:r>
+            <w:r>
+              <w:rPr>
+                <w:lang w:val="pt-BR"/>
+              </w:rPr>
+              <w:t>)</w:t>
+            </w:r>
+          </w:p>
+        </w:tc>
+      </w:tr>
+      <w:tr>
+        <w:trPr>
+          <w:trHeight w:val="178"/>
+          <w:tblHeader/>
+          <w:jc w:val="center"/>
+        </w:trPr>
+        <w:tc>
+          <w:tcPr>
+            <w:tcW w:w="1046" w:type="dxa"/>
             <w:vMerge w:val="restart"/>
             <w:tcBorders>
               <w:top w:val="single" w:sz="2" w:space="0" w:color="000000"/>
@@ -1244,13 +1277,13 @@
               <w:rPr>
                 <w:lang w:val="pt-BR"/>
               </w:rPr>
-              <w:t>Table Head</w:t>
+              <w:t>N° de processos</w:t>
             </w:r>
           </w:p>
         </w:tc>
         <w:tc>
           <w:tcPr>
-            <w:tcW w:w="4140" w:type="dxa"/>
+            <w:tcW w:w="3814" w:type="dxa"/>
             <w:gridSpan w:val="3"/>
             <w:tcBorders>
               <w:top w:val="single" w:sz="2" w:space="0" w:color="000000"/>
@@ -1278,7 +1311,7 @@
               <w:rPr>
                 <w:lang w:val="pt-BR"/>
               </w:rPr>
-              <w:t>Table Column Head</w:t>
+              <w:t>N° de elementos do vetor</w:t>
             </w:r>
           </w:p>
         </w:tc>
@@ -1291,7 +1324,7 @@
         </w:trPr>
         <w:tc>
           <w:tcPr>
-            <w:tcW w:w="720" w:type="dxa"/>
+            <w:tcW w:w="1046" w:type="dxa"/>
             <w:vMerge/>
             <w:tcBorders>
               <w:top w:val="single" w:sz="2" w:space="0" w:color="000000"/>
@@ -1311,7 +1344,7 @@
         </w:tc>
         <w:tc>
           <w:tcPr>
-            <w:tcW w:w="2340" w:type="dxa"/>
+            <w:tcW w:w="1276" w:type="dxa"/>
             <w:tcBorders>
               <w:top w:val="single" w:sz="2" w:space="0" w:color="000000"/>
               <w:left w:val="single" w:sz="2" w:space="0" w:color="000000"/>
@@ -1338,13 +1371,13 @@
               <w:rPr>
                 <w:lang w:val="pt-BR"/>
               </w:rPr>
-              <w:t>Table column subhead</w:t>
+              <w:t>10K</w:t>
             </w:r>
           </w:p>
         </w:tc>
         <w:tc>
           <w:tcPr>
-            <w:tcW w:w="900" w:type="dxa"/>
+            <w:tcW w:w="1276" w:type="dxa"/>
             <w:tcBorders>
               <w:top w:val="single" w:sz="2" w:space="0" w:color="000000"/>
               <w:left w:val="single" w:sz="2" w:space="0" w:color="000000"/>
@@ -1371,13 +1404,13 @@
               <w:rPr>
                 <w:lang w:val="pt-BR"/>
               </w:rPr>
-              <w:t>Subhead</w:t>
+              <w:t>50K</w:t>
             </w:r>
           </w:p>
         </w:tc>
         <w:tc>
           <w:tcPr>
-            <w:tcW w:w="900" w:type="dxa"/>
+            <w:tcW w:w="1262" w:type="dxa"/>
             <w:tcBorders>
               <w:top w:val="single" w:sz="2" w:space="0" w:color="000000"/>
               <w:left w:val="single" w:sz="2" w:space="0" w:color="000000"/>
@@ -1404,7 +1437,7 @@
               <w:rPr>
                 <w:lang w:val="pt-BR"/>
               </w:rPr>
-              <w:t>Subhead</w:t>
+              <w:t>100K</w:t>
             </w:r>
           </w:p>
         </w:tc>
@@ -1419,7 +1452,7 @@
         </w:trPr>
         <w:tc>
           <w:tcPr>
-            <w:tcW w:w="720" w:type="dxa"/>
+            <w:tcW w:w="1046" w:type="dxa"/>
             <w:tcBorders>
               <w:top w:val="single" w:sz="2" w:space="0" w:color="000000"/>
               <w:left w:val="single" w:sz="2" w:space="0" w:color="000000"/>
@@ -1446,13 +1479,13 @@
               <w:rPr>
                 <w:lang w:val="pt-BR"/>
               </w:rPr>
-              <w:t>copy</w:t>
+              <w:t>1</w:t>
             </w:r>
           </w:p>
         </w:tc>
         <w:tc>
           <w:tcPr>
-            <w:tcW w:w="2340" w:type="dxa"/>
+            <w:tcW w:w="1276" w:type="dxa"/>
             <w:tcBorders>
               <w:top w:val="single" w:sz="2" w:space="0" w:color="000000"/>
               <w:left w:val="single" w:sz="2" w:space="0" w:color="000000"/>
@@ -1471,6 +1504,7 @@
           <w:p>
             <w:pPr>
               <w:pStyle w:val="tablecopy"/>
+              <w:jc w:val="center"/>
               <w:rPr>
                 <w:lang w:val="pt-BR"/>
               </w:rPr>
@@ -1479,20 +1513,13 @@
               <w:rPr>
                 <w:lang w:val="pt-BR"/>
               </w:rPr>
-              <w:t>More table copy</w:t>
-            </w:r>
-            <w:r>
-              <w:rPr>
-                <w:vertAlign w:val="superscript"/>
-                <w:lang w:val="pt-BR"/>
-              </w:rPr>
-              <w:t>a</w:t>
+              <w:t>1000</w:t>
             </w:r>
           </w:p>
         </w:tc>
         <w:tc>
           <w:tcPr>
-            <w:tcW w:w="900" w:type="dxa"/>
+            <w:tcW w:w="1276" w:type="dxa"/>
             <w:tcBorders>
               <w:top w:val="single" w:sz="2" w:space="0" w:color="000000"/>
               <w:left w:val="single" w:sz="2" w:space="0" w:color="000000"/>
@@ -1514,11 +1541,17 @@
                 <w:lang w:val="pt-BR"/>
               </w:rPr>
             </w:pPr>
+            <w:r>
+              <w:rPr>
+                <w:lang w:val="pt-BR"/>
+              </w:rPr>
+              <w:t>17000</w:t>
+            </w:r>
           </w:p>
         </w:tc>
         <w:tc>
           <w:tcPr>
-            <w:tcW w:w="900" w:type="dxa"/>
+            <w:tcW w:w="1262" w:type="dxa"/>
             <w:tcBorders>
               <w:top w:val="single" w:sz="2" w:space="0" w:color="000000"/>
               <w:left w:val="single" w:sz="2" w:space="0" w:color="000000"/>
@@ -1540,6 +1573,434 @@
                 <w:lang w:val="pt-BR"/>
               </w:rPr>
             </w:pPr>
+            <w:r>
+              <w:rPr>
+                <w:lang w:val="pt-BR"/>
+              </w:rPr>
+              <w:t>67000</w:t>
+            </w:r>
+          </w:p>
+        </w:tc>
+      </w:tr>
+      <w:tr>
+        <w:tblPrEx>
+          <w:shd w:val="clear" w:color="auto" w:fill="CED7E7"/>
+        </w:tblPrEx>
+        <w:trPr>
+          <w:trHeight w:val="178"/>
+          <w:jc w:val="center"/>
+        </w:trPr>
+        <w:tc>
+          <w:tcPr>
+            <w:tcW w:w="1046" w:type="dxa"/>
+            <w:tcBorders>
+              <w:top w:val="single" w:sz="2" w:space="0" w:color="000000"/>
+              <w:left w:val="single" w:sz="2" w:space="0" w:color="000000"/>
+              <w:bottom w:val="single" w:sz="2" w:space="0" w:color="000000"/>
+              <w:right w:val="single" w:sz="2" w:space="0" w:color="000000"/>
+            </w:tcBorders>
+            <w:shd w:val="clear" w:color="auto" w:fill="auto"/>
+            <w:tcMar>
+              <w:top w:w="80" w:type="dxa"/>
+              <w:left w:w="80" w:type="dxa"/>
+              <w:bottom w:w="80" w:type="dxa"/>
+              <w:right w:w="80" w:type="dxa"/>
+            </w:tcMar>
+            <w:vAlign w:val="center"/>
+          </w:tcPr>
+          <w:p>
+            <w:pPr>
+              <w:pStyle w:val="tablecopy"/>
+              <w:rPr>
+                <w:lang w:val="pt-BR"/>
+              </w:rPr>
+            </w:pPr>
+            <w:r>
+              <w:rPr>
+                <w:lang w:val="pt-BR"/>
+              </w:rPr>
+              <w:t>4</w:t>
+            </w:r>
+          </w:p>
+        </w:tc>
+        <w:tc>
+          <w:tcPr>
+            <w:tcW w:w="1276" w:type="dxa"/>
+            <w:tcBorders>
+              <w:top w:val="single" w:sz="2" w:space="0" w:color="000000"/>
+              <w:left w:val="single" w:sz="2" w:space="0" w:color="000000"/>
+              <w:bottom w:val="single" w:sz="2" w:space="0" w:color="000000"/>
+              <w:right w:val="single" w:sz="2" w:space="0" w:color="000000"/>
+            </w:tcBorders>
+            <w:shd w:val="clear" w:color="auto" w:fill="auto"/>
+            <w:tcMar>
+              <w:top w:w="80" w:type="dxa"/>
+              <w:left w:w="80" w:type="dxa"/>
+              <w:bottom w:w="80" w:type="dxa"/>
+              <w:right w:w="80" w:type="dxa"/>
+            </w:tcMar>
+            <w:vAlign w:val="center"/>
+          </w:tcPr>
+          <w:p>
+            <w:pPr>
+              <w:pStyle w:val="tablecopy"/>
+              <w:jc w:val="center"/>
+              <w:rPr>
+                <w:lang w:val="pt-BR"/>
+              </w:rPr>
+            </w:pPr>
+            <w:r>
+              <w:rPr>
+                <w:lang w:val="pt-BR"/>
+              </w:rPr>
+              <w:t>0</w:t>
+            </w:r>
+          </w:p>
+        </w:tc>
+        <w:tc>
+          <w:tcPr>
+            <w:tcW w:w="1276" w:type="dxa"/>
+            <w:tcBorders>
+              <w:top w:val="single" w:sz="2" w:space="0" w:color="000000"/>
+              <w:left w:val="single" w:sz="2" w:space="0" w:color="000000"/>
+              <w:bottom w:val="single" w:sz="2" w:space="0" w:color="000000"/>
+              <w:right w:val="single" w:sz="2" w:space="0" w:color="000000"/>
+            </w:tcBorders>
+            <w:shd w:val="clear" w:color="auto" w:fill="auto"/>
+            <w:tcMar>
+              <w:top w:w="80" w:type="dxa"/>
+              <w:left w:w="80" w:type="dxa"/>
+              <w:bottom w:w="80" w:type="dxa"/>
+              <w:right w:w="80" w:type="dxa"/>
+            </w:tcMar>
+            <w:vAlign w:val="center"/>
+          </w:tcPr>
+          <w:p>
+            <w:pPr>
+              <w:rPr>
+                <w:lang w:val="pt-BR"/>
+              </w:rPr>
+            </w:pPr>
+            <w:r>
+              <w:rPr>
+                <w:lang w:val="pt-BR"/>
+              </w:rPr>
+              <w:t>0</w:t>
+            </w:r>
+          </w:p>
+        </w:tc>
+        <w:tc>
+          <w:tcPr>
+            <w:tcW w:w="1262" w:type="dxa"/>
+            <w:tcBorders>
+              <w:top w:val="single" w:sz="2" w:space="0" w:color="000000"/>
+              <w:left w:val="single" w:sz="2" w:space="0" w:color="000000"/>
+              <w:bottom w:val="single" w:sz="2" w:space="0" w:color="000000"/>
+              <w:right w:val="single" w:sz="2" w:space="0" w:color="000000"/>
+            </w:tcBorders>
+            <w:shd w:val="clear" w:color="auto" w:fill="auto"/>
+            <w:tcMar>
+              <w:top w:w="80" w:type="dxa"/>
+              <w:left w:w="80" w:type="dxa"/>
+              <w:bottom w:w="80" w:type="dxa"/>
+              <w:right w:w="80" w:type="dxa"/>
+            </w:tcMar>
+            <w:vAlign w:val="center"/>
+          </w:tcPr>
+          <w:p>
+            <w:pPr>
+              <w:rPr>
+                <w:lang w:val="pt-BR"/>
+              </w:rPr>
+            </w:pPr>
+            <w:r>
+              <w:rPr>
+                <w:lang w:val="pt-BR"/>
+              </w:rPr>
+              <w:t>0</w:t>
+            </w:r>
+          </w:p>
+        </w:tc>
+      </w:tr>
+      <w:tr>
+        <w:tblPrEx>
+          <w:shd w:val="clear" w:color="auto" w:fill="CED7E7"/>
+        </w:tblPrEx>
+        <w:trPr>
+          <w:trHeight w:val="178"/>
+          <w:jc w:val="center"/>
+        </w:trPr>
+        <w:tc>
+          <w:tcPr>
+            <w:tcW w:w="1046" w:type="dxa"/>
+            <w:tcBorders>
+              <w:top w:val="single" w:sz="2" w:space="0" w:color="000000"/>
+              <w:left w:val="single" w:sz="2" w:space="0" w:color="000000"/>
+              <w:bottom w:val="single" w:sz="2" w:space="0" w:color="000000"/>
+              <w:right w:val="single" w:sz="2" w:space="0" w:color="000000"/>
+            </w:tcBorders>
+            <w:shd w:val="clear" w:color="auto" w:fill="auto"/>
+            <w:tcMar>
+              <w:top w:w="80" w:type="dxa"/>
+              <w:left w:w="80" w:type="dxa"/>
+              <w:bottom w:w="80" w:type="dxa"/>
+              <w:right w:w="80" w:type="dxa"/>
+            </w:tcMar>
+            <w:vAlign w:val="center"/>
+          </w:tcPr>
+          <w:p>
+            <w:pPr>
+              <w:pStyle w:val="tablecopy"/>
+              <w:rPr>
+                <w:lang w:val="pt-BR"/>
+              </w:rPr>
+            </w:pPr>
+            <w:r>
+              <w:rPr>
+                <w:lang w:val="pt-BR"/>
+              </w:rPr>
+              <w:t>8</w:t>
+            </w:r>
+          </w:p>
+        </w:tc>
+        <w:tc>
+          <w:tcPr>
+            <w:tcW w:w="1276" w:type="dxa"/>
+            <w:tcBorders>
+              <w:top w:val="single" w:sz="2" w:space="0" w:color="000000"/>
+              <w:left w:val="single" w:sz="2" w:space="0" w:color="000000"/>
+              <w:bottom w:val="single" w:sz="2" w:space="0" w:color="000000"/>
+              <w:right w:val="single" w:sz="2" w:space="0" w:color="000000"/>
+            </w:tcBorders>
+            <w:shd w:val="clear" w:color="auto" w:fill="auto"/>
+            <w:tcMar>
+              <w:top w:w="80" w:type="dxa"/>
+              <w:left w:w="80" w:type="dxa"/>
+              <w:bottom w:w="80" w:type="dxa"/>
+              <w:right w:w="80" w:type="dxa"/>
+            </w:tcMar>
+            <w:vAlign w:val="center"/>
+          </w:tcPr>
+          <w:p>
+            <w:pPr>
+              <w:pStyle w:val="tablecopy"/>
+              <w:jc w:val="center"/>
+              <w:rPr>
+                <w:lang w:val="pt-BR"/>
+              </w:rPr>
+            </w:pPr>
+            <w:r>
+              <w:rPr>
+                <w:lang w:val="pt-BR"/>
+              </w:rPr>
+              <w:t>0</w:t>
+            </w:r>
+          </w:p>
+        </w:tc>
+        <w:tc>
+          <w:tcPr>
+            <w:tcW w:w="1276" w:type="dxa"/>
+            <w:tcBorders>
+              <w:top w:val="single" w:sz="2" w:space="0" w:color="000000"/>
+              <w:left w:val="single" w:sz="2" w:space="0" w:color="000000"/>
+              <w:bottom w:val="single" w:sz="2" w:space="0" w:color="000000"/>
+              <w:right w:val="single" w:sz="2" w:space="0" w:color="000000"/>
+            </w:tcBorders>
+            <w:shd w:val="clear" w:color="auto" w:fill="auto"/>
+            <w:tcMar>
+              <w:top w:w="80" w:type="dxa"/>
+              <w:left w:w="80" w:type="dxa"/>
+              <w:bottom w:w="80" w:type="dxa"/>
+              <w:right w:w="80" w:type="dxa"/>
+            </w:tcMar>
+            <w:vAlign w:val="center"/>
+          </w:tcPr>
+          <w:p>
+            <w:pPr>
+              <w:rPr>
+                <w:lang w:val="pt-BR"/>
+              </w:rPr>
+            </w:pPr>
+            <w:r>
+              <w:rPr>
+                <w:lang w:val="pt-BR"/>
+              </w:rPr>
+              <w:t>0</w:t>
+            </w:r>
+          </w:p>
+        </w:tc>
+        <w:tc>
+          <w:tcPr>
+            <w:tcW w:w="1262" w:type="dxa"/>
+            <w:tcBorders>
+              <w:top w:val="single" w:sz="2" w:space="0" w:color="000000"/>
+              <w:left w:val="single" w:sz="2" w:space="0" w:color="000000"/>
+              <w:bottom w:val="single" w:sz="2" w:space="0" w:color="000000"/>
+              <w:right w:val="single" w:sz="2" w:space="0" w:color="000000"/>
+            </w:tcBorders>
+            <w:shd w:val="clear" w:color="auto" w:fill="auto"/>
+            <w:tcMar>
+              <w:top w:w="80" w:type="dxa"/>
+              <w:left w:w="80" w:type="dxa"/>
+              <w:bottom w:w="80" w:type="dxa"/>
+              <w:right w:w="80" w:type="dxa"/>
+            </w:tcMar>
+            <w:vAlign w:val="center"/>
+          </w:tcPr>
+          <w:p>
+            <w:pPr>
+              <w:rPr>
+                <w:lang w:val="pt-BR"/>
+              </w:rPr>
+            </w:pPr>
+            <w:r>
+              <w:rPr>
+                <w:lang w:val="pt-BR"/>
+              </w:rPr>
+              <w:t>0</w:t>
+            </w:r>
+          </w:p>
+        </w:tc>
+      </w:tr>
+      <w:tr>
+        <w:tblPrEx>
+          <w:shd w:val="clear" w:color="auto" w:fill="CED7E7"/>
+        </w:tblPrEx>
+        <w:trPr>
+          <w:trHeight w:val="178"/>
+          <w:jc w:val="center"/>
+        </w:trPr>
+        <w:tc>
+          <w:tcPr>
+            <w:tcW w:w="1046" w:type="dxa"/>
+            <w:tcBorders>
+              <w:top w:val="single" w:sz="2" w:space="0" w:color="000000"/>
+              <w:left w:val="single" w:sz="2" w:space="0" w:color="000000"/>
+              <w:bottom w:val="single" w:sz="2" w:space="0" w:color="000000"/>
+              <w:right w:val="single" w:sz="2" w:space="0" w:color="000000"/>
+            </w:tcBorders>
+            <w:shd w:val="clear" w:color="auto" w:fill="auto"/>
+            <w:tcMar>
+              <w:top w:w="80" w:type="dxa"/>
+              <w:left w:w="80" w:type="dxa"/>
+              <w:bottom w:w="80" w:type="dxa"/>
+              <w:right w:w="80" w:type="dxa"/>
+            </w:tcMar>
+            <w:vAlign w:val="center"/>
+          </w:tcPr>
+          <w:p>
+            <w:pPr>
+              <w:pStyle w:val="tablecopy"/>
+              <w:rPr>
+                <w:lang w:val="pt-BR"/>
+              </w:rPr>
+            </w:pPr>
+            <w:r>
+              <w:rPr>
+                <w:lang w:val="pt-BR"/>
+              </w:rPr>
+              <w:t>16</w:t>
+            </w:r>
+          </w:p>
+        </w:tc>
+        <w:tc>
+          <w:tcPr>
+            <w:tcW w:w="1276" w:type="dxa"/>
+            <w:tcBorders>
+              <w:top w:val="single" w:sz="2" w:space="0" w:color="000000"/>
+              <w:left w:val="single" w:sz="2" w:space="0" w:color="000000"/>
+              <w:bottom w:val="single" w:sz="2" w:space="0" w:color="000000"/>
+              <w:right w:val="single" w:sz="2" w:space="0" w:color="000000"/>
+            </w:tcBorders>
+            <w:shd w:val="clear" w:color="auto" w:fill="auto"/>
+            <w:tcMar>
+              <w:top w:w="80" w:type="dxa"/>
+              <w:left w:w="80" w:type="dxa"/>
+              <w:bottom w:w="80" w:type="dxa"/>
+              <w:right w:w="80" w:type="dxa"/>
+            </w:tcMar>
+            <w:vAlign w:val="center"/>
+          </w:tcPr>
+          <w:p>
+            <w:pPr>
+              <w:pStyle w:val="tablecopy"/>
+              <w:jc w:val="center"/>
+              <w:rPr>
+                <w:lang w:val="pt-BR"/>
+              </w:rPr>
+            </w:pPr>
+            <w:r>
+              <w:rPr>
+                <w:lang w:val="pt-BR"/>
+              </w:rPr>
+              <w:t>0</w:t>
+            </w:r>
+          </w:p>
+        </w:tc>
+        <w:tc>
+          <w:tcPr>
+            <w:tcW w:w="1276" w:type="dxa"/>
+            <w:tcBorders>
+              <w:top w:val="single" w:sz="2" w:space="0" w:color="000000"/>
+              <w:left w:val="single" w:sz="2" w:space="0" w:color="000000"/>
+              <w:bottom w:val="single" w:sz="2" w:space="0" w:color="000000"/>
+              <w:right w:val="single" w:sz="2" w:space="0" w:color="000000"/>
+            </w:tcBorders>
+            <w:shd w:val="clear" w:color="auto" w:fill="auto"/>
+            <w:tcMar>
+              <w:top w:w="80" w:type="dxa"/>
+              <w:left w:w="80" w:type="dxa"/>
+              <w:bottom w:w="80" w:type="dxa"/>
+              <w:right w:w="80" w:type="dxa"/>
+            </w:tcMar>
+            <w:vAlign w:val="center"/>
+          </w:tcPr>
+          <w:p>
+            <w:pPr>
+              <w:rPr>
+                <w:lang w:val="pt-BR"/>
+              </w:rPr>
+            </w:pPr>
+            <w:r>
+              <w:rPr>
+                <w:lang w:val="pt-BR"/>
+              </w:rPr>
+              <w:t>0</w:t>
+            </w:r>
+          </w:p>
+        </w:tc>
+        <w:tc>
+          <w:tcPr>
+            <w:tcW w:w="1262" w:type="dxa"/>
+            <w:tcBorders>
+              <w:top w:val="single" w:sz="2" w:space="0" w:color="000000"/>
+              <w:left w:val="single" w:sz="2" w:space="0" w:color="000000"/>
+              <w:bottom w:val="single" w:sz="2" w:space="0" w:color="000000"/>
+              <w:right w:val="single" w:sz="2" w:space="0" w:color="000000"/>
+            </w:tcBorders>
+            <w:shd w:val="clear" w:color="auto" w:fill="auto"/>
+            <w:tcMar>
+              <w:top w:w="80" w:type="dxa"/>
+              <w:left w:w="80" w:type="dxa"/>
+              <w:bottom w:w="80" w:type="dxa"/>
+              <w:right w:w="80" w:type="dxa"/>
+            </w:tcMar>
+            <w:vAlign w:val="center"/>
+          </w:tcPr>
+          <w:p>
+            <w:pPr>
+              <w:rPr>
+                <w:lang w:val="pt-BR"/>
+              </w:rPr>
+            </w:pPr>
+            <w:r>
+              <w:rPr>
+                <w:lang w:val="pt-BR"/>
+              </w:rPr>
+              <w:t>0</w:t>
+            </w:r>
+            <w:bookmarkStart w:id="0" w:name="_GoBack"/>
+            <w:bookmarkEnd w:id="0"/>
           </w:p>
         </w:tc>
       </w:tr>
@@ -1548,10 +2009,841 @@
       <w:pPr>
         <w:pStyle w:val="tablehead"/>
         <w:widowControl w:val="0"/>
-        <w:numPr>
-          <w:ilvl w:val="0"/>
-          <w:numId w:val="8"/>
-        </w:numPr>
+        <w:spacing w:line="240" w:lineRule="auto"/>
+        <w:rPr>
+          <w:lang w:val="pt-BR"/>
+        </w:rPr>
+      </w:pPr>
+    </w:p>
+    <w:tbl>
+      <w:tblPr>
+        <w:tblW w:w="4860" w:type="dxa"/>
+        <w:jc w:val="center"/>
+        <w:tblBorders>
+          <w:top w:val="single" w:sz="8" w:space="0" w:color="FFFFFF"/>
+          <w:left w:val="single" w:sz="8" w:space="0" w:color="FFFFFF"/>
+          <w:bottom w:val="single" w:sz="8" w:space="0" w:color="FFFFFF"/>
+          <w:right w:val="single" w:sz="8" w:space="0" w:color="FFFFFF"/>
+          <w:insideH w:val="single" w:sz="8" w:space="0" w:color="FFFFFF"/>
+          <w:insideV w:val="single" w:sz="8" w:space="0" w:color="FFFFFF"/>
+        </w:tblBorders>
+        <w:shd w:val="clear" w:color="auto" w:fill="4F81BD"/>
+        <w:tblLayout w:type="fixed"/>
+        <w:tblLook w:val="04A0" w:firstRow="1" w:lastRow="0" w:firstColumn="1" w:lastColumn="0" w:noHBand="0" w:noVBand="1"/>
+      </w:tblPr>
+      <w:tblGrid>
+        <w:gridCol w:w="1046"/>
+        <w:gridCol w:w="1276"/>
+        <w:gridCol w:w="1276"/>
+        <w:gridCol w:w="1262"/>
+      </w:tblGrid>
+      <w:tr>
+        <w:trPr>
+          <w:trHeight w:val="178"/>
+          <w:tblHeader/>
+          <w:jc w:val="center"/>
+        </w:trPr>
+        <w:tc>
+          <w:tcPr>
+            <w:tcW w:w="4860" w:type="dxa"/>
+            <w:gridSpan w:val="4"/>
+            <w:tcBorders>
+              <w:top w:val="single" w:sz="2" w:space="0" w:color="000000"/>
+              <w:left w:val="single" w:sz="2" w:space="0" w:color="000000"/>
+              <w:bottom w:val="single" w:sz="2" w:space="0" w:color="000000"/>
+              <w:right w:val="single" w:sz="2" w:space="0" w:color="000000"/>
+            </w:tcBorders>
+            <w:shd w:val="clear" w:color="auto" w:fill="auto"/>
+            <w:tcMar>
+              <w:top w:w="80" w:type="dxa"/>
+              <w:left w:w="80" w:type="dxa"/>
+              <w:bottom w:w="80" w:type="dxa"/>
+              <w:right w:w="80" w:type="dxa"/>
+            </w:tcMar>
+            <w:vAlign w:val="center"/>
+          </w:tcPr>
+          <w:p>
+            <w:pPr>
+              <w:pStyle w:val="tablecolhead"/>
+              <w:rPr>
+                <w:lang w:val="pt-BR"/>
+              </w:rPr>
+            </w:pPr>
+            <w:r>
+              <w:rPr>
+                <w:lang w:val="pt-BR"/>
+              </w:rPr>
+              <w:t>Speed Up</w:t>
+            </w:r>
+          </w:p>
+        </w:tc>
+      </w:tr>
+      <w:tr>
+        <w:trPr>
+          <w:trHeight w:val="178"/>
+          <w:tblHeader/>
+          <w:jc w:val="center"/>
+        </w:trPr>
+        <w:tc>
+          <w:tcPr>
+            <w:tcW w:w="1046" w:type="dxa"/>
+            <w:vMerge w:val="restart"/>
+            <w:tcBorders>
+              <w:top w:val="single" w:sz="2" w:space="0" w:color="000000"/>
+              <w:left w:val="single" w:sz="2" w:space="0" w:color="000000"/>
+              <w:bottom w:val="single" w:sz="2" w:space="0" w:color="000000"/>
+              <w:right w:val="single" w:sz="2" w:space="0" w:color="000000"/>
+            </w:tcBorders>
+            <w:shd w:val="clear" w:color="auto" w:fill="auto"/>
+            <w:tcMar>
+              <w:top w:w="80" w:type="dxa"/>
+              <w:left w:w="80" w:type="dxa"/>
+              <w:bottom w:w="80" w:type="dxa"/>
+              <w:right w:w="80" w:type="dxa"/>
+            </w:tcMar>
+            <w:vAlign w:val="center"/>
+          </w:tcPr>
+          <w:p>
+            <w:pPr>
+              <w:pStyle w:val="tablecolhead"/>
+              <w:rPr>
+                <w:lang w:val="pt-BR"/>
+              </w:rPr>
+            </w:pPr>
+            <w:r>
+              <w:rPr>
+                <w:lang w:val="pt-BR"/>
+              </w:rPr>
+              <w:t>N° de processos</w:t>
+            </w:r>
+          </w:p>
+        </w:tc>
+        <w:tc>
+          <w:tcPr>
+            <w:tcW w:w="3814" w:type="dxa"/>
+            <w:gridSpan w:val="3"/>
+            <w:tcBorders>
+              <w:top w:val="single" w:sz="2" w:space="0" w:color="000000"/>
+              <w:left w:val="single" w:sz="2" w:space="0" w:color="000000"/>
+              <w:bottom w:val="single" w:sz="2" w:space="0" w:color="000000"/>
+              <w:right w:val="single" w:sz="2" w:space="0" w:color="000000"/>
+            </w:tcBorders>
+            <w:shd w:val="clear" w:color="auto" w:fill="auto"/>
+            <w:tcMar>
+              <w:top w:w="80" w:type="dxa"/>
+              <w:left w:w="80" w:type="dxa"/>
+              <w:bottom w:w="80" w:type="dxa"/>
+              <w:right w:w="80" w:type="dxa"/>
+            </w:tcMar>
+            <w:vAlign w:val="center"/>
+          </w:tcPr>
+          <w:p>
+            <w:pPr>
+              <w:pStyle w:val="tablecolhead"/>
+              <w:rPr>
+                <w:lang w:val="pt-BR"/>
+              </w:rPr>
+            </w:pPr>
+            <w:r>
+              <w:rPr>
+                <w:lang w:val="pt-BR"/>
+              </w:rPr>
+              <w:t>N° de elementos do vetor</w:t>
+            </w:r>
+          </w:p>
+        </w:tc>
+      </w:tr>
+      <w:tr>
+        <w:trPr>
+          <w:trHeight w:val="179"/>
+          <w:tblHeader/>
+          <w:jc w:val="center"/>
+        </w:trPr>
+        <w:tc>
+          <w:tcPr>
+            <w:tcW w:w="1046" w:type="dxa"/>
+            <w:vMerge/>
+            <w:tcBorders>
+              <w:top w:val="single" w:sz="2" w:space="0" w:color="000000"/>
+              <w:left w:val="single" w:sz="2" w:space="0" w:color="000000"/>
+              <w:bottom w:val="single" w:sz="2" w:space="0" w:color="000000"/>
+              <w:right w:val="single" w:sz="2" w:space="0" w:color="000000"/>
+            </w:tcBorders>
+            <w:shd w:val="clear" w:color="auto" w:fill="auto"/>
+          </w:tcPr>
+          <w:p>
+            <w:pPr>
+              <w:rPr>
+                <w:lang w:val="pt-BR"/>
+              </w:rPr>
+            </w:pPr>
+          </w:p>
+        </w:tc>
+        <w:tc>
+          <w:tcPr>
+            <w:tcW w:w="1276" w:type="dxa"/>
+            <w:tcBorders>
+              <w:top w:val="single" w:sz="2" w:space="0" w:color="000000"/>
+              <w:left w:val="single" w:sz="2" w:space="0" w:color="000000"/>
+              <w:bottom w:val="single" w:sz="2" w:space="0" w:color="000000"/>
+              <w:right w:val="single" w:sz="2" w:space="0" w:color="000000"/>
+            </w:tcBorders>
+            <w:shd w:val="clear" w:color="auto" w:fill="auto"/>
+            <w:tcMar>
+              <w:top w:w="80" w:type="dxa"/>
+              <w:left w:w="80" w:type="dxa"/>
+              <w:bottom w:w="80" w:type="dxa"/>
+              <w:right w:w="80" w:type="dxa"/>
+            </w:tcMar>
+            <w:vAlign w:val="center"/>
+          </w:tcPr>
+          <w:p>
+            <w:pPr>
+              <w:pStyle w:val="tablecolsubhead"/>
+              <w:rPr>
+                <w:lang w:val="pt-BR"/>
+              </w:rPr>
+            </w:pPr>
+            <w:r>
+              <w:rPr>
+                <w:lang w:val="pt-BR"/>
+              </w:rPr>
+              <w:t>10K</w:t>
+            </w:r>
+          </w:p>
+        </w:tc>
+        <w:tc>
+          <w:tcPr>
+            <w:tcW w:w="1276" w:type="dxa"/>
+            <w:tcBorders>
+              <w:top w:val="single" w:sz="2" w:space="0" w:color="000000"/>
+              <w:left w:val="single" w:sz="2" w:space="0" w:color="000000"/>
+              <w:bottom w:val="single" w:sz="2" w:space="0" w:color="000000"/>
+              <w:right w:val="single" w:sz="2" w:space="0" w:color="000000"/>
+            </w:tcBorders>
+            <w:shd w:val="clear" w:color="auto" w:fill="auto"/>
+            <w:tcMar>
+              <w:top w:w="80" w:type="dxa"/>
+              <w:left w:w="80" w:type="dxa"/>
+              <w:bottom w:w="80" w:type="dxa"/>
+              <w:right w:w="80" w:type="dxa"/>
+            </w:tcMar>
+            <w:vAlign w:val="center"/>
+          </w:tcPr>
+          <w:p>
+            <w:pPr>
+              <w:pStyle w:val="tablecolsubhead"/>
+              <w:rPr>
+                <w:lang w:val="pt-BR"/>
+              </w:rPr>
+            </w:pPr>
+            <w:r>
+              <w:rPr>
+                <w:lang w:val="pt-BR"/>
+              </w:rPr>
+              <w:t>50K</w:t>
+            </w:r>
+          </w:p>
+        </w:tc>
+        <w:tc>
+          <w:tcPr>
+            <w:tcW w:w="1262" w:type="dxa"/>
+            <w:tcBorders>
+              <w:top w:val="single" w:sz="2" w:space="0" w:color="000000"/>
+              <w:left w:val="single" w:sz="2" w:space="0" w:color="000000"/>
+              <w:bottom w:val="single" w:sz="2" w:space="0" w:color="000000"/>
+              <w:right w:val="single" w:sz="2" w:space="0" w:color="000000"/>
+            </w:tcBorders>
+            <w:shd w:val="clear" w:color="auto" w:fill="auto"/>
+            <w:tcMar>
+              <w:top w:w="80" w:type="dxa"/>
+              <w:left w:w="80" w:type="dxa"/>
+              <w:bottom w:w="80" w:type="dxa"/>
+              <w:right w:w="80" w:type="dxa"/>
+            </w:tcMar>
+            <w:vAlign w:val="center"/>
+          </w:tcPr>
+          <w:p>
+            <w:pPr>
+              <w:pStyle w:val="tablecolsubhead"/>
+              <w:rPr>
+                <w:lang w:val="pt-BR"/>
+              </w:rPr>
+            </w:pPr>
+            <w:r>
+              <w:rPr>
+                <w:lang w:val="pt-BR"/>
+              </w:rPr>
+              <w:t>100K</w:t>
+            </w:r>
+          </w:p>
+        </w:tc>
+      </w:tr>
+      <w:tr>
+        <w:tblPrEx>
+          <w:shd w:val="clear" w:color="auto" w:fill="CED7E7"/>
+        </w:tblPrEx>
+        <w:trPr>
+          <w:trHeight w:val="178"/>
+          <w:jc w:val="center"/>
+        </w:trPr>
+        <w:tc>
+          <w:tcPr>
+            <w:tcW w:w="1046" w:type="dxa"/>
+            <w:tcBorders>
+              <w:top w:val="single" w:sz="2" w:space="0" w:color="000000"/>
+              <w:left w:val="single" w:sz="2" w:space="0" w:color="000000"/>
+              <w:bottom w:val="single" w:sz="2" w:space="0" w:color="000000"/>
+              <w:right w:val="single" w:sz="2" w:space="0" w:color="000000"/>
+            </w:tcBorders>
+            <w:shd w:val="clear" w:color="auto" w:fill="auto"/>
+            <w:tcMar>
+              <w:top w:w="80" w:type="dxa"/>
+              <w:left w:w="80" w:type="dxa"/>
+              <w:bottom w:w="80" w:type="dxa"/>
+              <w:right w:w="80" w:type="dxa"/>
+            </w:tcMar>
+            <w:vAlign w:val="center"/>
+          </w:tcPr>
+          <w:p>
+            <w:pPr>
+              <w:pStyle w:val="tablecopy"/>
+              <w:rPr>
+                <w:lang w:val="pt-BR"/>
+              </w:rPr>
+            </w:pPr>
+            <w:r>
+              <w:rPr>
+                <w:lang w:val="pt-BR"/>
+              </w:rPr>
+              <w:t>1</w:t>
+            </w:r>
+          </w:p>
+        </w:tc>
+        <w:tc>
+          <w:tcPr>
+            <w:tcW w:w="1276" w:type="dxa"/>
+            <w:tcBorders>
+              <w:top w:val="single" w:sz="2" w:space="0" w:color="000000"/>
+              <w:left w:val="single" w:sz="2" w:space="0" w:color="000000"/>
+              <w:bottom w:val="single" w:sz="2" w:space="0" w:color="000000"/>
+              <w:right w:val="single" w:sz="2" w:space="0" w:color="000000"/>
+            </w:tcBorders>
+            <w:shd w:val="clear" w:color="auto" w:fill="auto"/>
+            <w:tcMar>
+              <w:top w:w="80" w:type="dxa"/>
+              <w:left w:w="80" w:type="dxa"/>
+              <w:bottom w:w="80" w:type="dxa"/>
+              <w:right w:w="80" w:type="dxa"/>
+            </w:tcMar>
+            <w:vAlign w:val="center"/>
+          </w:tcPr>
+          <w:p>
+            <w:pPr>
+              <w:pStyle w:val="tablecopy"/>
+              <w:jc w:val="center"/>
+              <w:rPr>
+                <w:lang w:val="pt-BR"/>
+              </w:rPr>
+            </w:pPr>
+            <w:r>
+              <w:rPr>
+                <w:lang w:val="pt-BR"/>
+              </w:rPr>
+              <w:t>0</w:t>
+            </w:r>
+          </w:p>
+        </w:tc>
+        <w:tc>
+          <w:tcPr>
+            <w:tcW w:w="1276" w:type="dxa"/>
+            <w:tcBorders>
+              <w:top w:val="single" w:sz="2" w:space="0" w:color="000000"/>
+              <w:left w:val="single" w:sz="2" w:space="0" w:color="000000"/>
+              <w:bottom w:val="single" w:sz="2" w:space="0" w:color="000000"/>
+              <w:right w:val="single" w:sz="2" w:space="0" w:color="000000"/>
+            </w:tcBorders>
+            <w:shd w:val="clear" w:color="auto" w:fill="auto"/>
+            <w:tcMar>
+              <w:top w:w="80" w:type="dxa"/>
+              <w:left w:w="80" w:type="dxa"/>
+              <w:bottom w:w="80" w:type="dxa"/>
+              <w:right w:w="80" w:type="dxa"/>
+            </w:tcMar>
+            <w:vAlign w:val="center"/>
+          </w:tcPr>
+          <w:p>
+            <w:pPr>
+              <w:rPr>
+                <w:lang w:val="pt-BR"/>
+              </w:rPr>
+            </w:pPr>
+            <w:r>
+              <w:rPr>
+                <w:lang w:val="pt-BR"/>
+              </w:rPr>
+              <w:t>0</w:t>
+            </w:r>
+          </w:p>
+        </w:tc>
+        <w:tc>
+          <w:tcPr>
+            <w:tcW w:w="1262" w:type="dxa"/>
+            <w:tcBorders>
+              <w:top w:val="single" w:sz="2" w:space="0" w:color="000000"/>
+              <w:left w:val="single" w:sz="2" w:space="0" w:color="000000"/>
+              <w:bottom w:val="single" w:sz="2" w:space="0" w:color="000000"/>
+              <w:right w:val="single" w:sz="2" w:space="0" w:color="000000"/>
+            </w:tcBorders>
+            <w:shd w:val="clear" w:color="auto" w:fill="auto"/>
+            <w:tcMar>
+              <w:top w:w="80" w:type="dxa"/>
+              <w:left w:w="80" w:type="dxa"/>
+              <w:bottom w:w="80" w:type="dxa"/>
+              <w:right w:w="80" w:type="dxa"/>
+            </w:tcMar>
+            <w:vAlign w:val="center"/>
+          </w:tcPr>
+          <w:p>
+            <w:pPr>
+              <w:rPr>
+                <w:lang w:val="pt-BR"/>
+              </w:rPr>
+            </w:pPr>
+            <w:r>
+              <w:rPr>
+                <w:lang w:val="pt-BR"/>
+              </w:rPr>
+              <w:t>0</w:t>
+            </w:r>
+          </w:p>
+        </w:tc>
+      </w:tr>
+      <w:tr>
+        <w:tblPrEx>
+          <w:shd w:val="clear" w:color="auto" w:fill="CED7E7"/>
+        </w:tblPrEx>
+        <w:trPr>
+          <w:trHeight w:val="178"/>
+          <w:jc w:val="center"/>
+        </w:trPr>
+        <w:tc>
+          <w:tcPr>
+            <w:tcW w:w="1046" w:type="dxa"/>
+            <w:tcBorders>
+              <w:top w:val="single" w:sz="2" w:space="0" w:color="000000"/>
+              <w:left w:val="single" w:sz="2" w:space="0" w:color="000000"/>
+              <w:bottom w:val="single" w:sz="2" w:space="0" w:color="000000"/>
+              <w:right w:val="single" w:sz="2" w:space="0" w:color="000000"/>
+            </w:tcBorders>
+            <w:shd w:val="clear" w:color="auto" w:fill="auto"/>
+            <w:tcMar>
+              <w:top w:w="80" w:type="dxa"/>
+              <w:left w:w="80" w:type="dxa"/>
+              <w:bottom w:w="80" w:type="dxa"/>
+              <w:right w:w="80" w:type="dxa"/>
+            </w:tcMar>
+            <w:vAlign w:val="center"/>
+          </w:tcPr>
+          <w:p>
+            <w:pPr>
+              <w:pStyle w:val="tablecopy"/>
+              <w:rPr>
+                <w:lang w:val="pt-BR"/>
+              </w:rPr>
+            </w:pPr>
+            <w:r>
+              <w:rPr>
+                <w:lang w:val="pt-BR"/>
+              </w:rPr>
+              <w:t>4</w:t>
+            </w:r>
+          </w:p>
+        </w:tc>
+        <w:tc>
+          <w:tcPr>
+            <w:tcW w:w="1276" w:type="dxa"/>
+            <w:tcBorders>
+              <w:top w:val="single" w:sz="2" w:space="0" w:color="000000"/>
+              <w:left w:val="single" w:sz="2" w:space="0" w:color="000000"/>
+              <w:bottom w:val="single" w:sz="2" w:space="0" w:color="000000"/>
+              <w:right w:val="single" w:sz="2" w:space="0" w:color="000000"/>
+            </w:tcBorders>
+            <w:shd w:val="clear" w:color="auto" w:fill="auto"/>
+            <w:tcMar>
+              <w:top w:w="80" w:type="dxa"/>
+              <w:left w:w="80" w:type="dxa"/>
+              <w:bottom w:w="80" w:type="dxa"/>
+              <w:right w:w="80" w:type="dxa"/>
+            </w:tcMar>
+            <w:vAlign w:val="center"/>
+          </w:tcPr>
+          <w:p>
+            <w:pPr>
+              <w:pStyle w:val="tablecopy"/>
+              <w:jc w:val="center"/>
+              <w:rPr>
+                <w:lang w:val="pt-BR"/>
+              </w:rPr>
+            </w:pPr>
+            <w:r>
+              <w:rPr>
+                <w:lang w:val="pt-BR"/>
+              </w:rPr>
+              <w:t>0</w:t>
+            </w:r>
+          </w:p>
+        </w:tc>
+        <w:tc>
+          <w:tcPr>
+            <w:tcW w:w="1276" w:type="dxa"/>
+            <w:tcBorders>
+              <w:top w:val="single" w:sz="2" w:space="0" w:color="000000"/>
+              <w:left w:val="single" w:sz="2" w:space="0" w:color="000000"/>
+              <w:bottom w:val="single" w:sz="2" w:space="0" w:color="000000"/>
+              <w:right w:val="single" w:sz="2" w:space="0" w:color="000000"/>
+            </w:tcBorders>
+            <w:shd w:val="clear" w:color="auto" w:fill="auto"/>
+            <w:tcMar>
+              <w:top w:w="80" w:type="dxa"/>
+              <w:left w:w="80" w:type="dxa"/>
+              <w:bottom w:w="80" w:type="dxa"/>
+              <w:right w:w="80" w:type="dxa"/>
+            </w:tcMar>
+            <w:vAlign w:val="center"/>
+          </w:tcPr>
+          <w:p>
+            <w:pPr>
+              <w:rPr>
+                <w:lang w:val="pt-BR"/>
+              </w:rPr>
+            </w:pPr>
+            <w:r>
+              <w:rPr>
+                <w:lang w:val="pt-BR"/>
+              </w:rPr>
+              <w:t>0</w:t>
+            </w:r>
+          </w:p>
+        </w:tc>
+        <w:tc>
+          <w:tcPr>
+            <w:tcW w:w="1262" w:type="dxa"/>
+            <w:tcBorders>
+              <w:top w:val="single" w:sz="2" w:space="0" w:color="000000"/>
+              <w:left w:val="single" w:sz="2" w:space="0" w:color="000000"/>
+              <w:bottom w:val="single" w:sz="2" w:space="0" w:color="000000"/>
+              <w:right w:val="single" w:sz="2" w:space="0" w:color="000000"/>
+            </w:tcBorders>
+            <w:shd w:val="clear" w:color="auto" w:fill="auto"/>
+            <w:tcMar>
+              <w:top w:w="80" w:type="dxa"/>
+              <w:left w:w="80" w:type="dxa"/>
+              <w:bottom w:w="80" w:type="dxa"/>
+              <w:right w:w="80" w:type="dxa"/>
+            </w:tcMar>
+            <w:vAlign w:val="center"/>
+          </w:tcPr>
+          <w:p>
+            <w:pPr>
+              <w:rPr>
+                <w:lang w:val="pt-BR"/>
+              </w:rPr>
+            </w:pPr>
+            <w:r>
+              <w:rPr>
+                <w:lang w:val="pt-BR"/>
+              </w:rPr>
+              <w:t>0</w:t>
+            </w:r>
+          </w:p>
+        </w:tc>
+      </w:tr>
+      <w:tr>
+        <w:tblPrEx>
+          <w:shd w:val="clear" w:color="auto" w:fill="CED7E7"/>
+        </w:tblPrEx>
+        <w:trPr>
+          <w:trHeight w:val="178"/>
+          <w:jc w:val="center"/>
+        </w:trPr>
+        <w:tc>
+          <w:tcPr>
+            <w:tcW w:w="1046" w:type="dxa"/>
+            <w:tcBorders>
+              <w:top w:val="single" w:sz="2" w:space="0" w:color="000000"/>
+              <w:left w:val="single" w:sz="2" w:space="0" w:color="000000"/>
+              <w:bottom w:val="single" w:sz="2" w:space="0" w:color="000000"/>
+              <w:right w:val="single" w:sz="2" w:space="0" w:color="000000"/>
+            </w:tcBorders>
+            <w:shd w:val="clear" w:color="auto" w:fill="auto"/>
+            <w:tcMar>
+              <w:top w:w="80" w:type="dxa"/>
+              <w:left w:w="80" w:type="dxa"/>
+              <w:bottom w:w="80" w:type="dxa"/>
+              <w:right w:w="80" w:type="dxa"/>
+            </w:tcMar>
+            <w:vAlign w:val="center"/>
+          </w:tcPr>
+          <w:p>
+            <w:pPr>
+              <w:pStyle w:val="tablecopy"/>
+              <w:rPr>
+                <w:lang w:val="pt-BR"/>
+              </w:rPr>
+            </w:pPr>
+            <w:r>
+              <w:rPr>
+                <w:lang w:val="pt-BR"/>
+              </w:rPr>
+              <w:t>8</w:t>
+            </w:r>
+          </w:p>
+        </w:tc>
+        <w:tc>
+          <w:tcPr>
+            <w:tcW w:w="1276" w:type="dxa"/>
+            <w:tcBorders>
+              <w:top w:val="single" w:sz="2" w:space="0" w:color="000000"/>
+              <w:left w:val="single" w:sz="2" w:space="0" w:color="000000"/>
+              <w:bottom w:val="single" w:sz="2" w:space="0" w:color="000000"/>
+              <w:right w:val="single" w:sz="2" w:space="0" w:color="000000"/>
+            </w:tcBorders>
+            <w:shd w:val="clear" w:color="auto" w:fill="auto"/>
+            <w:tcMar>
+              <w:top w:w="80" w:type="dxa"/>
+              <w:left w:w="80" w:type="dxa"/>
+              <w:bottom w:w="80" w:type="dxa"/>
+              <w:right w:w="80" w:type="dxa"/>
+            </w:tcMar>
+            <w:vAlign w:val="center"/>
+          </w:tcPr>
+          <w:p>
+            <w:pPr>
+              <w:pStyle w:val="tablecopy"/>
+              <w:jc w:val="center"/>
+              <w:rPr>
+                <w:lang w:val="pt-BR"/>
+              </w:rPr>
+            </w:pPr>
+            <w:r>
+              <w:rPr>
+                <w:lang w:val="pt-BR"/>
+              </w:rPr>
+              <w:t>0</w:t>
+            </w:r>
+          </w:p>
+        </w:tc>
+        <w:tc>
+          <w:tcPr>
+            <w:tcW w:w="1276" w:type="dxa"/>
+            <w:tcBorders>
+              <w:top w:val="single" w:sz="2" w:space="0" w:color="000000"/>
+              <w:left w:val="single" w:sz="2" w:space="0" w:color="000000"/>
+              <w:bottom w:val="single" w:sz="2" w:space="0" w:color="000000"/>
+              <w:right w:val="single" w:sz="2" w:space="0" w:color="000000"/>
+            </w:tcBorders>
+            <w:shd w:val="clear" w:color="auto" w:fill="auto"/>
+            <w:tcMar>
+              <w:top w:w="80" w:type="dxa"/>
+              <w:left w:w="80" w:type="dxa"/>
+              <w:bottom w:w="80" w:type="dxa"/>
+              <w:right w:w="80" w:type="dxa"/>
+            </w:tcMar>
+            <w:vAlign w:val="center"/>
+          </w:tcPr>
+          <w:p>
+            <w:pPr>
+              <w:rPr>
+                <w:lang w:val="pt-BR"/>
+              </w:rPr>
+            </w:pPr>
+            <w:r>
+              <w:rPr>
+                <w:lang w:val="pt-BR"/>
+              </w:rPr>
+              <w:t>0</w:t>
+            </w:r>
+          </w:p>
+        </w:tc>
+        <w:tc>
+          <w:tcPr>
+            <w:tcW w:w="1262" w:type="dxa"/>
+            <w:tcBorders>
+              <w:top w:val="single" w:sz="2" w:space="0" w:color="000000"/>
+              <w:left w:val="single" w:sz="2" w:space="0" w:color="000000"/>
+              <w:bottom w:val="single" w:sz="2" w:space="0" w:color="000000"/>
+              <w:right w:val="single" w:sz="2" w:space="0" w:color="000000"/>
+            </w:tcBorders>
+            <w:shd w:val="clear" w:color="auto" w:fill="auto"/>
+            <w:tcMar>
+              <w:top w:w="80" w:type="dxa"/>
+              <w:left w:w="80" w:type="dxa"/>
+              <w:bottom w:w="80" w:type="dxa"/>
+              <w:right w:w="80" w:type="dxa"/>
+            </w:tcMar>
+            <w:vAlign w:val="center"/>
+          </w:tcPr>
+          <w:p>
+            <w:pPr>
+              <w:rPr>
+                <w:lang w:val="pt-BR"/>
+              </w:rPr>
+            </w:pPr>
+            <w:r>
+              <w:rPr>
+                <w:lang w:val="pt-BR"/>
+              </w:rPr>
+              <w:t>0</w:t>
+            </w:r>
+          </w:p>
+        </w:tc>
+      </w:tr>
+      <w:tr>
+        <w:tblPrEx>
+          <w:shd w:val="clear" w:color="auto" w:fill="CED7E7"/>
+        </w:tblPrEx>
+        <w:trPr>
+          <w:trHeight w:val="178"/>
+          <w:jc w:val="center"/>
+        </w:trPr>
+        <w:tc>
+          <w:tcPr>
+            <w:tcW w:w="1046" w:type="dxa"/>
+            <w:tcBorders>
+              <w:top w:val="single" w:sz="2" w:space="0" w:color="000000"/>
+              <w:left w:val="single" w:sz="2" w:space="0" w:color="000000"/>
+              <w:bottom w:val="single" w:sz="2" w:space="0" w:color="000000"/>
+              <w:right w:val="single" w:sz="2" w:space="0" w:color="000000"/>
+            </w:tcBorders>
+            <w:shd w:val="clear" w:color="auto" w:fill="auto"/>
+            <w:tcMar>
+              <w:top w:w="80" w:type="dxa"/>
+              <w:left w:w="80" w:type="dxa"/>
+              <w:bottom w:w="80" w:type="dxa"/>
+              <w:right w:w="80" w:type="dxa"/>
+            </w:tcMar>
+            <w:vAlign w:val="center"/>
+          </w:tcPr>
+          <w:p>
+            <w:pPr>
+              <w:pStyle w:val="tablecopy"/>
+              <w:rPr>
+                <w:lang w:val="pt-BR"/>
+              </w:rPr>
+            </w:pPr>
+            <w:r>
+              <w:rPr>
+                <w:lang w:val="pt-BR"/>
+              </w:rPr>
+              <w:t>16</w:t>
+            </w:r>
+          </w:p>
+        </w:tc>
+        <w:tc>
+          <w:tcPr>
+            <w:tcW w:w="1276" w:type="dxa"/>
+            <w:tcBorders>
+              <w:top w:val="single" w:sz="2" w:space="0" w:color="000000"/>
+              <w:left w:val="single" w:sz="2" w:space="0" w:color="000000"/>
+              <w:bottom w:val="single" w:sz="2" w:space="0" w:color="000000"/>
+              <w:right w:val="single" w:sz="2" w:space="0" w:color="000000"/>
+            </w:tcBorders>
+            <w:shd w:val="clear" w:color="auto" w:fill="auto"/>
+            <w:tcMar>
+              <w:top w:w="80" w:type="dxa"/>
+              <w:left w:w="80" w:type="dxa"/>
+              <w:bottom w:w="80" w:type="dxa"/>
+              <w:right w:w="80" w:type="dxa"/>
+            </w:tcMar>
+            <w:vAlign w:val="center"/>
+          </w:tcPr>
+          <w:p>
+            <w:pPr>
+              <w:pStyle w:val="tablecopy"/>
+              <w:jc w:val="center"/>
+              <w:rPr>
+                <w:lang w:val="pt-BR"/>
+              </w:rPr>
+            </w:pPr>
+            <w:r>
+              <w:rPr>
+                <w:lang w:val="pt-BR"/>
+              </w:rPr>
+              <w:t>0</w:t>
+            </w:r>
+          </w:p>
+        </w:tc>
+        <w:tc>
+          <w:tcPr>
+            <w:tcW w:w="1276" w:type="dxa"/>
+            <w:tcBorders>
+              <w:top w:val="single" w:sz="2" w:space="0" w:color="000000"/>
+              <w:left w:val="single" w:sz="2" w:space="0" w:color="000000"/>
+              <w:bottom w:val="single" w:sz="2" w:space="0" w:color="000000"/>
+              <w:right w:val="single" w:sz="2" w:space="0" w:color="000000"/>
+            </w:tcBorders>
+            <w:shd w:val="clear" w:color="auto" w:fill="auto"/>
+            <w:tcMar>
+              <w:top w:w="80" w:type="dxa"/>
+              <w:left w:w="80" w:type="dxa"/>
+              <w:bottom w:w="80" w:type="dxa"/>
+              <w:right w:w="80" w:type="dxa"/>
+            </w:tcMar>
+            <w:vAlign w:val="center"/>
+          </w:tcPr>
+          <w:p>
+            <w:pPr>
+              <w:rPr>
+                <w:lang w:val="pt-BR"/>
+              </w:rPr>
+            </w:pPr>
+            <w:r>
+              <w:rPr>
+                <w:lang w:val="pt-BR"/>
+              </w:rPr>
+              <w:t>0</w:t>
+            </w:r>
+          </w:p>
+        </w:tc>
+        <w:tc>
+          <w:tcPr>
+            <w:tcW w:w="1262" w:type="dxa"/>
+            <w:tcBorders>
+              <w:top w:val="single" w:sz="2" w:space="0" w:color="000000"/>
+              <w:left w:val="single" w:sz="2" w:space="0" w:color="000000"/>
+              <w:bottom w:val="single" w:sz="2" w:space="0" w:color="000000"/>
+              <w:right w:val="single" w:sz="2" w:space="0" w:color="000000"/>
+            </w:tcBorders>
+            <w:shd w:val="clear" w:color="auto" w:fill="auto"/>
+            <w:tcMar>
+              <w:top w:w="80" w:type="dxa"/>
+              <w:left w:w="80" w:type="dxa"/>
+              <w:bottom w:w="80" w:type="dxa"/>
+              <w:right w:w="80" w:type="dxa"/>
+            </w:tcMar>
+            <w:vAlign w:val="center"/>
+          </w:tcPr>
+          <w:p>
+            <w:pPr>
+              <w:rPr>
+                <w:lang w:val="pt-BR"/>
+              </w:rPr>
+            </w:pPr>
+            <w:r>
+              <w:rPr>
+                <w:lang w:val="pt-BR"/>
+              </w:rPr>
+              <w:t>0</w:t>
+            </w:r>
+          </w:p>
+        </w:tc>
+      </w:tr>
+    </w:tbl>
+    <w:p>
+      <w:pPr>
+        <w:pStyle w:val="tablehead"/>
+        <w:widowControl w:val="0"/>
         <w:spacing w:line="240" w:lineRule="auto"/>
         <w:rPr>
           <w:lang w:val="pt-BR"/>
@@ -1568,7 +2860,6 @@
         <w:rPr>
           <w:i/>
           <w:iCs/>
-          <w:lang w:val="pt-BR"/>
         </w:rPr>
       </w:pPr>
       <w:r>
@@ -1578,7 +2869,6 @@
         <w:rPr>
           <w:i/>
           <w:iCs/>
-          <w:lang w:val="pt-BR"/>
         </w:rPr>
         <w:t>(Table footnote)</w:t>
       </w:r>
@@ -1590,9 +2880,6 @@
           <w:ilvl w:val="0"/>
           <w:numId w:val="11"/>
         </w:numPr>
-        <w:rPr>
-          <w:lang w:val="pt-BR"/>
-        </w:rPr>
       </w:pPr>
     </w:p>
     <w:p>
@@ -1620,15 +2907,23 @@
     </w:p>
     <w:p>
       <w:pPr>
-        <w:pStyle w:val="Corpodetexto"/>
-      </w:pPr>
-      <w:r>
-        <w:t>Figure Labels: Use 8 point Times New Roman for Figure labels. Use words rather than symbols or abbreviations when writing Figure axis labels to avoid confusing the reader. As an example, write the quantity “Magnetization,” or “Magnetization, M,” not just “M.” If including units in the label, present them within parentheses. Do not label axes only with units. In the example, write “Magnetization (A/m)” or “Magnetization (A ( m(1),” not just “A/m.” Do not label axes with a ratio of quantities and units. For example, write “Temperature (K),” not “Temperature/K.”</w:t>
+        <w:pStyle w:val="BodyText"/>
+      </w:pPr>
+      <w:r>
+        <w:t xml:space="preserve">Figure Labels: Use 8 point Times New Roman for Figure labels. Use words rather than symbols or abbreviations when writing Figure axis labels to avoid confusing the reader. As an example, write the quantity “Magnetization,” or “Magnetization, M,” not just “M.” If including units in the label, present them within parentheses. Do not label axes only with units. In the example, write “Magnetization (A/m)” or “Magnetization (A </w:t>
+      </w:r>
+      <w:proofErr w:type="gramStart"/>
+      <w:r>
+        <w:t>( m</w:t>
+      </w:r>
+      <w:proofErr w:type="gramEnd"/>
+      <w:r>
+        <w:t>(1),” not just “A/m.” Do not label axes with a ratio of quantities and units. For example, write “Temperature (K),” not “Temperature/K.”</w:t>
       </w:r>
     </w:p>
     <w:p>
       <w:pPr>
-        <w:pStyle w:val="Ttulo5"/>
+        <w:pStyle w:val="Heading5"/>
       </w:pPr>
       <w:r>
         <w:t xml:space="preserve">Acknowledgment </w:t>
@@ -1658,16 +2953,36 @@
     </w:p>
     <w:p>
       <w:pPr>
-        <w:pStyle w:val="Corpodetexto"/>
-      </w:pPr>
-      <w:r>
-        <w:t>The preferred spelling of the word “acknowledgment” in America is without an “e” after the “g.” Avoid the stilted expression “one of us (R. B. G.) thanks ...”.  Instead, try “R. B. G. thanks...”. Put sponsor acknowledgments in the unnumbered footnote on the first page.</w:t>
+        <w:pStyle w:val="BodyText"/>
+      </w:pPr>
+      <w:r>
+        <w:t xml:space="preserve">The preferred spelling of the word “acknowledgment” in America is without an “e” after the “g.” Avoid the stilted expression “one of us (R. B. G.) </w:t>
+      </w:r>
+      <w:proofErr w:type="gramStart"/>
+      <w:r>
+        <w:t>thanks</w:t>
+      </w:r>
+      <w:proofErr w:type="gramEnd"/>
+      <w:r>
+        <w:t xml:space="preserve"> ...”.  Instead, try “R. </w:t>
+      </w:r>
+      <w:r>
+        <w:lastRenderedPageBreak/>
+        <w:t>B. G. thanks...</w:t>
+      </w:r>
+      <w:proofErr w:type="gramStart"/>
+      <w:r>
+        <w:t>”.</w:t>
+      </w:r>
+      <w:proofErr w:type="gramEnd"/>
+      <w:r>
+        <w:t xml:space="preserve"> Put sponsor acknowledgments in the unnumbered footnote on the first page.</w:t>
       </w:r>
     </w:p>
     <w:p/>
     <w:p>
       <w:pPr>
-        <w:pStyle w:val="Ttulo5"/>
+        <w:pStyle w:val="Heading5"/>
       </w:pPr>
       <w:r>
         <w:t>References</w:t>
@@ -1675,7 +2990,7 @@
     </w:p>
     <w:p>
       <w:pPr>
-        <w:pStyle w:val="Corpodetexto"/>
+        <w:pStyle w:val="BodyText"/>
       </w:pPr>
       <w:r>
         <w:t>The template will number citations consecutively within brackets [1]. The sentence punctuation follows the bracket [2]. Refer simply to the reference number, as in [3]—do not use “Ref. [3]” or “reference [3]” except at the beginning of a sentence: “Reference [3] was the first ...”</w:t>
@@ -1683,7 +2998,7 @@
     </w:p>
     <w:p>
       <w:pPr>
-        <w:pStyle w:val="Corpodetexto"/>
+        <w:pStyle w:val="BodyText"/>
       </w:pPr>
       <w:r>
         <w:t>Number footnotes separately in superscripts. Place the actual footnote at the bottom of the column in which it was cited. Do not put footnotes in the reference list. Use letters for table footnotes.</w:t>
@@ -1691,19 +3006,23 @@
     </w:p>
     <w:p>
       <w:pPr>
-        <w:pStyle w:val="Corpodetexto"/>
-      </w:pPr>
-      <w:r>
-        <w:t xml:space="preserve">Unless there are six authors or more give all authors’ names; do not use “et al.”. Papers that have not been published, even if they have been submitted for publication, should be cited as “unpublished” [4]. Papers that have been accepted for publication should be cited as “in press” [5]. </w:t>
-      </w:r>
-      <w:r>
-        <w:lastRenderedPageBreak/>
-        <w:t>Capitalize only the first word in a paper title, except for proper nouns and element symbols.</w:t>
+        <w:pStyle w:val="BodyText"/>
+      </w:pPr>
+      <w:r>
+        <w:t>Unless there are six authors or more give all authors’ names; do not use “et al.</w:t>
+      </w:r>
+      <w:proofErr w:type="gramStart"/>
+      <w:r>
+        <w:t>”.</w:t>
+      </w:r>
+      <w:proofErr w:type="gramEnd"/>
+      <w:r>
+        <w:t xml:space="preserve"> Papers that have not been published, even if they have been submitted for publication, should be cited as “unpublished” [4]. Papers that have been accepted for publication should be cited as “in press” [5]. Capitalize only the first word in a paper title, except for proper nouns and element symbols.</w:t>
       </w:r>
     </w:p>
     <w:p>
       <w:pPr>
-        <w:pStyle w:val="Corpodetexto"/>
+        <w:pStyle w:val="BodyText"/>
       </w:pPr>
       <w:r>
         <w:t>For papers published in translation journals, please give the English citation first, followed by the original foreign-language citation [6].</w:t>
@@ -1740,27 +3059,34 @@
           <w:noProof/>
           <w:lang w:val="pt-BR"/>
         </w:rPr>
-        <w:t xml:space="preserve"> – </w:t>
+        <w:t xml:space="preserve"> – Descri</w:t>
       </w:r>
       <w:r>
         <w:rPr>
           <w:noProof/>
           <w:lang w:val="pt-BR"/>
         </w:rPr>
-        <w:t>Descri</w:t>
+        <w:t>ção</w:t>
       </w:r>
       <w:r>
         <w:rPr>
           <w:noProof/>
           <w:lang w:val="pt-BR"/>
         </w:rPr>
-        <w:t>ção</w:t>
+        <w:t xml:space="preserve"> </w:t>
       </w:r>
       <w:r>
         <w:rPr>
           <w:noProof/>
           <w:lang w:val="pt-BR"/>
         </w:rPr>
+        <w:t>Cluster</w:t>
+      </w:r>
+      <w:r>
+        <w:rPr>
+          <w:noProof/>
+          <w:lang w:val="pt-BR"/>
+        </w:rPr>
         <w:t xml:space="preserve"> </w:t>
       </w:r>
       <w:r>
@@ -1768,30 +3094,15 @@
           <w:noProof/>
           <w:lang w:val="pt-BR"/>
         </w:rPr>
-        <w:t>Cluster</w:t>
+        <w:t>Atlântica</w:t>
       </w:r>
       <w:r>
         <w:rPr>
           <w:noProof/>
           <w:lang w:val="pt-BR"/>
         </w:rPr>
-        <w:t xml:space="preserve"> </w:t>
-      </w:r>
-      <w:r>
-        <w:rPr>
-          <w:noProof/>
-          <w:lang w:val="pt-BR"/>
-        </w:rPr>
-        <w:t>Atlântica</w:t>
-      </w:r>
-      <w:r>
-        <w:rPr>
-          <w:noProof/>
-          <w:lang w:val="pt-BR"/>
-        </w:rPr>
         <w:t xml:space="preserve"> http://www3.puc</w:t>
       </w:r>
-      <w:bookmarkStart w:id="0" w:name="_GoBack"/>
       <w:r>
         <w:rPr>
           <w:noProof/>
@@ -1800,7 +3111,6 @@
         </w:rPr>
         <w:t>r</w:t>
       </w:r>
-      <w:bookmarkEnd w:id="0"/>
       <w:r>
         <w:rPr>
           <w:noProof/>
@@ -1821,7 +3131,21 @@
         <w:rPr>
           <w:rFonts w:eastAsia="Arial Unicode MS" w:cs="Arial Unicode MS"/>
         </w:rPr>
-        <w:t xml:space="preserve">J. Clerk Maxwell, A Treatise on Electricity and Magnetism, 3rd ed., vol. 2. </w:t>
+        <w:t xml:space="preserve">J. Clerk Maxwell, </w:t>
+      </w:r>
+      <w:proofErr w:type="gramStart"/>
+      <w:r>
+        <w:rPr>
+          <w:rFonts w:eastAsia="Arial Unicode MS" w:cs="Arial Unicode MS"/>
+        </w:rPr>
+        <w:t>A</w:t>
+      </w:r>
+      <w:proofErr w:type="gramEnd"/>
+      <w:r>
+        <w:rPr>
+          <w:rFonts w:eastAsia="Arial Unicode MS" w:cs="Arial Unicode MS"/>
+        </w:rPr>
+        <w:t xml:space="preserve"> Treatise on Electricity and Magnetism, 3rd ed., vol. 2. </w:t>
       </w:r>
       <w:r>
         <w:rPr>
@@ -1839,8 +3163,8 @@
       </w:r>
     </w:p>
     <w:sectPr>
-      <w:headerReference w:type="default" r:id="rId13"/>
-      <w:footerReference w:type="default" r:id="rId14"/>
+      <w:headerReference w:type="default" r:id="rId14"/>
+      <w:footerReference w:type="default" r:id="rId15"/>
       <w:type w:val="continuous"/>
       <w:pgSz w:w="11900" w:h="16840"/>
       <w:pgMar w:top="1080" w:right="734" w:bottom="2434" w:left="734" w:header="720" w:footer="720" w:gutter="0"/>
@@ -1851,7 +3175,7 @@
 </file>
 
 <file path=word/endnotes.xml><?xml version="1.0" encoding="utf-8"?>
-<w:endnotes xmlns:wpc="http://schemas.microsoft.com/office/word/2010/wordprocessingCanvas" xmlns:mc="http://schemas.openxmlformats.org/markup-compatibility/2006" xmlns:o="urn:schemas-microsoft-com:office:office" xmlns:r="http://schemas.openxmlformats.org/officeDocument/2006/relationships" xmlns:m="http://schemas.openxmlformats.org/officeDocument/2006/math" xmlns:v="urn:schemas-microsoft-com:vml" xmlns:wp14="http://schemas.microsoft.com/office/word/2010/wordprocessingDrawing" xmlns:wp="http://schemas.openxmlformats.org/drawingml/2006/wordprocessingDrawing" xmlns:w10="urn:schemas-microsoft-com:office:word" xmlns:w="http://schemas.openxmlformats.org/wordprocessingml/2006/main" xmlns:w14="http://schemas.microsoft.com/office/word/2010/wordml" xmlns:w15="http://schemas.microsoft.com/office/word/2012/wordml" xmlns:wpg="http://schemas.microsoft.com/office/word/2010/wordprocessingGroup" xmlns:wpi="http://schemas.microsoft.com/office/word/2010/wordprocessingInk" xmlns:wne="http://schemas.microsoft.com/office/word/2006/wordml" xmlns:wps="http://schemas.microsoft.com/office/word/2010/wordprocessingShape" mc:Ignorable="w14 w15 wp14">
+<w:endnotes xmlns:wpc="http://schemas.microsoft.com/office/word/2010/wordprocessingCanvas" xmlns:mc="http://schemas.openxmlformats.org/markup-compatibility/2006" xmlns:o="urn:schemas-microsoft-com:office:office" xmlns:r="http://schemas.openxmlformats.org/officeDocument/2006/relationships" xmlns:m="http://schemas.openxmlformats.org/officeDocument/2006/math" xmlns:v="urn:schemas-microsoft-com:vml" xmlns:wp14="http://schemas.microsoft.com/office/word/2010/wordprocessingDrawing" xmlns:wp="http://schemas.openxmlformats.org/drawingml/2006/wordprocessingDrawing" xmlns:w10="urn:schemas-microsoft-com:office:word" xmlns:w="http://schemas.openxmlformats.org/wordprocessingml/2006/main" xmlns:w14="http://schemas.microsoft.com/office/word/2010/wordml" xmlns:wpg="http://schemas.microsoft.com/office/word/2010/wordprocessingGroup" xmlns:wpi="http://schemas.microsoft.com/office/word/2010/wordprocessingInk" xmlns:wne="http://schemas.microsoft.com/office/word/2006/wordml" xmlns:wps="http://schemas.microsoft.com/office/word/2010/wordprocessingShape" mc:Ignorable="w14 wp14">
   <w:endnote w:type="separator" w:id="-1">
     <w:p>
       <w:r>
@@ -1870,7 +3194,7 @@
 </file>
 
 <file path=word/footer1.xml><?xml version="1.0" encoding="utf-8"?>
-<w:ftr xmlns:wpc="http://schemas.microsoft.com/office/word/2010/wordprocessingCanvas" xmlns:mc="http://schemas.openxmlformats.org/markup-compatibility/2006" xmlns:o="urn:schemas-microsoft-com:office:office" xmlns:r="http://schemas.openxmlformats.org/officeDocument/2006/relationships" xmlns:m="http://schemas.openxmlformats.org/officeDocument/2006/math" xmlns:v="urn:schemas-microsoft-com:vml" xmlns:wp14="http://schemas.microsoft.com/office/word/2010/wordprocessingDrawing" xmlns:wp="http://schemas.openxmlformats.org/drawingml/2006/wordprocessingDrawing" xmlns:w10="urn:schemas-microsoft-com:office:word" xmlns:w="http://schemas.openxmlformats.org/wordprocessingml/2006/main" xmlns:w14="http://schemas.microsoft.com/office/word/2010/wordml" xmlns:w15="http://schemas.microsoft.com/office/word/2012/wordml" xmlns:wpg="http://schemas.microsoft.com/office/word/2010/wordprocessingGroup" xmlns:wpi="http://schemas.microsoft.com/office/word/2010/wordprocessingInk" xmlns:wne="http://schemas.microsoft.com/office/word/2006/wordml" xmlns:wps="http://schemas.microsoft.com/office/word/2010/wordprocessingShape" mc:Ignorable="w14 w15 wp14">
+<w:ftr xmlns:wpc="http://schemas.microsoft.com/office/word/2010/wordprocessingCanvas" xmlns:mc="http://schemas.openxmlformats.org/markup-compatibility/2006" xmlns:o="urn:schemas-microsoft-com:office:office" xmlns:r="http://schemas.openxmlformats.org/officeDocument/2006/relationships" xmlns:m="http://schemas.openxmlformats.org/officeDocument/2006/math" xmlns:v="urn:schemas-microsoft-com:vml" xmlns:wp14="http://schemas.microsoft.com/office/word/2010/wordprocessingDrawing" xmlns:wp="http://schemas.openxmlformats.org/drawingml/2006/wordprocessingDrawing" xmlns:w10="urn:schemas-microsoft-com:office:word" xmlns:w="http://schemas.openxmlformats.org/wordprocessingml/2006/main" xmlns:w14="http://schemas.microsoft.com/office/word/2010/wordml" xmlns:wpg="http://schemas.microsoft.com/office/word/2010/wordprocessingGroup" xmlns:wpi="http://schemas.microsoft.com/office/word/2010/wordprocessingInk" xmlns:wne="http://schemas.microsoft.com/office/word/2006/wordml" xmlns:wps="http://schemas.microsoft.com/office/word/2010/wordprocessingShape" mc:Ignorable="w14 wp14">
   <w:p>
     <w:pPr>
       <w:pStyle w:val="HeaderFooter"/>
@@ -1880,7 +3204,7 @@
 </file>
 
 <file path=word/footer2.xml><?xml version="1.0" encoding="utf-8"?>
-<w:ftr xmlns:wpc="http://schemas.microsoft.com/office/word/2010/wordprocessingCanvas" xmlns:mc="http://schemas.openxmlformats.org/markup-compatibility/2006" xmlns:o="urn:schemas-microsoft-com:office:office" xmlns:r="http://schemas.openxmlformats.org/officeDocument/2006/relationships" xmlns:m="http://schemas.openxmlformats.org/officeDocument/2006/math" xmlns:v="urn:schemas-microsoft-com:vml" xmlns:wp14="http://schemas.microsoft.com/office/word/2010/wordprocessingDrawing" xmlns:wp="http://schemas.openxmlformats.org/drawingml/2006/wordprocessingDrawing" xmlns:w10="urn:schemas-microsoft-com:office:word" xmlns:w="http://schemas.openxmlformats.org/wordprocessingml/2006/main" xmlns:w14="http://schemas.microsoft.com/office/word/2010/wordml" xmlns:w15="http://schemas.microsoft.com/office/word/2012/wordml" xmlns:wpg="http://schemas.microsoft.com/office/word/2010/wordprocessingGroup" xmlns:wpi="http://schemas.microsoft.com/office/word/2010/wordprocessingInk" xmlns:wne="http://schemas.microsoft.com/office/word/2006/wordml" xmlns:wps="http://schemas.microsoft.com/office/word/2010/wordprocessingShape" mc:Ignorable="w14 w15 wp14">
+<w:ftr xmlns:wpc="http://schemas.microsoft.com/office/word/2010/wordprocessingCanvas" xmlns:mc="http://schemas.openxmlformats.org/markup-compatibility/2006" xmlns:o="urn:schemas-microsoft-com:office:office" xmlns:r="http://schemas.openxmlformats.org/officeDocument/2006/relationships" xmlns:m="http://schemas.openxmlformats.org/officeDocument/2006/math" xmlns:v="urn:schemas-microsoft-com:vml" xmlns:wp14="http://schemas.microsoft.com/office/word/2010/wordprocessingDrawing" xmlns:wp="http://schemas.openxmlformats.org/drawingml/2006/wordprocessingDrawing" xmlns:w10="urn:schemas-microsoft-com:office:word" xmlns:w="http://schemas.openxmlformats.org/wordprocessingml/2006/main" xmlns:w14="http://schemas.microsoft.com/office/word/2010/wordml" xmlns:wpg="http://schemas.microsoft.com/office/word/2010/wordprocessingGroup" xmlns:wpi="http://schemas.microsoft.com/office/word/2010/wordprocessingInk" xmlns:wne="http://schemas.microsoft.com/office/word/2006/wordml" xmlns:wps="http://schemas.microsoft.com/office/word/2010/wordprocessingShape" mc:Ignorable="w14 wp14">
   <w:p>
     <w:pPr>
       <w:pStyle w:val="HeaderFooter"/>
@@ -1890,7 +3214,7 @@
 </file>
 
 <file path=word/footer3.xml><?xml version="1.0" encoding="utf-8"?>
-<w:ftr xmlns:wpc="http://schemas.microsoft.com/office/word/2010/wordprocessingCanvas" xmlns:mc="http://schemas.openxmlformats.org/markup-compatibility/2006" xmlns:o="urn:schemas-microsoft-com:office:office" xmlns:r="http://schemas.openxmlformats.org/officeDocument/2006/relationships" xmlns:m="http://schemas.openxmlformats.org/officeDocument/2006/math" xmlns:v="urn:schemas-microsoft-com:vml" xmlns:wp14="http://schemas.microsoft.com/office/word/2010/wordprocessingDrawing" xmlns:wp="http://schemas.openxmlformats.org/drawingml/2006/wordprocessingDrawing" xmlns:w10="urn:schemas-microsoft-com:office:word" xmlns:w="http://schemas.openxmlformats.org/wordprocessingml/2006/main" xmlns:w14="http://schemas.microsoft.com/office/word/2010/wordml" xmlns:w15="http://schemas.microsoft.com/office/word/2012/wordml" xmlns:wpg="http://schemas.microsoft.com/office/word/2010/wordprocessingGroup" xmlns:wpi="http://schemas.microsoft.com/office/word/2010/wordprocessingInk" xmlns:wne="http://schemas.microsoft.com/office/word/2006/wordml" xmlns:wps="http://schemas.microsoft.com/office/word/2010/wordprocessingShape" mc:Ignorable="w14 w15 wp14">
+<w:ftr xmlns:wpc="http://schemas.microsoft.com/office/word/2010/wordprocessingCanvas" xmlns:mc="http://schemas.openxmlformats.org/markup-compatibility/2006" xmlns:o="urn:schemas-microsoft-com:office:office" xmlns:r="http://schemas.openxmlformats.org/officeDocument/2006/relationships" xmlns:m="http://schemas.openxmlformats.org/officeDocument/2006/math" xmlns:v="urn:schemas-microsoft-com:vml" xmlns:wp14="http://schemas.microsoft.com/office/word/2010/wordprocessingDrawing" xmlns:wp="http://schemas.openxmlformats.org/drawingml/2006/wordprocessingDrawing" xmlns:w10="urn:schemas-microsoft-com:office:word" xmlns:w="http://schemas.openxmlformats.org/wordprocessingml/2006/main" xmlns:w14="http://schemas.microsoft.com/office/word/2010/wordml" xmlns:wpg="http://schemas.microsoft.com/office/word/2010/wordprocessingGroup" xmlns:wpi="http://schemas.microsoft.com/office/word/2010/wordprocessingInk" xmlns:wne="http://schemas.microsoft.com/office/word/2006/wordml" xmlns:wps="http://schemas.microsoft.com/office/word/2010/wordprocessingShape" mc:Ignorable="w14 wp14">
   <w:p>
     <w:pPr>
       <w:pStyle w:val="HeaderFooter"/>
@@ -1900,7 +3224,7 @@
 </file>
 
 <file path=word/footer4.xml><?xml version="1.0" encoding="utf-8"?>
-<w:ftr xmlns:wpc="http://schemas.microsoft.com/office/word/2010/wordprocessingCanvas" xmlns:mc="http://schemas.openxmlformats.org/markup-compatibility/2006" xmlns:o="urn:schemas-microsoft-com:office:office" xmlns:r="http://schemas.openxmlformats.org/officeDocument/2006/relationships" xmlns:m="http://schemas.openxmlformats.org/officeDocument/2006/math" xmlns:v="urn:schemas-microsoft-com:vml" xmlns:wp14="http://schemas.microsoft.com/office/word/2010/wordprocessingDrawing" xmlns:wp="http://schemas.openxmlformats.org/drawingml/2006/wordprocessingDrawing" xmlns:w10="urn:schemas-microsoft-com:office:word" xmlns:w="http://schemas.openxmlformats.org/wordprocessingml/2006/main" xmlns:w14="http://schemas.microsoft.com/office/word/2010/wordml" xmlns:w15="http://schemas.microsoft.com/office/word/2012/wordml" xmlns:wpg="http://schemas.microsoft.com/office/word/2010/wordprocessingGroup" xmlns:wpi="http://schemas.microsoft.com/office/word/2010/wordprocessingInk" xmlns:wne="http://schemas.microsoft.com/office/word/2006/wordml" xmlns:wps="http://schemas.microsoft.com/office/word/2010/wordprocessingShape" mc:Ignorable="w14 w15 wp14">
+<w:ftr xmlns:wpc="http://schemas.microsoft.com/office/word/2010/wordprocessingCanvas" xmlns:mc="http://schemas.openxmlformats.org/markup-compatibility/2006" xmlns:o="urn:schemas-microsoft-com:office:office" xmlns:r="http://schemas.openxmlformats.org/officeDocument/2006/relationships" xmlns:m="http://schemas.openxmlformats.org/officeDocument/2006/math" xmlns:v="urn:schemas-microsoft-com:vml" xmlns:wp14="http://schemas.microsoft.com/office/word/2010/wordprocessingDrawing" xmlns:wp="http://schemas.openxmlformats.org/drawingml/2006/wordprocessingDrawing" xmlns:w10="urn:schemas-microsoft-com:office:word" xmlns:w="http://schemas.openxmlformats.org/wordprocessingml/2006/main" xmlns:w14="http://schemas.microsoft.com/office/word/2010/wordml" xmlns:wpg="http://schemas.microsoft.com/office/word/2010/wordprocessingGroup" xmlns:wpi="http://schemas.microsoft.com/office/word/2010/wordprocessingInk" xmlns:wne="http://schemas.microsoft.com/office/word/2006/wordml" xmlns:wps="http://schemas.microsoft.com/office/word/2010/wordprocessingShape" mc:Ignorable="w14 wp14">
   <w:p>
     <w:pPr>
       <w:pStyle w:val="HeaderFooter"/>
@@ -1910,7 +3234,7 @@
 </file>
 
 <file path=word/footnotes.xml><?xml version="1.0" encoding="utf-8"?>
-<w:footnotes xmlns:wpc="http://schemas.microsoft.com/office/word/2010/wordprocessingCanvas" xmlns:mc="http://schemas.openxmlformats.org/markup-compatibility/2006" xmlns:o="urn:schemas-microsoft-com:office:office" xmlns:r="http://schemas.openxmlformats.org/officeDocument/2006/relationships" xmlns:m="http://schemas.openxmlformats.org/officeDocument/2006/math" xmlns:v="urn:schemas-microsoft-com:vml" xmlns:wp14="http://schemas.microsoft.com/office/word/2010/wordprocessingDrawing" xmlns:wp="http://schemas.openxmlformats.org/drawingml/2006/wordprocessingDrawing" xmlns:w10="urn:schemas-microsoft-com:office:word" xmlns:w="http://schemas.openxmlformats.org/wordprocessingml/2006/main" xmlns:w14="http://schemas.microsoft.com/office/word/2010/wordml" xmlns:w15="http://schemas.microsoft.com/office/word/2012/wordml" xmlns:wpg="http://schemas.microsoft.com/office/word/2010/wordprocessingGroup" xmlns:wpi="http://schemas.microsoft.com/office/word/2010/wordprocessingInk" xmlns:wne="http://schemas.microsoft.com/office/word/2006/wordml" xmlns:wps="http://schemas.microsoft.com/office/word/2010/wordprocessingShape" mc:Ignorable="w14 w15 wp14">
+<w:footnotes xmlns:wpc="http://schemas.microsoft.com/office/word/2010/wordprocessingCanvas" xmlns:mc="http://schemas.openxmlformats.org/markup-compatibility/2006" xmlns:o="urn:schemas-microsoft-com:office:office" xmlns:r="http://schemas.openxmlformats.org/officeDocument/2006/relationships" xmlns:m="http://schemas.openxmlformats.org/officeDocument/2006/math" xmlns:v="urn:schemas-microsoft-com:vml" xmlns:wp14="http://schemas.microsoft.com/office/word/2010/wordprocessingDrawing" xmlns:wp="http://schemas.openxmlformats.org/drawingml/2006/wordprocessingDrawing" xmlns:w10="urn:schemas-microsoft-com:office:word" xmlns:w="http://schemas.openxmlformats.org/wordprocessingml/2006/main" xmlns:w14="http://schemas.microsoft.com/office/word/2010/wordml" xmlns:wpg="http://schemas.microsoft.com/office/word/2010/wordprocessingGroup" xmlns:wpi="http://schemas.microsoft.com/office/word/2010/wordprocessingInk" xmlns:wne="http://schemas.microsoft.com/office/word/2006/wordml" xmlns:wps="http://schemas.microsoft.com/office/word/2010/wordprocessingShape" mc:Ignorable="w14 wp14">
   <w:footnote w:type="separator" w:id="-1">
     <w:p>
       <w:r>
@@ -1929,7 +3253,7 @@
 </file>
 
 <file path=word/header1.xml><?xml version="1.0" encoding="utf-8"?>
-<w:hdr xmlns:wpc="http://schemas.microsoft.com/office/word/2010/wordprocessingCanvas" xmlns:mc="http://schemas.openxmlformats.org/markup-compatibility/2006" xmlns:o="urn:schemas-microsoft-com:office:office" xmlns:r="http://schemas.openxmlformats.org/officeDocument/2006/relationships" xmlns:m="http://schemas.openxmlformats.org/officeDocument/2006/math" xmlns:v="urn:schemas-microsoft-com:vml" xmlns:wp14="http://schemas.microsoft.com/office/word/2010/wordprocessingDrawing" xmlns:wp="http://schemas.openxmlformats.org/drawingml/2006/wordprocessingDrawing" xmlns:w10="urn:schemas-microsoft-com:office:word" xmlns:w="http://schemas.openxmlformats.org/wordprocessingml/2006/main" xmlns:w14="http://schemas.microsoft.com/office/word/2010/wordml" xmlns:w15="http://schemas.microsoft.com/office/word/2012/wordml" xmlns:wpg="http://schemas.microsoft.com/office/word/2010/wordprocessingGroup" xmlns:wpi="http://schemas.microsoft.com/office/word/2010/wordprocessingInk" xmlns:wne="http://schemas.microsoft.com/office/word/2006/wordml" xmlns:wps="http://schemas.microsoft.com/office/word/2010/wordprocessingShape" mc:Ignorable="w14 w15 wp14">
+<w:hdr xmlns:wpc="http://schemas.microsoft.com/office/word/2010/wordprocessingCanvas" xmlns:mc="http://schemas.openxmlformats.org/markup-compatibility/2006" xmlns:o="urn:schemas-microsoft-com:office:office" xmlns:r="http://schemas.openxmlformats.org/officeDocument/2006/relationships" xmlns:m="http://schemas.openxmlformats.org/officeDocument/2006/math" xmlns:v="urn:schemas-microsoft-com:vml" xmlns:wp14="http://schemas.microsoft.com/office/word/2010/wordprocessingDrawing" xmlns:wp="http://schemas.openxmlformats.org/drawingml/2006/wordprocessingDrawing" xmlns:w10="urn:schemas-microsoft-com:office:word" xmlns:w="http://schemas.openxmlformats.org/wordprocessingml/2006/main" xmlns:w14="http://schemas.microsoft.com/office/word/2010/wordml" xmlns:wpg="http://schemas.microsoft.com/office/word/2010/wordprocessingGroup" xmlns:wpi="http://schemas.microsoft.com/office/word/2010/wordprocessingInk" xmlns:wne="http://schemas.microsoft.com/office/word/2006/wordml" xmlns:wps="http://schemas.microsoft.com/office/word/2010/wordprocessingShape" mc:Ignorable="w14 wp14">
   <w:p>
     <w:pPr>
       <w:pStyle w:val="HeaderFooter"/>
@@ -1939,7 +3263,7 @@
 </file>
 
 <file path=word/header2.xml><?xml version="1.0" encoding="utf-8"?>
-<w:hdr xmlns:wpc="http://schemas.microsoft.com/office/word/2010/wordprocessingCanvas" xmlns:mc="http://schemas.openxmlformats.org/markup-compatibility/2006" xmlns:o="urn:schemas-microsoft-com:office:office" xmlns:r="http://schemas.openxmlformats.org/officeDocument/2006/relationships" xmlns:m="http://schemas.openxmlformats.org/officeDocument/2006/math" xmlns:v="urn:schemas-microsoft-com:vml" xmlns:wp14="http://schemas.microsoft.com/office/word/2010/wordprocessingDrawing" xmlns:wp="http://schemas.openxmlformats.org/drawingml/2006/wordprocessingDrawing" xmlns:w10="urn:schemas-microsoft-com:office:word" xmlns:w="http://schemas.openxmlformats.org/wordprocessingml/2006/main" xmlns:w14="http://schemas.microsoft.com/office/word/2010/wordml" xmlns:w15="http://schemas.microsoft.com/office/word/2012/wordml" xmlns:wpg="http://schemas.microsoft.com/office/word/2010/wordprocessingGroup" xmlns:wpi="http://schemas.microsoft.com/office/word/2010/wordprocessingInk" xmlns:wne="http://schemas.microsoft.com/office/word/2006/wordml" xmlns:wps="http://schemas.microsoft.com/office/word/2010/wordprocessingShape" mc:Ignorable="w14 w15 wp14">
+<w:hdr xmlns:wpc="http://schemas.microsoft.com/office/word/2010/wordprocessingCanvas" xmlns:mc="http://schemas.openxmlformats.org/markup-compatibility/2006" xmlns:o="urn:schemas-microsoft-com:office:office" xmlns:r="http://schemas.openxmlformats.org/officeDocument/2006/relationships" xmlns:m="http://schemas.openxmlformats.org/officeDocument/2006/math" xmlns:v="urn:schemas-microsoft-com:vml" xmlns:wp14="http://schemas.microsoft.com/office/word/2010/wordprocessingDrawing" xmlns:wp="http://schemas.openxmlformats.org/drawingml/2006/wordprocessingDrawing" xmlns:w10="urn:schemas-microsoft-com:office:word" xmlns:w="http://schemas.openxmlformats.org/wordprocessingml/2006/main" xmlns:w14="http://schemas.microsoft.com/office/word/2010/wordml" xmlns:wpg="http://schemas.microsoft.com/office/word/2010/wordprocessingGroup" xmlns:wpi="http://schemas.microsoft.com/office/word/2010/wordprocessingInk" xmlns:wne="http://schemas.microsoft.com/office/word/2006/wordml" xmlns:wps="http://schemas.microsoft.com/office/word/2010/wordprocessingShape" mc:Ignorable="w14 wp14">
   <w:p>
     <w:pPr>
       <w:pStyle w:val="HeaderFooter"/>
@@ -1949,7 +3273,7 @@
 </file>
 
 <file path=word/header3.xml><?xml version="1.0" encoding="utf-8"?>
-<w:hdr xmlns:wpc="http://schemas.microsoft.com/office/word/2010/wordprocessingCanvas" xmlns:mc="http://schemas.openxmlformats.org/markup-compatibility/2006" xmlns:o="urn:schemas-microsoft-com:office:office" xmlns:r="http://schemas.openxmlformats.org/officeDocument/2006/relationships" xmlns:m="http://schemas.openxmlformats.org/officeDocument/2006/math" xmlns:v="urn:schemas-microsoft-com:vml" xmlns:wp14="http://schemas.microsoft.com/office/word/2010/wordprocessingDrawing" xmlns:wp="http://schemas.openxmlformats.org/drawingml/2006/wordprocessingDrawing" xmlns:w10="urn:schemas-microsoft-com:office:word" xmlns:w="http://schemas.openxmlformats.org/wordprocessingml/2006/main" xmlns:w14="http://schemas.microsoft.com/office/word/2010/wordml" xmlns:w15="http://schemas.microsoft.com/office/word/2012/wordml" xmlns:wpg="http://schemas.microsoft.com/office/word/2010/wordprocessingGroup" xmlns:wpi="http://schemas.microsoft.com/office/word/2010/wordprocessingInk" xmlns:wne="http://schemas.microsoft.com/office/word/2006/wordml" xmlns:wps="http://schemas.microsoft.com/office/word/2010/wordprocessingShape" mc:Ignorable="w14 w15 wp14">
+<w:hdr xmlns:wpc="http://schemas.microsoft.com/office/word/2010/wordprocessingCanvas" xmlns:mc="http://schemas.openxmlformats.org/markup-compatibility/2006" xmlns:o="urn:schemas-microsoft-com:office:office" xmlns:r="http://schemas.openxmlformats.org/officeDocument/2006/relationships" xmlns:m="http://schemas.openxmlformats.org/officeDocument/2006/math" xmlns:v="urn:schemas-microsoft-com:vml" xmlns:wp14="http://schemas.microsoft.com/office/word/2010/wordprocessingDrawing" xmlns:wp="http://schemas.openxmlformats.org/drawingml/2006/wordprocessingDrawing" xmlns:w10="urn:schemas-microsoft-com:office:word" xmlns:w="http://schemas.openxmlformats.org/wordprocessingml/2006/main" xmlns:w14="http://schemas.microsoft.com/office/word/2010/wordml" xmlns:wpg="http://schemas.microsoft.com/office/word/2010/wordprocessingGroup" xmlns:wpi="http://schemas.microsoft.com/office/word/2010/wordprocessingInk" xmlns:wne="http://schemas.microsoft.com/office/word/2006/wordml" xmlns:wps="http://schemas.microsoft.com/office/word/2010/wordprocessingShape" mc:Ignorable="w14 wp14">
   <w:p>
     <w:pPr>
       <w:pStyle w:val="HeaderFooter"/>
@@ -1959,7 +3283,7 @@
 </file>
 
 <file path=word/header4.xml><?xml version="1.0" encoding="utf-8"?>
-<w:hdr xmlns:wpc="http://schemas.microsoft.com/office/word/2010/wordprocessingCanvas" xmlns:mc="http://schemas.openxmlformats.org/markup-compatibility/2006" xmlns:o="urn:schemas-microsoft-com:office:office" xmlns:r="http://schemas.openxmlformats.org/officeDocument/2006/relationships" xmlns:m="http://schemas.openxmlformats.org/officeDocument/2006/math" xmlns:v="urn:schemas-microsoft-com:vml" xmlns:wp14="http://schemas.microsoft.com/office/word/2010/wordprocessingDrawing" xmlns:wp="http://schemas.openxmlformats.org/drawingml/2006/wordprocessingDrawing" xmlns:w10="urn:schemas-microsoft-com:office:word" xmlns:w="http://schemas.openxmlformats.org/wordprocessingml/2006/main" xmlns:w14="http://schemas.microsoft.com/office/word/2010/wordml" xmlns:w15="http://schemas.microsoft.com/office/word/2012/wordml" xmlns:wpg="http://schemas.microsoft.com/office/word/2010/wordprocessingGroup" xmlns:wpi="http://schemas.microsoft.com/office/word/2010/wordprocessingInk" xmlns:wne="http://schemas.microsoft.com/office/word/2006/wordml" xmlns:wps="http://schemas.microsoft.com/office/word/2010/wordprocessingShape" mc:Ignorable="w14 w15 wp14">
+<w:hdr xmlns:wpc="http://schemas.microsoft.com/office/word/2010/wordprocessingCanvas" xmlns:mc="http://schemas.openxmlformats.org/markup-compatibility/2006" xmlns:o="urn:schemas-microsoft-com:office:office" xmlns:r="http://schemas.openxmlformats.org/officeDocument/2006/relationships" xmlns:m="http://schemas.openxmlformats.org/officeDocument/2006/math" xmlns:v="urn:schemas-microsoft-com:vml" xmlns:wp14="http://schemas.microsoft.com/office/word/2010/wordprocessingDrawing" xmlns:wp="http://schemas.openxmlformats.org/drawingml/2006/wordprocessingDrawing" xmlns:w10="urn:schemas-microsoft-com:office:word" xmlns:w="http://schemas.openxmlformats.org/wordprocessingml/2006/main" xmlns:w14="http://schemas.microsoft.com/office/word/2010/wordml" xmlns:wpg="http://schemas.microsoft.com/office/word/2010/wordprocessingGroup" xmlns:wpi="http://schemas.microsoft.com/office/word/2010/wordprocessingInk" xmlns:wne="http://schemas.microsoft.com/office/word/2006/wordml" xmlns:wps="http://schemas.microsoft.com/office/word/2010/wordprocessingShape" mc:Ignorable="w14 wp14">
   <w:p>
     <w:pPr>
       <w:pStyle w:val="HeaderFooter"/>
@@ -1969,8 +3293,8 @@
 </file>
 
 <file path=word/numbering.xml><?xml version="1.0" encoding="utf-8"?>
-<w:numbering xmlns:wpc="http://schemas.microsoft.com/office/word/2010/wordprocessingCanvas" xmlns:mc="http://schemas.openxmlformats.org/markup-compatibility/2006" xmlns:o="urn:schemas-microsoft-com:office:office" xmlns:r="http://schemas.openxmlformats.org/officeDocument/2006/relationships" xmlns:m="http://schemas.openxmlformats.org/officeDocument/2006/math" xmlns:v="urn:schemas-microsoft-com:vml" xmlns:wp14="http://schemas.microsoft.com/office/word/2010/wordprocessingDrawing" xmlns:wp="http://schemas.openxmlformats.org/drawingml/2006/wordprocessingDrawing" xmlns:w10="urn:schemas-microsoft-com:office:word" xmlns:w="http://schemas.openxmlformats.org/wordprocessingml/2006/main" xmlns:w14="http://schemas.microsoft.com/office/word/2010/wordml" xmlns:w15="http://schemas.microsoft.com/office/word/2012/wordml" xmlns:wpg="http://schemas.microsoft.com/office/word/2010/wordprocessingGroup" xmlns:wpi="http://schemas.microsoft.com/office/word/2010/wordprocessingInk" xmlns:wne="http://schemas.microsoft.com/office/word/2006/wordml" xmlns:wps="http://schemas.microsoft.com/office/word/2010/wordprocessingShape" mc:Ignorable="w14 w15 wp14">
-  <w:abstractNum w:abstractNumId="0" w15:restartNumberingAfterBreak="0">
+<w:numbering xmlns:wpc="http://schemas.microsoft.com/office/word/2010/wordprocessingCanvas" xmlns:mc="http://schemas.openxmlformats.org/markup-compatibility/2006" xmlns:o="urn:schemas-microsoft-com:office:office" xmlns:r="http://schemas.openxmlformats.org/officeDocument/2006/relationships" xmlns:m="http://schemas.openxmlformats.org/officeDocument/2006/math" xmlns:v="urn:schemas-microsoft-com:vml" xmlns:wp14="http://schemas.microsoft.com/office/word/2010/wordprocessingDrawing" xmlns:wp="http://schemas.openxmlformats.org/drawingml/2006/wordprocessingDrawing" xmlns:w10="urn:schemas-microsoft-com:office:word" xmlns:w="http://schemas.openxmlformats.org/wordprocessingml/2006/main" xmlns:w14="http://schemas.microsoft.com/office/word/2010/wordml" xmlns:wpg="http://schemas.microsoft.com/office/word/2010/wordprocessingGroup" xmlns:wpi="http://schemas.microsoft.com/office/word/2010/wordprocessingInk" xmlns:wne="http://schemas.microsoft.com/office/word/2006/wordml" xmlns:wps="http://schemas.microsoft.com/office/word/2010/wordprocessingShape" mc:Ignorable="w14 wp14">
+  <w:abstractNum w:abstractNumId="0">
     <w:nsid w:val="040A2980"/>
     <w:multiLevelType w:val="hybridMultilevel"/>
     <w:tmpl w:val="A5924394"/>
@@ -2246,19 +3570,19 @@
       </w:rPr>
     </w:lvl>
   </w:abstractNum>
-  <w:abstractNum w:abstractNumId="1" w15:restartNumberingAfterBreak="0">
+  <w:abstractNum w:abstractNumId="1">
     <w:nsid w:val="05A7152E"/>
     <w:multiLevelType w:val="hybridMultilevel"/>
     <w:tmpl w:val="18C81684"/>
     <w:numStyleLink w:val="ImportedStyle6"/>
   </w:abstractNum>
-  <w:abstractNum w:abstractNumId="2" w15:restartNumberingAfterBreak="0">
+  <w:abstractNum w:abstractNumId="2">
     <w:nsid w:val="13914CAA"/>
     <w:multiLevelType w:val="hybridMultilevel"/>
     <w:tmpl w:val="93746CF4"/>
     <w:numStyleLink w:val="ImportedStyle2"/>
   </w:abstractNum>
-  <w:abstractNum w:abstractNumId="3" w15:restartNumberingAfterBreak="0">
+  <w:abstractNum w:abstractNumId="3">
     <w:nsid w:val="1FA36822"/>
     <w:multiLevelType w:val="hybridMultilevel"/>
     <w:tmpl w:val="80F49EF0"/>
@@ -2561,7 +3885,7 @@
       </w:rPr>
     </w:lvl>
   </w:abstractNum>
-  <w:abstractNum w:abstractNumId="4" w15:restartNumberingAfterBreak="0">
+  <w:abstractNum w:abstractNumId="4">
     <w:nsid w:val="24EF1F6C"/>
     <w:multiLevelType w:val="hybridMultilevel"/>
     <w:tmpl w:val="73E8E50C"/>
@@ -2828,7 +4152,7 @@
       </w:rPr>
     </w:lvl>
   </w:abstractNum>
-  <w:abstractNum w:abstractNumId="5" w15:restartNumberingAfterBreak="0">
+  <w:abstractNum w:abstractNumId="5">
     <w:nsid w:val="266812D9"/>
     <w:multiLevelType w:val="hybridMultilevel"/>
     <w:tmpl w:val="93746CF4"/>
@@ -3095,7 +4419,7 @@
       </w:rPr>
     </w:lvl>
   </w:abstractNum>
-  <w:abstractNum w:abstractNumId="6" w15:restartNumberingAfterBreak="0">
+  <w:abstractNum w:abstractNumId="6">
     <w:nsid w:val="4E9D0FF1"/>
     <w:multiLevelType w:val="hybridMultilevel"/>
     <w:tmpl w:val="9EAE2096"/>
@@ -3181,13 +4505,13 @@
       </w:pPr>
     </w:lvl>
   </w:abstractNum>
-  <w:abstractNum w:abstractNumId="7" w15:restartNumberingAfterBreak="0">
+  <w:abstractNum w:abstractNumId="7">
     <w:nsid w:val="579F2B8B"/>
     <w:multiLevelType w:val="hybridMultilevel"/>
     <w:tmpl w:val="80F49EF0"/>
     <w:numStyleLink w:val="ImportedStyle4"/>
   </w:abstractNum>
-  <w:abstractNum w:abstractNumId="8" w15:restartNumberingAfterBreak="0">
+  <w:abstractNum w:abstractNumId="8">
     <w:nsid w:val="58D946B4"/>
     <w:multiLevelType w:val="hybridMultilevel"/>
     <w:tmpl w:val="3A9E1234"/>
@@ -3478,25 +4802,25 @@
       </w:rPr>
     </w:lvl>
   </w:abstractNum>
-  <w:abstractNum w:abstractNumId="9" w15:restartNumberingAfterBreak="0">
+  <w:abstractNum w:abstractNumId="9">
     <w:nsid w:val="5C370422"/>
     <w:multiLevelType w:val="hybridMultilevel"/>
     <w:tmpl w:val="73E8E50C"/>
     <w:numStyleLink w:val="ImportedStyle3"/>
   </w:abstractNum>
-  <w:abstractNum w:abstractNumId="10" w15:restartNumberingAfterBreak="0">
+  <w:abstractNum w:abstractNumId="10">
     <w:nsid w:val="63963653"/>
     <w:multiLevelType w:val="hybridMultilevel"/>
     <w:tmpl w:val="A5924394"/>
     <w:numStyleLink w:val="ImportedStyle5"/>
   </w:abstractNum>
-  <w:abstractNum w:abstractNumId="11" w15:restartNumberingAfterBreak="0">
+  <w:abstractNum w:abstractNumId="11">
     <w:nsid w:val="78F76948"/>
     <w:multiLevelType w:val="hybridMultilevel"/>
     <w:tmpl w:val="3A9E1234"/>
     <w:numStyleLink w:val="ImportedStyle1"/>
   </w:abstractNum>
-  <w:abstractNum w:abstractNumId="12" w15:restartNumberingAfterBreak="0">
+  <w:abstractNum w:abstractNumId="12">
     <w:nsid w:val="7F3D102F"/>
     <w:multiLevelType w:val="hybridMultilevel"/>
     <w:tmpl w:val="18C81684"/>
@@ -3799,7 +5123,7 @@
   <w:num w:numId="11">
     <w:abstractNumId w:val="7"/>
     <w:lvlOverride w:ilvl="0">
-      <w:lvl w:ilvl="0" w:tplc="AEDC9FFA">
+      <w:lvl w:ilvl="0" w:tplc="07F45866">
         <w:start w:val="1"/>
         <w:numFmt w:val="lowerLetter"/>
         <w:lvlText w:val="%1."/>
@@ -3834,7 +5158,7 @@
       </w:lvl>
     </w:lvlOverride>
     <w:lvlOverride w:ilvl="1">
-      <w:lvl w:ilvl="1" w:tplc="AEBC17E2">
+      <w:lvl w:ilvl="1" w:tplc="D2823F34">
         <w:start w:val="1"/>
         <w:numFmt w:val="lowerLetter"/>
         <w:lvlText w:val="%2."/>
@@ -3869,7 +5193,7 @@
       </w:lvl>
     </w:lvlOverride>
     <w:lvlOverride w:ilvl="2">
-      <w:lvl w:ilvl="2" w:tplc="783AD4F4">
+      <w:lvl w:ilvl="2" w:tplc="3272C432">
         <w:start w:val="1"/>
         <w:numFmt w:val="lowerRoman"/>
         <w:lvlText w:val="%3."/>
@@ -3904,7 +5228,7 @@
       </w:lvl>
     </w:lvlOverride>
     <w:lvlOverride w:ilvl="3">
-      <w:lvl w:ilvl="3" w:tplc="2D36B786">
+      <w:lvl w:ilvl="3" w:tplc="40543396">
         <w:start w:val="1"/>
         <w:numFmt w:val="decimal"/>
         <w:lvlText w:val="%4."/>
@@ -3939,7 +5263,7 @@
       </w:lvl>
     </w:lvlOverride>
     <w:lvlOverride w:ilvl="4">
-      <w:lvl w:ilvl="4" w:tplc="457E7F18">
+      <w:lvl w:ilvl="4" w:tplc="76449660">
         <w:start w:val="1"/>
         <w:numFmt w:val="lowerLetter"/>
         <w:lvlText w:val="%5."/>
@@ -3974,7 +5298,7 @@
       </w:lvl>
     </w:lvlOverride>
     <w:lvlOverride w:ilvl="5">
-      <w:lvl w:ilvl="5" w:tplc="61462BB4">
+      <w:lvl w:ilvl="5" w:tplc="6ADCD520">
         <w:start w:val="1"/>
         <w:numFmt w:val="lowerRoman"/>
         <w:lvlText w:val="%6."/>
@@ -4009,7 +5333,7 @@
       </w:lvl>
     </w:lvlOverride>
     <w:lvlOverride w:ilvl="6">
-      <w:lvl w:ilvl="6" w:tplc="FD182160">
+      <w:lvl w:ilvl="6" w:tplc="EA3CA430">
         <w:start w:val="1"/>
         <w:numFmt w:val="decimal"/>
         <w:lvlText w:val="%7."/>
@@ -4044,7 +5368,7 @@
       </w:lvl>
     </w:lvlOverride>
     <w:lvlOverride w:ilvl="7">
-      <w:lvl w:ilvl="7" w:tplc="D3701D4C">
+      <w:lvl w:ilvl="7" w:tplc="6E145470">
         <w:start w:val="1"/>
         <w:numFmt w:val="lowerLetter"/>
         <w:lvlText w:val="%8."/>
@@ -4079,7 +5403,7 @@
       </w:lvl>
     </w:lvlOverride>
     <w:lvlOverride w:ilvl="8">
-      <w:lvl w:ilvl="8" w:tplc="375E91E0">
+      <w:lvl w:ilvl="8" w:tplc="9F4A8612">
         <w:start w:val="1"/>
         <w:numFmt w:val="lowerRoman"/>
         <w:lvlText w:val="%9."/>
@@ -4133,7 +5457,7 @@
 </file>
 
 <file path=word/styles.xml><?xml version="1.0" encoding="utf-8"?>
-<w:styles xmlns:mc="http://schemas.openxmlformats.org/markup-compatibility/2006" xmlns:r="http://schemas.openxmlformats.org/officeDocument/2006/relationships" xmlns:w="http://schemas.openxmlformats.org/wordprocessingml/2006/main" xmlns:w14="http://schemas.microsoft.com/office/word/2010/wordml" xmlns:w15="http://schemas.microsoft.com/office/word/2012/wordml" mc:Ignorable="w14 w15">
+<w:styles xmlns:mc="http://schemas.openxmlformats.org/markup-compatibility/2006" xmlns:r="http://schemas.openxmlformats.org/officeDocument/2006/relationships" xmlns:w="http://schemas.openxmlformats.org/wordprocessingml/2006/main" xmlns:w14="http://schemas.microsoft.com/office/word/2010/wordml" mc:Ignorable="w14">
   <w:docDefaults>
     <w:rPrDefault>
       <w:rPr>
@@ -4155,378 +5479,144 @@
       </w:pPr>
     </w:pPrDefault>
   </w:docDefaults>
-  <w:latentStyles w:defLockedState="0" w:defUIPriority="99" w:defSemiHidden="0" w:defUnhideWhenUsed="0" w:defQFormat="0" w:count="371">
-    <w:lsdException w:name="Normal" w:uiPriority="0" w:qFormat="1"/>
-    <w:lsdException w:name="heading 1" w:uiPriority="9" w:qFormat="1"/>
-    <w:lsdException w:name="heading 2" w:semiHidden="1" w:uiPriority="9" w:unhideWhenUsed="1" w:qFormat="1"/>
-    <w:lsdException w:name="heading 3" w:semiHidden="1" w:uiPriority="9" w:unhideWhenUsed="1" w:qFormat="1"/>
-    <w:lsdException w:name="heading 4" w:semiHidden="1" w:uiPriority="9" w:unhideWhenUsed="1" w:qFormat="1"/>
-    <w:lsdException w:name="heading 5" w:semiHidden="1" w:uiPriority="9" w:unhideWhenUsed="1" w:qFormat="1"/>
-    <w:lsdException w:name="heading 6" w:semiHidden="1" w:uiPriority="9" w:unhideWhenUsed="1" w:qFormat="1"/>
-    <w:lsdException w:name="heading 7" w:semiHidden="1" w:uiPriority="9" w:unhideWhenUsed="1" w:qFormat="1"/>
-    <w:lsdException w:name="heading 8" w:semiHidden="1" w:uiPriority="9" w:unhideWhenUsed="1" w:qFormat="1"/>
-    <w:lsdException w:name="heading 9" w:semiHidden="1" w:uiPriority="9" w:unhideWhenUsed="1" w:qFormat="1"/>
-    <w:lsdException w:name="index 1" w:semiHidden="1" w:unhideWhenUsed="1"/>
-    <w:lsdException w:name="index 2" w:semiHidden="1" w:unhideWhenUsed="1"/>
-    <w:lsdException w:name="index 3" w:semiHidden="1" w:unhideWhenUsed="1"/>
-    <w:lsdException w:name="index 4" w:semiHidden="1" w:unhideWhenUsed="1"/>
-    <w:lsdException w:name="index 5" w:semiHidden="1" w:unhideWhenUsed="1"/>
-    <w:lsdException w:name="index 6" w:semiHidden="1" w:unhideWhenUsed="1"/>
-    <w:lsdException w:name="index 7" w:semiHidden="1" w:unhideWhenUsed="1"/>
-    <w:lsdException w:name="index 8" w:semiHidden="1" w:unhideWhenUsed="1"/>
-    <w:lsdException w:name="index 9" w:semiHidden="1" w:unhideWhenUsed="1"/>
-    <w:lsdException w:name="toc 1" w:semiHidden="1" w:uiPriority="39" w:unhideWhenUsed="1"/>
-    <w:lsdException w:name="toc 2" w:semiHidden="1" w:uiPriority="39" w:unhideWhenUsed="1"/>
-    <w:lsdException w:name="toc 3" w:semiHidden="1" w:uiPriority="39" w:unhideWhenUsed="1"/>
-    <w:lsdException w:name="toc 4" w:semiHidden="1" w:uiPriority="39" w:unhideWhenUsed="1"/>
-    <w:lsdException w:name="toc 5" w:semiHidden="1" w:uiPriority="39" w:unhideWhenUsed="1"/>
-    <w:lsdException w:name="toc 6" w:semiHidden="1" w:uiPriority="39" w:unhideWhenUsed="1"/>
-    <w:lsdException w:name="toc 7" w:semiHidden="1" w:uiPriority="39" w:unhideWhenUsed="1"/>
-    <w:lsdException w:name="toc 8" w:semiHidden="1" w:uiPriority="39" w:unhideWhenUsed="1"/>
-    <w:lsdException w:name="toc 9" w:semiHidden="1" w:uiPriority="39" w:unhideWhenUsed="1"/>
-    <w:lsdException w:name="Normal Indent" w:semiHidden="1" w:unhideWhenUsed="1"/>
-    <w:lsdException w:name="footnote text" w:semiHidden="1" w:unhideWhenUsed="1"/>
-    <w:lsdException w:name="annotation text" w:semiHidden="1" w:unhideWhenUsed="1"/>
-    <w:lsdException w:name="header" w:semiHidden="1" w:unhideWhenUsed="1"/>
-    <w:lsdException w:name="footer" w:semiHidden="1" w:unhideWhenUsed="1"/>
-    <w:lsdException w:name="index heading" w:semiHidden="1" w:unhideWhenUsed="1"/>
-    <w:lsdException w:name="caption" w:semiHidden="1" w:uiPriority="35" w:unhideWhenUsed="1" w:qFormat="1"/>
-    <w:lsdException w:name="table of figures" w:semiHidden="1" w:unhideWhenUsed="1"/>
-    <w:lsdException w:name="envelope address" w:semiHidden="1" w:unhideWhenUsed="1"/>
-    <w:lsdException w:name="envelope return" w:semiHidden="1" w:unhideWhenUsed="1"/>
-    <w:lsdException w:name="footnote reference" w:semiHidden="1" w:unhideWhenUsed="1"/>
-    <w:lsdException w:name="annotation reference" w:semiHidden="1" w:unhideWhenUsed="1"/>
-    <w:lsdException w:name="line number" w:semiHidden="1" w:unhideWhenUsed="1"/>
-    <w:lsdException w:name="page number" w:semiHidden="1" w:unhideWhenUsed="1"/>
-    <w:lsdException w:name="endnote reference" w:semiHidden="1" w:unhideWhenUsed="1"/>
-    <w:lsdException w:name="endnote text" w:semiHidden="1" w:unhideWhenUsed="1"/>
-    <w:lsdException w:name="table of authorities" w:semiHidden="1" w:unhideWhenUsed="1"/>
-    <w:lsdException w:name="macro" w:semiHidden="1" w:unhideWhenUsed="1"/>
-    <w:lsdException w:name="toa heading" w:semiHidden="1" w:unhideWhenUsed="1"/>
-    <w:lsdException w:name="List" w:semiHidden="1" w:unhideWhenUsed="1"/>
-    <w:lsdException w:name="List Bullet" w:semiHidden="1" w:unhideWhenUsed="1"/>
-    <w:lsdException w:name="List Number" w:semiHidden="1" w:unhideWhenUsed="1"/>
-    <w:lsdException w:name="List 2" w:semiHidden="1" w:unhideWhenUsed="1"/>
-    <w:lsdException w:name="List 3" w:semiHidden="1" w:unhideWhenUsed="1"/>
-    <w:lsdException w:name="List 4" w:semiHidden="1" w:unhideWhenUsed="1"/>
-    <w:lsdException w:name="List 5" w:semiHidden="1" w:unhideWhenUsed="1"/>
-    <w:lsdException w:name="List Bullet 2" w:semiHidden="1" w:unhideWhenUsed="1"/>
-    <w:lsdException w:name="List Bullet 3" w:semiHidden="1" w:unhideWhenUsed="1"/>
-    <w:lsdException w:name="List Bullet 4" w:semiHidden="1" w:unhideWhenUsed="1"/>
-    <w:lsdException w:name="List Bullet 5" w:semiHidden="1" w:unhideWhenUsed="1"/>
-    <w:lsdException w:name="List Number 2" w:semiHidden="1" w:unhideWhenUsed="1"/>
-    <w:lsdException w:name="List Number 3" w:semiHidden="1" w:unhideWhenUsed="1"/>
-    <w:lsdException w:name="List Number 4" w:semiHidden="1" w:unhideWhenUsed="1"/>
-    <w:lsdException w:name="List Number 5" w:semiHidden="1" w:unhideWhenUsed="1"/>
-    <w:lsdException w:name="Title" w:uiPriority="10" w:qFormat="1"/>
-    <w:lsdException w:name="Closing" w:semiHidden="1" w:unhideWhenUsed="1"/>
-    <w:lsdException w:name="Signature" w:semiHidden="1" w:unhideWhenUsed="1"/>
-    <w:lsdException w:name="Default Paragraph Font" w:semiHidden="1" w:uiPriority="1" w:unhideWhenUsed="1"/>
-    <w:lsdException w:name="Body Text" w:semiHidden="1" w:unhideWhenUsed="1"/>
-    <w:lsdException w:name="Body Text Indent" w:semiHidden="1" w:unhideWhenUsed="1"/>
-    <w:lsdException w:name="List Continue" w:semiHidden="1" w:unhideWhenUsed="1"/>
-    <w:lsdException w:name="List Continue 2" w:semiHidden="1" w:unhideWhenUsed="1"/>
-    <w:lsdException w:name="List Continue 3" w:semiHidden="1" w:unhideWhenUsed="1"/>
-    <w:lsdException w:name="List Continue 4" w:semiHidden="1" w:unhideWhenUsed="1"/>
-    <w:lsdException w:name="List Continue 5" w:semiHidden="1" w:unhideWhenUsed="1"/>
-    <w:lsdException w:name="Message Header" w:semiHidden="1" w:unhideWhenUsed="1"/>
-    <w:lsdException w:name="Subtitle" w:uiPriority="11" w:qFormat="1"/>
-    <w:lsdException w:name="Salutation" w:semiHidden="1" w:unhideWhenUsed="1"/>
-    <w:lsdException w:name="Date" w:semiHidden="1" w:unhideWhenUsed="1"/>
-    <w:lsdException w:name="Body Text First Indent" w:semiHidden="1" w:unhideWhenUsed="1"/>
-    <w:lsdException w:name="Body Text First Indent 2" w:semiHidden="1" w:unhideWhenUsed="1"/>
-    <w:lsdException w:name="Note Heading" w:semiHidden="1" w:unhideWhenUsed="1"/>
-    <w:lsdException w:name="Body Text 2" w:semiHidden="1" w:unhideWhenUsed="1"/>
-    <w:lsdException w:name="Body Text 3" w:semiHidden="1" w:unhideWhenUsed="1"/>
-    <w:lsdException w:name="Body Text Indent 2" w:semiHidden="1" w:unhideWhenUsed="1"/>
-    <w:lsdException w:name="Body Text Indent 3" w:semiHidden="1" w:unhideWhenUsed="1"/>
-    <w:lsdException w:name="Block Text" w:semiHidden="1" w:unhideWhenUsed="1"/>
-    <w:lsdException w:name="Hyperlink" w:semiHidden="1" w:unhideWhenUsed="1"/>
-    <w:lsdException w:name="FollowedHyperlink" w:semiHidden="1" w:unhideWhenUsed="1"/>
-    <w:lsdException w:name="Strong" w:uiPriority="22" w:qFormat="1"/>
-    <w:lsdException w:name="Emphasis" w:uiPriority="20" w:qFormat="1"/>
-    <w:lsdException w:name="Document Map" w:semiHidden="1" w:unhideWhenUsed="1"/>
-    <w:lsdException w:name="Plain Text" w:semiHidden="1" w:unhideWhenUsed="1"/>
-    <w:lsdException w:name="E-mail Signature" w:semiHidden="1" w:unhideWhenUsed="1"/>
-    <w:lsdException w:name="HTML Top of Form" w:semiHidden="1" w:unhideWhenUsed="1"/>
-    <w:lsdException w:name="HTML Bottom of Form" w:semiHidden="1" w:unhideWhenUsed="1"/>
-    <w:lsdException w:name="Normal (Web)" w:semiHidden="1" w:unhideWhenUsed="1"/>
-    <w:lsdException w:name="HTML Acronym" w:semiHidden="1" w:unhideWhenUsed="1"/>
-    <w:lsdException w:name="HTML Address" w:semiHidden="1" w:unhideWhenUsed="1"/>
-    <w:lsdException w:name="HTML Cite" w:semiHidden="1" w:unhideWhenUsed="1"/>
-    <w:lsdException w:name="HTML Code" w:semiHidden="1" w:unhideWhenUsed="1"/>
-    <w:lsdException w:name="HTML Definition" w:semiHidden="1" w:unhideWhenUsed="1"/>
-    <w:lsdException w:name="HTML Keyboard" w:semiHidden="1" w:unhideWhenUsed="1"/>
-    <w:lsdException w:name="HTML Preformatted" w:semiHidden="1" w:unhideWhenUsed="1"/>
-    <w:lsdException w:name="HTML Sample" w:semiHidden="1" w:unhideWhenUsed="1"/>
-    <w:lsdException w:name="HTML Typewriter" w:semiHidden="1" w:unhideWhenUsed="1"/>
-    <w:lsdException w:name="HTML Variable" w:semiHidden="1" w:unhideWhenUsed="1"/>
-    <w:lsdException w:name="Normal Table" w:semiHidden="1" w:unhideWhenUsed="1"/>
-    <w:lsdException w:name="annotation subject" w:semiHidden="1" w:unhideWhenUsed="1"/>
-    <w:lsdException w:name="No List" w:semiHidden="1" w:unhideWhenUsed="1"/>
-    <w:lsdException w:name="Outline List 1" w:semiHidden="1" w:unhideWhenUsed="1"/>
-    <w:lsdException w:name="Outline List 2" w:semiHidden="1" w:unhideWhenUsed="1"/>
-    <w:lsdException w:name="Outline List 3" w:semiHidden="1" w:unhideWhenUsed="1"/>
-    <w:lsdException w:name="Table Simple 1" w:semiHidden="1" w:unhideWhenUsed="1"/>
-    <w:lsdException w:name="Table Simple 2" w:semiHidden="1" w:unhideWhenUsed="1"/>
-    <w:lsdException w:name="Table Simple 3" w:semiHidden="1" w:unhideWhenUsed="1"/>
-    <w:lsdException w:name="Table Classic 1" w:semiHidden="1" w:unhideWhenUsed="1"/>
-    <w:lsdException w:name="Table Classic 2" w:semiHidden="1" w:unhideWhenUsed="1"/>
-    <w:lsdException w:name="Table Classic 3" w:semiHidden="1" w:unhideWhenUsed="1"/>
-    <w:lsdException w:name="Table Classic 4" w:semiHidden="1" w:unhideWhenUsed="1"/>
-    <w:lsdException w:name="Table Colorful 1" w:semiHidden="1" w:unhideWhenUsed="1"/>
-    <w:lsdException w:name="Table Colorful 2" w:semiHidden="1" w:unhideWhenUsed="1"/>
-    <w:lsdException w:name="Table Colorful 3" w:semiHidden="1" w:unhideWhenUsed="1"/>
-    <w:lsdException w:name="Table Columns 1" w:semiHidden="1" w:unhideWhenUsed="1"/>
-    <w:lsdException w:name="Table Columns 2" w:semiHidden="1" w:unhideWhenUsed="1"/>
-    <w:lsdException w:name="Table Columns 3" w:semiHidden="1" w:unhideWhenUsed="1"/>
-    <w:lsdException w:name="Table Columns 4" w:semiHidden="1" w:unhideWhenUsed="1"/>
-    <w:lsdException w:name="Table Columns 5" w:semiHidden="1" w:unhideWhenUsed="1"/>
-    <w:lsdException w:name="Table Grid 1" w:semiHidden="1" w:unhideWhenUsed="1"/>
-    <w:lsdException w:name="Table Grid 2" w:semiHidden="1" w:unhideWhenUsed="1"/>
-    <w:lsdException w:name="Table Grid 3" w:semiHidden="1" w:unhideWhenUsed="1"/>
-    <w:lsdException w:name="Table Grid 4" w:semiHidden="1" w:unhideWhenUsed="1"/>
-    <w:lsdException w:name="Table Grid 5" w:semiHidden="1" w:unhideWhenUsed="1"/>
-    <w:lsdException w:name="Table Grid 6" w:semiHidden="1" w:unhideWhenUsed="1"/>
-    <w:lsdException w:name="Table Grid 7" w:semiHidden="1" w:unhideWhenUsed="1"/>
-    <w:lsdException w:name="Table Grid 8" w:semiHidden="1" w:unhideWhenUsed="1"/>
-    <w:lsdException w:name="Table List 1" w:semiHidden="1" w:unhideWhenUsed="1"/>
-    <w:lsdException w:name="Table List 2" w:semiHidden="1" w:unhideWhenUsed="1"/>
-    <w:lsdException w:name="Table List 3" w:semiHidden="1" w:unhideWhenUsed="1"/>
-    <w:lsdException w:name="Table List 4" w:semiHidden="1" w:unhideWhenUsed="1"/>
-    <w:lsdException w:name="Table List 5" w:semiHidden="1" w:unhideWhenUsed="1"/>
-    <w:lsdException w:name="Table List 6" w:semiHidden="1" w:unhideWhenUsed="1"/>
-    <w:lsdException w:name="Table List 7" w:semiHidden="1" w:unhideWhenUsed="1"/>
-    <w:lsdException w:name="Table List 8" w:semiHidden="1" w:unhideWhenUsed="1"/>
-    <w:lsdException w:name="Table 3D effects 1" w:semiHidden="1" w:unhideWhenUsed="1"/>
-    <w:lsdException w:name="Table 3D effects 2" w:semiHidden="1" w:unhideWhenUsed="1"/>
-    <w:lsdException w:name="Table 3D effects 3" w:semiHidden="1" w:unhideWhenUsed="1"/>
-    <w:lsdException w:name="Table Contemporary" w:semiHidden="1" w:unhideWhenUsed="1"/>
-    <w:lsdException w:name="Table Elegant" w:semiHidden="1" w:unhideWhenUsed="1"/>
-    <w:lsdException w:name="Table Professional" w:semiHidden="1" w:unhideWhenUsed="1"/>
-    <w:lsdException w:name="Table Subtle 1" w:semiHidden="1" w:unhideWhenUsed="1"/>
-    <w:lsdException w:name="Table Subtle 2" w:semiHidden="1" w:unhideWhenUsed="1"/>
-    <w:lsdException w:name="Table Web 1" w:semiHidden="1" w:unhideWhenUsed="1"/>
-    <w:lsdException w:name="Table Web 2" w:semiHidden="1" w:unhideWhenUsed="1"/>
-    <w:lsdException w:name="Table Web 3" w:semiHidden="1" w:unhideWhenUsed="1"/>
-    <w:lsdException w:name="Balloon Text" w:semiHidden="1" w:unhideWhenUsed="1"/>
-    <w:lsdException w:name="Table Grid" w:uiPriority="59"/>
-    <w:lsdException w:name="Table Theme" w:semiHidden="1" w:unhideWhenUsed="1"/>
-    <w:lsdException w:name="Placeholder Text" w:semiHidden="1"/>
-    <w:lsdException w:name="No Spacing" w:uiPriority="1" w:qFormat="1"/>
-    <w:lsdException w:name="Light Shading" w:uiPriority="60"/>
-    <w:lsdException w:name="Light List" w:uiPriority="61"/>
-    <w:lsdException w:name="Light Grid" w:uiPriority="62"/>
-    <w:lsdException w:name="Medium Shading 1" w:uiPriority="63"/>
-    <w:lsdException w:name="Medium Shading 2" w:uiPriority="64"/>
-    <w:lsdException w:name="Medium List 1" w:uiPriority="65"/>
-    <w:lsdException w:name="Medium List 2" w:uiPriority="66"/>
-    <w:lsdException w:name="Medium Grid 1" w:uiPriority="67"/>
-    <w:lsdException w:name="Medium Grid 2" w:uiPriority="68"/>
-    <w:lsdException w:name="Medium Grid 3" w:uiPriority="69"/>
-    <w:lsdException w:name="Dark List" w:uiPriority="70"/>
-    <w:lsdException w:name="Colorful Shading" w:uiPriority="71"/>
-    <w:lsdException w:name="Colorful List" w:uiPriority="72"/>
-    <w:lsdException w:name="Colorful Grid" w:uiPriority="73"/>
-    <w:lsdException w:name="Light Shading Accent 1" w:uiPriority="60"/>
-    <w:lsdException w:name="Light List Accent 1" w:uiPriority="61"/>
-    <w:lsdException w:name="Light Grid Accent 1" w:uiPriority="62"/>
-    <w:lsdException w:name="Medium Shading 1 Accent 1" w:uiPriority="63"/>
-    <w:lsdException w:name="Medium Shading 2 Accent 1" w:uiPriority="64"/>
-    <w:lsdException w:name="Medium List 1 Accent 1" w:uiPriority="65"/>
-    <w:lsdException w:name="Revision" w:semiHidden="1"/>
-    <w:lsdException w:name="List Paragraph" w:uiPriority="34" w:qFormat="1"/>
-    <w:lsdException w:name="Quote" w:uiPriority="29" w:qFormat="1"/>
-    <w:lsdException w:name="Intense Quote" w:uiPriority="30" w:qFormat="1"/>
-    <w:lsdException w:name="Medium List 2 Accent 1" w:uiPriority="66"/>
-    <w:lsdException w:name="Medium Grid 1 Accent 1" w:uiPriority="67"/>
-    <w:lsdException w:name="Medium Grid 2 Accent 1" w:uiPriority="68"/>
-    <w:lsdException w:name="Medium Grid 3 Accent 1" w:uiPriority="69"/>
-    <w:lsdException w:name="Dark List Accent 1" w:uiPriority="70"/>
-    <w:lsdException w:name="Colorful Shading Accent 1" w:uiPriority="71"/>
-    <w:lsdException w:name="Colorful List Accent 1" w:uiPriority="72"/>
-    <w:lsdException w:name="Colorful Grid Accent 1" w:uiPriority="73"/>
-    <w:lsdException w:name="Light Shading Accent 2" w:uiPriority="60"/>
-    <w:lsdException w:name="Light List Accent 2" w:uiPriority="61"/>
-    <w:lsdException w:name="Light Grid Accent 2" w:uiPriority="62"/>
-    <w:lsdException w:name="Medium Shading 1 Accent 2" w:uiPriority="63"/>
-    <w:lsdException w:name="Medium Shading 2 Accent 2" w:uiPriority="64"/>
-    <w:lsdException w:name="Medium List 1 Accent 2" w:uiPriority="65"/>
-    <w:lsdException w:name="Medium List 2 Accent 2" w:uiPriority="66"/>
-    <w:lsdException w:name="Medium Grid 1 Accent 2" w:uiPriority="67"/>
-    <w:lsdException w:name="Medium Grid 2 Accent 2" w:uiPriority="68"/>
-    <w:lsdException w:name="Medium Grid 3 Accent 2" w:uiPriority="69"/>
-    <w:lsdException w:name="Dark List Accent 2" w:uiPriority="70"/>
-    <w:lsdException w:name="Colorful Shading Accent 2" w:uiPriority="71"/>
-    <w:lsdException w:name="Colorful List Accent 2" w:uiPriority="72"/>
-    <w:lsdException w:name="Colorful Grid Accent 2" w:uiPriority="73"/>
-    <w:lsdException w:name="Light Shading Accent 3" w:uiPriority="60"/>
-    <w:lsdException w:name="Light List Accent 3" w:uiPriority="61"/>
-    <w:lsdException w:name="Light Grid Accent 3" w:uiPriority="62"/>
-    <w:lsdException w:name="Medium Shading 1 Accent 3" w:uiPriority="63"/>
-    <w:lsdException w:name="Medium Shading 2 Accent 3" w:uiPriority="64"/>
-    <w:lsdException w:name="Medium List 1 Accent 3" w:uiPriority="65"/>
-    <w:lsdException w:name="Medium List 2 Accent 3" w:uiPriority="66"/>
-    <w:lsdException w:name="Medium Grid 1 Accent 3" w:uiPriority="67"/>
-    <w:lsdException w:name="Medium Grid 2 Accent 3" w:uiPriority="68"/>
-    <w:lsdException w:name="Medium Grid 3 Accent 3" w:uiPriority="69"/>
-    <w:lsdException w:name="Dark List Accent 3" w:uiPriority="70"/>
-    <w:lsdException w:name="Colorful Shading Accent 3" w:uiPriority="71"/>
-    <w:lsdException w:name="Colorful List Accent 3" w:uiPriority="72"/>
-    <w:lsdException w:name="Colorful Grid Accent 3" w:uiPriority="73"/>
-    <w:lsdException w:name="Light Shading Accent 4" w:uiPriority="60"/>
-    <w:lsdException w:name="Light List Accent 4" w:uiPriority="61"/>
-    <w:lsdException w:name="Light Grid Accent 4" w:uiPriority="62"/>
-    <w:lsdException w:name="Medium Shading 1 Accent 4" w:uiPriority="63"/>
-    <w:lsdException w:name="Medium Shading 2 Accent 4" w:uiPriority="64"/>
-    <w:lsdException w:name="Medium List 1 Accent 4" w:uiPriority="65"/>
-    <w:lsdException w:name="Medium List 2 Accent 4" w:uiPriority="66"/>
-    <w:lsdException w:name="Medium Grid 1 Accent 4" w:uiPriority="67"/>
-    <w:lsdException w:name="Medium Grid 2 Accent 4" w:uiPriority="68"/>
-    <w:lsdException w:name="Medium Grid 3 Accent 4" w:uiPriority="69"/>
-    <w:lsdException w:name="Dark List Accent 4" w:uiPriority="70"/>
-    <w:lsdException w:name="Colorful Shading Accent 4" w:uiPriority="71"/>
-    <w:lsdException w:name="Colorful List Accent 4" w:uiPriority="72"/>
-    <w:lsdException w:name="Colorful Grid Accent 4" w:uiPriority="73"/>
-    <w:lsdException w:name="Light Shading Accent 5" w:uiPriority="60"/>
-    <w:lsdException w:name="Light List Accent 5" w:uiPriority="61"/>
-    <w:lsdException w:name="Light Grid Accent 5" w:uiPriority="62"/>
-    <w:lsdException w:name="Medium Shading 1 Accent 5" w:uiPriority="63"/>
-    <w:lsdException w:name="Medium Shading 2 Accent 5" w:uiPriority="64"/>
-    <w:lsdException w:name="Medium List 1 Accent 5" w:uiPriority="65"/>
-    <w:lsdException w:name="Medium List 2 Accent 5" w:uiPriority="66"/>
-    <w:lsdException w:name="Medium Grid 1 Accent 5" w:uiPriority="67"/>
-    <w:lsdException w:name="Medium Grid 2 Accent 5" w:uiPriority="68"/>
-    <w:lsdException w:name="Medium Grid 3 Accent 5" w:uiPriority="69"/>
-    <w:lsdException w:name="Dark List Accent 5" w:uiPriority="70"/>
-    <w:lsdException w:name="Colorful Shading Accent 5" w:uiPriority="71"/>
-    <w:lsdException w:name="Colorful List Accent 5" w:uiPriority="72"/>
-    <w:lsdException w:name="Colorful Grid Accent 5" w:uiPriority="73"/>
-    <w:lsdException w:name="Light Shading Accent 6" w:uiPriority="60"/>
-    <w:lsdException w:name="Light List Accent 6" w:uiPriority="61"/>
-    <w:lsdException w:name="Light Grid Accent 6" w:uiPriority="62"/>
-    <w:lsdException w:name="Medium Shading 1 Accent 6" w:uiPriority="63"/>
-    <w:lsdException w:name="Medium Shading 2 Accent 6" w:uiPriority="64"/>
-    <w:lsdException w:name="Medium List 1 Accent 6" w:uiPriority="65"/>
-    <w:lsdException w:name="Medium List 2 Accent 6" w:uiPriority="66"/>
-    <w:lsdException w:name="Medium Grid 1 Accent 6" w:uiPriority="67"/>
-    <w:lsdException w:name="Medium Grid 2 Accent 6" w:uiPriority="68"/>
-    <w:lsdException w:name="Medium Grid 3 Accent 6" w:uiPriority="69"/>
-    <w:lsdException w:name="Dark List Accent 6" w:uiPriority="70"/>
-    <w:lsdException w:name="Colorful Shading Accent 6" w:uiPriority="71"/>
-    <w:lsdException w:name="Colorful List Accent 6" w:uiPriority="72"/>
-    <w:lsdException w:name="Colorful Grid Accent 6" w:uiPriority="73"/>
-    <w:lsdException w:name="Subtle Emphasis" w:uiPriority="19" w:qFormat="1"/>
-    <w:lsdException w:name="Intense Emphasis" w:uiPriority="21" w:qFormat="1"/>
-    <w:lsdException w:name="Subtle Reference" w:uiPriority="31" w:qFormat="1"/>
-    <w:lsdException w:name="Intense Reference" w:uiPriority="32" w:qFormat="1"/>
-    <w:lsdException w:name="Book Title" w:uiPriority="33" w:qFormat="1"/>
-    <w:lsdException w:name="Bibliography" w:semiHidden="1" w:uiPriority="37" w:unhideWhenUsed="1"/>
-    <w:lsdException w:name="TOC Heading" w:semiHidden="1" w:uiPriority="39" w:unhideWhenUsed="1" w:qFormat="1"/>
-    <w:lsdException w:name="Plain Table 1" w:uiPriority="41"/>
-    <w:lsdException w:name="Plain Table 2" w:uiPriority="42"/>
-    <w:lsdException w:name="Plain Table 3" w:uiPriority="43"/>
-    <w:lsdException w:name="Plain Table 4" w:uiPriority="44"/>
-    <w:lsdException w:name="Plain Table 5" w:uiPriority="45"/>
-    <w:lsdException w:name="Grid Table Light" w:uiPriority="40"/>
-    <w:lsdException w:name="Grid Table 1 Light" w:uiPriority="46"/>
-    <w:lsdException w:name="Grid Table 2" w:uiPriority="47"/>
-    <w:lsdException w:name="Grid Table 3" w:uiPriority="48"/>
-    <w:lsdException w:name="Grid Table 4" w:uiPriority="49"/>
-    <w:lsdException w:name="Grid Table 5 Dark" w:uiPriority="50"/>
-    <w:lsdException w:name="Grid Table 6 Colorful" w:uiPriority="51"/>
-    <w:lsdException w:name="Grid Table 7 Colorful" w:uiPriority="52"/>
-    <w:lsdException w:name="Grid Table 1 Light Accent 1" w:uiPriority="46"/>
-    <w:lsdException w:name="Grid Table 2 Accent 1" w:uiPriority="47"/>
-    <w:lsdException w:name="Grid Table 3 Accent 1" w:uiPriority="48"/>
-    <w:lsdException w:name="Grid Table 4 Accent 1" w:uiPriority="49"/>
-    <w:lsdException w:name="Grid Table 5 Dark Accent 1" w:uiPriority="50"/>
-    <w:lsdException w:name="Grid Table 6 Colorful Accent 1" w:uiPriority="51"/>
-    <w:lsdException w:name="Grid Table 7 Colorful Accent 1" w:uiPriority="52"/>
-    <w:lsdException w:name="Grid Table 1 Light Accent 2" w:uiPriority="46"/>
-    <w:lsdException w:name="Grid Table 2 Accent 2" w:uiPriority="47"/>
-    <w:lsdException w:name="Grid Table 3 Accent 2" w:uiPriority="48"/>
-    <w:lsdException w:name="Grid Table 4 Accent 2" w:uiPriority="49"/>
-    <w:lsdException w:name="Grid Table 5 Dark Accent 2" w:uiPriority="50"/>
-    <w:lsdException w:name="Grid Table 6 Colorful Accent 2" w:uiPriority="51"/>
-    <w:lsdException w:name="Grid Table 7 Colorful Accent 2" w:uiPriority="52"/>
-    <w:lsdException w:name="Grid Table 1 Light Accent 3" w:uiPriority="46"/>
-    <w:lsdException w:name="Grid Table 2 Accent 3" w:uiPriority="47"/>
-    <w:lsdException w:name="Grid Table 3 Accent 3" w:uiPriority="48"/>
-    <w:lsdException w:name="Grid Table 4 Accent 3" w:uiPriority="49"/>
-    <w:lsdException w:name="Grid Table 5 Dark Accent 3" w:uiPriority="50"/>
-    <w:lsdException w:name="Grid Table 6 Colorful Accent 3" w:uiPriority="51"/>
-    <w:lsdException w:name="Grid Table 7 Colorful Accent 3" w:uiPriority="52"/>
-    <w:lsdException w:name="Grid Table 1 Light Accent 4" w:uiPriority="46"/>
-    <w:lsdException w:name="Grid Table 2 Accent 4" w:uiPriority="47"/>
-    <w:lsdException w:name="Grid Table 3 Accent 4" w:uiPriority="48"/>
-    <w:lsdException w:name="Grid Table 4 Accent 4" w:uiPriority="49"/>
-    <w:lsdException w:name="Grid Table 5 Dark Accent 4" w:uiPriority="50"/>
-    <w:lsdException w:name="Grid Table 6 Colorful Accent 4" w:uiPriority="51"/>
-    <w:lsdException w:name="Grid Table 7 Colorful Accent 4" w:uiPriority="52"/>
-    <w:lsdException w:name="Grid Table 1 Light Accent 5" w:uiPriority="46"/>
-    <w:lsdException w:name="Grid Table 2 Accent 5" w:uiPriority="47"/>
-    <w:lsdException w:name="Grid Table 3 Accent 5" w:uiPriority="48"/>
-    <w:lsdException w:name="Grid Table 4 Accent 5" w:uiPriority="49"/>
-    <w:lsdException w:name="Grid Table 5 Dark Accent 5" w:uiPriority="50"/>
-    <w:lsdException w:name="Grid Table 6 Colorful Accent 5" w:uiPriority="51"/>
-    <w:lsdException w:name="Grid Table 7 Colorful Accent 5" w:uiPriority="52"/>
-    <w:lsdException w:name="Grid Table 1 Light Accent 6" w:uiPriority="46"/>
-    <w:lsdException w:name="Grid Table 2 Accent 6" w:uiPriority="47"/>
-    <w:lsdException w:name="Grid Table 3 Accent 6" w:uiPriority="48"/>
-    <w:lsdException w:name="Grid Table 4 Accent 6" w:uiPriority="49"/>
-    <w:lsdException w:name="Grid Table 5 Dark Accent 6" w:uiPriority="50"/>
-    <w:lsdException w:name="Grid Table 6 Colorful Accent 6" w:uiPriority="51"/>
-    <w:lsdException w:name="Grid Table 7 Colorful Accent 6" w:uiPriority="52"/>
-    <w:lsdException w:name="List Table 1 Light" w:uiPriority="46"/>
-    <w:lsdException w:name="List Table 2" w:uiPriority="47"/>
-    <w:lsdException w:name="List Table 3" w:uiPriority="48"/>
-    <w:lsdException w:name="List Table 4" w:uiPriority="49"/>
-    <w:lsdException w:name="List Table 5 Dark" w:uiPriority="50"/>
-    <w:lsdException w:name="List Table 6 Colorful" w:uiPriority="51"/>
-    <w:lsdException w:name="List Table 7 Colorful" w:uiPriority="52"/>
-    <w:lsdException w:name="List Table 1 Light Accent 1" w:uiPriority="46"/>
-    <w:lsdException w:name="List Table 2 Accent 1" w:uiPriority="47"/>
-    <w:lsdException w:name="List Table 3 Accent 1" w:uiPriority="48"/>
-    <w:lsdException w:name="List Table 4 Accent 1" w:uiPriority="49"/>
-    <w:lsdException w:name="List Table 5 Dark Accent 1" w:uiPriority="50"/>
-    <w:lsdException w:name="List Table 6 Colorful Accent 1" w:uiPriority="51"/>
-    <w:lsdException w:name="List Table 7 Colorful Accent 1" w:uiPriority="52"/>
-    <w:lsdException w:name="List Table 1 Light Accent 2" w:uiPriority="46"/>
-    <w:lsdException w:name="List Table 2 Accent 2" w:uiPriority="47"/>
-    <w:lsdException w:name="List Table 3 Accent 2" w:uiPriority="48"/>
-    <w:lsdException w:name="List Table 4 Accent 2" w:uiPriority="49"/>
-    <w:lsdException w:name="List Table 5 Dark Accent 2" w:uiPriority="50"/>
-    <w:lsdException w:name="List Table 6 Colorful Accent 2" w:uiPriority="51"/>
-    <w:lsdException w:name="List Table 7 Colorful Accent 2" w:uiPriority="52"/>
-    <w:lsdException w:name="List Table 1 Light Accent 3" w:uiPriority="46"/>
-    <w:lsdException w:name="List Table 2 Accent 3" w:uiPriority="47"/>
-    <w:lsdException w:name="List Table 3 Accent 3" w:uiPriority="48"/>
-    <w:lsdException w:name="List Table 4 Accent 3" w:uiPriority="49"/>
-    <w:lsdException w:name="List Table 5 Dark Accent 3" w:uiPriority="50"/>
-    <w:lsdException w:name="List Table 6 Colorful Accent 3" w:uiPriority="51"/>
-    <w:lsdException w:name="List Table 7 Colorful Accent 3" w:uiPriority="52"/>
-    <w:lsdException w:name="List Table 1 Light Accent 4" w:uiPriority="46"/>
-    <w:lsdException w:name="List Table 2 Accent 4" w:uiPriority="47"/>
-    <w:lsdException w:name="List Table 3 Accent 4" w:uiPriority="48"/>
-    <w:lsdException w:name="List Table 4 Accent 4" w:uiPriority="49"/>
-    <w:lsdException w:name="List Table 5 Dark Accent 4" w:uiPriority="50"/>
-    <w:lsdException w:name="List Table 6 Colorful Accent 4" w:uiPriority="51"/>
-    <w:lsdException w:name="List Table 7 Colorful Accent 4" w:uiPriority="52"/>
-    <w:lsdException w:name="List Table 1 Light Accent 5" w:uiPriority="46"/>
-    <w:lsdException w:name="List Table 2 Accent 5" w:uiPriority="47"/>
-    <w:lsdException w:name="List Table 3 Accent 5" w:uiPriority="48"/>
-    <w:lsdException w:name="List Table 4 Accent 5" w:uiPriority="49"/>
-    <w:lsdException w:name="List Table 5 Dark Accent 5" w:uiPriority="50"/>
-    <w:lsdException w:name="List Table 6 Colorful Accent 5" w:uiPriority="51"/>
-    <w:lsdException w:name="List Table 7 Colorful Accent 5" w:uiPriority="52"/>
-    <w:lsdException w:name="List Table 1 Light Accent 6" w:uiPriority="46"/>
-    <w:lsdException w:name="List Table 2 Accent 6" w:uiPriority="47"/>
-    <w:lsdException w:name="List Table 3 Accent 6" w:uiPriority="48"/>
-    <w:lsdException w:name="List Table 4 Accent 6" w:uiPriority="49"/>
-    <w:lsdException w:name="List Table 5 Dark Accent 6" w:uiPriority="50"/>
-    <w:lsdException w:name="List Table 6 Colorful Accent 6" w:uiPriority="51"/>
-    <w:lsdException w:name="List Table 7 Colorful Accent 6" w:uiPriority="52"/>
+  <w:latentStyles w:defLockedState="0" w:defUIPriority="99" w:defSemiHidden="1" w:defUnhideWhenUsed="1" w:defQFormat="0" w:count="267">
+    <w:lsdException w:name="Normal" w:semiHidden="0" w:uiPriority="0" w:unhideWhenUsed="0" w:qFormat="1"/>
+    <w:lsdException w:name="heading 1" w:semiHidden="0" w:uiPriority="9" w:unhideWhenUsed="0" w:qFormat="1"/>
+    <w:lsdException w:name="heading 2" w:uiPriority="9" w:qFormat="1"/>
+    <w:lsdException w:name="heading 3" w:uiPriority="9" w:qFormat="1"/>
+    <w:lsdException w:name="heading 4" w:uiPriority="9" w:qFormat="1"/>
+    <w:lsdException w:name="heading 5" w:uiPriority="9" w:qFormat="1"/>
+    <w:lsdException w:name="heading 6" w:uiPriority="9" w:qFormat="1"/>
+    <w:lsdException w:name="heading 7" w:uiPriority="9" w:qFormat="1"/>
+    <w:lsdException w:name="heading 8" w:uiPriority="9" w:qFormat="1"/>
+    <w:lsdException w:name="heading 9" w:uiPriority="9" w:qFormat="1"/>
+    <w:lsdException w:name="toc 1" w:uiPriority="39"/>
+    <w:lsdException w:name="toc 2" w:uiPriority="39"/>
+    <w:lsdException w:name="toc 3" w:uiPriority="39"/>
+    <w:lsdException w:name="toc 4" w:uiPriority="39"/>
+    <w:lsdException w:name="toc 5" w:uiPriority="39"/>
+    <w:lsdException w:name="toc 6" w:uiPriority="39"/>
+    <w:lsdException w:name="toc 7" w:uiPriority="39"/>
+    <w:lsdException w:name="toc 8" w:uiPriority="39"/>
+    <w:lsdException w:name="toc 9" w:uiPriority="39"/>
+    <w:lsdException w:name="caption" w:uiPriority="35" w:qFormat="1"/>
+    <w:lsdException w:name="Title" w:semiHidden="0" w:uiPriority="10" w:unhideWhenUsed="0" w:qFormat="1"/>
+    <w:lsdException w:name="Default Paragraph Font" w:uiPriority="1"/>
+    <w:lsdException w:name="Subtitle" w:semiHidden="0" w:uiPriority="11" w:unhideWhenUsed="0" w:qFormat="1"/>
+    <w:lsdException w:name="Strong" w:semiHidden="0" w:uiPriority="22" w:unhideWhenUsed="0" w:qFormat="1"/>
+    <w:lsdException w:name="Emphasis" w:semiHidden="0" w:uiPriority="20" w:unhideWhenUsed="0" w:qFormat="1"/>
+    <w:lsdException w:name="Table Grid" w:semiHidden="0" w:uiPriority="59" w:unhideWhenUsed="0"/>
+    <w:lsdException w:name="Placeholder Text" w:unhideWhenUsed="0"/>
+    <w:lsdException w:name="No Spacing" w:semiHidden="0" w:uiPriority="1" w:unhideWhenUsed="0" w:qFormat="1"/>
+    <w:lsdException w:name="Light Shading" w:semiHidden="0" w:uiPriority="60" w:unhideWhenUsed="0"/>
+    <w:lsdException w:name="Light List" w:semiHidden="0" w:uiPriority="61" w:unhideWhenUsed="0"/>
+    <w:lsdException w:name="Light Grid" w:semiHidden="0" w:uiPriority="62" w:unhideWhenUsed="0"/>
+    <w:lsdException w:name="Medium Shading 1" w:semiHidden="0" w:uiPriority="63" w:unhideWhenUsed="0"/>
+    <w:lsdException w:name="Medium Shading 2" w:semiHidden="0" w:uiPriority="64" w:unhideWhenUsed="0"/>
+    <w:lsdException w:name="Medium List 1" w:semiHidden="0" w:uiPriority="65" w:unhideWhenUsed="0"/>
+    <w:lsdException w:name="Medium List 2" w:semiHidden="0" w:uiPriority="66" w:unhideWhenUsed="0"/>
+    <w:lsdException w:name="Medium Grid 1" w:semiHidden="0" w:uiPriority="67" w:unhideWhenUsed="0"/>
+    <w:lsdException w:name="Medium Grid 2" w:semiHidden="0" w:uiPriority="68" w:unhideWhenUsed="0"/>
+    <w:lsdException w:name="Medium Grid 3" w:semiHidden="0" w:uiPriority="69" w:unhideWhenUsed="0"/>
+    <w:lsdException w:name="Dark List" w:semiHidden="0" w:uiPriority="70" w:unhideWhenUsed="0"/>
+    <w:lsdException w:name="Colorful Shading" w:semiHidden="0" w:uiPriority="71" w:unhideWhenUsed="0"/>
+    <w:lsdException w:name="Colorful List" w:semiHidden="0" w:uiPriority="72" w:unhideWhenUsed="0"/>
+    <w:lsdException w:name="Colorful Grid" w:semiHidden="0" w:uiPriority="73" w:unhideWhenUsed="0"/>
+    <w:lsdException w:name="Light Shading Accent 1" w:semiHidden="0" w:uiPriority="60" w:unhideWhenUsed="0"/>
+    <w:lsdException w:name="Light List Accent 1" w:semiHidden="0" w:uiPriority="61" w:unhideWhenUsed="0"/>
+    <w:lsdException w:name="Light Grid Accent 1" w:semiHidden="0" w:uiPriority="62" w:unhideWhenUsed="0"/>
+    <w:lsdException w:name="Medium Shading 1 Accent 1" w:semiHidden="0" w:uiPriority="63" w:unhideWhenUsed="0"/>
+    <w:lsdException w:name="Medium Shading 2 Accent 1" w:semiHidden="0" w:uiPriority="64" w:unhideWhenUsed="0"/>
+    <w:lsdException w:name="Medium List 1 Accent 1" w:semiHidden="0" w:uiPriority="65" w:unhideWhenUsed="0"/>
+    <w:lsdException w:name="Revision" w:unhideWhenUsed="0"/>
+    <w:lsdException w:name="List Paragraph" w:semiHidden="0" w:uiPriority="34" w:unhideWhenUsed="0" w:qFormat="1"/>
+    <w:lsdException w:name="Quote" w:semiHidden="0" w:uiPriority="29" w:unhideWhenUsed="0" w:qFormat="1"/>
+    <w:lsdException w:name="Intense Quote" w:semiHidden="0" w:uiPriority="30" w:unhideWhenUsed="0" w:qFormat="1"/>
+    <w:lsdException w:name="Medium List 2 Accent 1" w:semiHidden="0" w:uiPriority="66" w:unhideWhenUsed="0"/>
+    <w:lsdException w:name="Medium Grid 1 Accent 1" w:semiHidden="0" w:uiPriority="67" w:unhideWhenUsed="0"/>
+    <w:lsdException w:name="Medium Grid 2 Accent 1" w:semiHidden="0" w:uiPriority="68" w:unhideWhenUsed="0"/>
+    <w:lsdException w:name="Medium Grid 3 Accent 1" w:semiHidden="0" w:uiPriority="69" w:unhideWhenUsed="0"/>
+    <w:lsdException w:name="Dark List Accent 1" w:semiHidden="0" w:uiPriority="70" w:unhideWhenUsed="0"/>
+    <w:lsdException w:name="Colorful Shading Accent 1" w:semiHidden="0" w:uiPriority="71" w:unhideWhenUsed="0"/>
+    <w:lsdException w:name="Colorful List Accent 1" w:semiHidden="0" w:uiPriority="72" w:unhideWhenUsed="0"/>
+    <w:lsdException w:name="Colorful Grid Accent 1" w:semiHidden="0" w:uiPriority="73" w:unhideWhenUsed="0"/>
+    <w:lsdException w:name="Light Shading Accent 2" w:semiHidden="0" w:uiPriority="60" w:unhideWhenUsed="0"/>
+    <w:lsdException w:name="Light List Accent 2" w:semiHidden="0" w:uiPriority="61" w:unhideWhenUsed="0"/>
+    <w:lsdException w:name="Light Grid Accent 2" w:semiHidden="0" w:uiPriority="62" w:unhideWhenUsed="0"/>
+    <w:lsdException w:name="Medium Shading 1 Accent 2" w:semiHidden="0" w:uiPriority="63" w:unhideWhenUsed="0"/>
+    <w:lsdException w:name="Medium Shading 2 Accent 2" w:semiHidden="0" w:uiPriority="64" w:unhideWhenUsed="0"/>
+    <w:lsdException w:name="Medium List 1 Accent 2" w:semiHidden="0" w:uiPriority="65" w:unhideWhenUsed="0"/>
+    <w:lsdException w:name="Medium List 2 Accent 2" w:semiHidden="0" w:uiPriority="66" w:unhideWhenUsed="0"/>
+    <w:lsdException w:name="Medium Grid 1 Accent 2" w:semiHidden="0" w:uiPriority="67" w:unhideWhenUsed="0"/>
+    <w:lsdException w:name="Medium Grid 2 Accent 2" w:semiHidden="0" w:uiPriority="68" w:unhideWhenUsed="0"/>
+    <w:lsdException w:name="Medium Grid 3 Accent 2" w:semiHidden="0" w:uiPriority="69" w:unhideWhenUsed="0"/>
+    <w:lsdException w:name="Dark List Accent 2" w:semiHidden="0" w:uiPriority="70" w:unhideWhenUsed="0"/>
+    <w:lsdException w:name="Colorful Shading Accent 2" w:semiHidden="0" w:uiPriority="71" w:unhideWhenUsed="0"/>
+    <w:lsdException w:name="Colorful List Accent 2" w:semiHidden="0" w:uiPriority="72" w:unhideWhenUsed="0"/>
+    <w:lsdException w:name="Colorful Grid Accent 2" w:semiHidden="0" w:uiPriority="73" w:unhideWhenUsed="0"/>
+    <w:lsdException w:name="Light Shading Accent 3" w:semiHidden="0" w:uiPriority="60" w:unhideWhenUsed="0"/>
+    <w:lsdException w:name="Light List Accent 3" w:semiHidden="0" w:uiPriority="61" w:unhideWhenUsed="0"/>
+    <w:lsdException w:name="Light Grid Accent 3" w:semiHidden="0" w:uiPriority="62" w:unhideWhenUsed="0"/>
+    <w:lsdException w:name="Medium Shading 1 Accent 3" w:semiHidden="0" w:uiPriority="63" w:unhideWhenUsed="0"/>
+    <w:lsdException w:name="Medium Shading 2 Accent 3" w:semiHidden="0" w:uiPriority="64" w:unhideWhenUsed="0"/>
+    <w:lsdException w:name="Medium List 1 Accent 3" w:semiHidden="0" w:uiPriority="65" w:unhideWhenUsed="0"/>
+    <w:lsdException w:name="Medium List 2 Accent 3" w:semiHidden="0" w:uiPriority="66" w:unhideWhenUsed="0"/>
+    <w:lsdException w:name="Medium Grid 1 Accent 3" w:semiHidden="0" w:uiPriority="67" w:unhideWhenUsed="0"/>
+    <w:lsdException w:name="Medium Grid 2 Accent 3" w:semiHidden="0" w:uiPriority="68" w:unhideWhenUsed="0"/>
+    <w:lsdException w:name="Medium Grid 3 Accent 3" w:semiHidden="0" w:uiPriority="69" w:unhideWhenUsed="0"/>
+    <w:lsdException w:name="Dark List Accent 3" w:semiHidden="0" w:uiPriority="70" w:unhideWhenUsed="0"/>
+    <w:lsdException w:name="Colorful Shading Accent 3" w:semiHidden="0" w:uiPriority="71" w:unhideWhenUsed="0"/>
+    <w:lsdException w:name="Colorful List Accent 3" w:semiHidden="0" w:uiPriority="72" w:unhideWhenUsed="0"/>
+    <w:lsdException w:name="Colorful Grid Accent 3" w:semiHidden="0" w:uiPriority="73" w:unhideWhenUsed="0"/>
+    <w:lsdException w:name="Light Shading Accent 4" w:semiHidden="0" w:uiPriority="60" w:unhideWhenUsed="0"/>
+    <w:lsdException w:name="Light List Accent 4" w:semiHidden="0" w:uiPriority="61" w:unhideWhenUsed="0"/>
+    <w:lsdException w:name="Light Grid Accent 4" w:semiHidden="0" w:uiPriority="62" w:unhideWhenUsed="0"/>
+    <w:lsdException w:name="Medium Shading 1 Accent 4" w:semiHidden="0" w:uiPriority="63" w:unhideWhenUsed="0"/>
+    <w:lsdException w:name="Medium Shading 2 Accent 4" w:semiHidden="0" w:uiPriority="64" w:unhideWhenUsed="0"/>
+    <w:lsdException w:name="Medium List 1 Accent 4" w:semiHidden="0" w:uiPriority="65" w:unhideWhenUsed="0"/>
+    <w:lsdException w:name="Medium List 2 Accent 4" w:semiHidden="0" w:uiPriority="66" w:unhideWhenUsed="0"/>
+    <w:lsdException w:name="Medium Grid 1 Accent 4" w:semiHidden="0" w:uiPriority="67" w:unhideWhenUsed="0"/>
+    <w:lsdException w:name="Medium Grid 2 Accent 4" w:semiHidden="0" w:uiPriority="68" w:unhideWhenUsed="0"/>
+    <w:lsdException w:name="Medium Grid 3 Accent 4" w:semiHidden="0" w:uiPriority="69" w:unhideWhenUsed="0"/>
+    <w:lsdException w:name="Dark List Accent 4" w:semiHidden="0" w:uiPriority="70" w:unhideWhenUsed="0"/>
+    <w:lsdException w:name="Colorful Shading Accent 4" w:semiHidden="0" w:uiPriority="71" w:unhideWhenUsed="0"/>
+    <w:lsdException w:name="Colorful List Accent 4" w:semiHidden="0" w:uiPriority="72" w:unhideWhenUsed="0"/>
+    <w:lsdException w:name="Colorful Grid Accent 4" w:semiHidden="0" w:uiPriority="73" w:unhideWhenUsed="0"/>
+    <w:lsdException w:name="Light Shading Accent 5" w:semiHidden="0" w:uiPriority="60" w:unhideWhenUsed="0"/>
+    <w:lsdException w:name="Light List Accent 5" w:semiHidden="0" w:uiPriority="61" w:unhideWhenUsed="0"/>
+    <w:lsdException w:name="Light Grid Accent 5" w:semiHidden="0" w:uiPriority="62" w:unhideWhenUsed="0"/>
+    <w:lsdException w:name="Medium Shading 1 Accent 5" w:semiHidden="0" w:uiPriority="63" w:unhideWhenUsed="0"/>
+    <w:lsdException w:name="Medium Shading 2 Accent 5" w:semiHidden="0" w:uiPriority="64" w:unhideWhenUsed="0"/>
+    <w:lsdException w:name="Medium List 1 Accent 5" w:semiHidden="0" w:uiPriority="65" w:unhideWhenUsed="0"/>
+    <w:lsdException w:name="Medium List 2 Accent 5" w:semiHidden="0" w:uiPriority="66" w:unhideWhenUsed="0"/>
+    <w:lsdException w:name="Medium Grid 1 Accent 5" w:semiHidden="0" w:uiPriority="67" w:unhideWhenUsed="0"/>
+    <w:lsdException w:name="Medium Grid 2 Accent 5" w:semiHidden="0" w:uiPriority="68" w:unhideWhenUsed="0"/>
+    <w:lsdException w:name="Medium Grid 3 Accent 5" w:semiHidden="0" w:uiPriority="69" w:unhideWhenUsed="0"/>
+    <w:lsdException w:name="Dark List Accent 5" w:semiHidden="0" w:uiPriority="70" w:unhideWhenUsed="0"/>
+    <w:lsdException w:name="Colorful Shading Accent 5" w:semiHidden="0" w:uiPriority="71" w:unhideWhenUsed="0"/>
+    <w:lsdException w:name="Colorful List Accent 5" w:semiHidden="0" w:uiPriority="72" w:unhideWhenUsed="0"/>
+    <w:lsdException w:name="Colorful Grid Accent 5" w:semiHidden="0" w:uiPriority="73" w:unhideWhenUsed="0"/>
+    <w:lsdException w:name="Light Shading Accent 6" w:semiHidden="0" w:uiPriority="60" w:unhideWhenUsed="0"/>
+    <w:lsdException w:name="Light List Accent 6" w:semiHidden="0" w:uiPriority="61" w:unhideWhenUsed="0"/>
+    <w:lsdException w:name="Light Grid Accent 6" w:semiHidden="0" w:uiPriority="62" w:unhideWhenUsed="0"/>
+    <w:lsdException w:name="Medium Shading 1 Accent 6" w:semiHidden="0" w:uiPriority="63" w:unhideWhenUsed="0"/>
+    <w:lsdException w:name="Medium Shading 2 Accent 6" w:semiHidden="0" w:uiPriority="64" w:unhideWhenUsed="0"/>
+    <w:lsdException w:name="Medium List 1 Accent 6" w:semiHidden="0" w:uiPriority="65" w:unhideWhenUsed="0"/>
+    <w:lsdException w:name="Medium List 2 Accent 6" w:semiHidden="0" w:uiPriority="66" w:unhideWhenUsed="0"/>
+    <w:lsdException w:name="Medium Grid 1 Accent 6" w:semiHidden="0" w:uiPriority="67" w:unhideWhenUsed="0"/>
+    <w:lsdException w:name="Medium Grid 2 Accent 6" w:semiHidden="0" w:uiPriority="68" w:unhideWhenUsed="0"/>
+    <w:lsdException w:name="Medium Grid 3 Accent 6" w:semiHidden="0" w:uiPriority="69" w:unhideWhenUsed="0"/>
+    <w:lsdException w:name="Dark List Accent 6" w:semiHidden="0" w:uiPriority="70" w:unhideWhenUsed="0"/>
+    <w:lsdException w:name="Colorful Shading Accent 6" w:semiHidden="0" w:uiPriority="71" w:unhideWhenUsed="0"/>
+    <w:lsdException w:name="Colorful List Accent 6" w:semiHidden="0" w:uiPriority="72" w:unhideWhenUsed="0"/>
+    <w:lsdException w:name="Colorful Grid Accent 6" w:semiHidden="0" w:uiPriority="73" w:unhideWhenUsed="0"/>
+    <w:lsdException w:name="Subtle Emphasis" w:semiHidden="0" w:uiPriority="19" w:unhideWhenUsed="0" w:qFormat="1"/>
+    <w:lsdException w:name="Intense Emphasis" w:semiHidden="0" w:uiPriority="21" w:unhideWhenUsed="0" w:qFormat="1"/>
+    <w:lsdException w:name="Subtle Reference" w:semiHidden="0" w:uiPriority="31" w:unhideWhenUsed="0" w:qFormat="1"/>
+    <w:lsdException w:name="Intense Reference" w:semiHidden="0" w:uiPriority="32" w:unhideWhenUsed="0" w:qFormat="1"/>
+    <w:lsdException w:name="Book Title" w:semiHidden="0" w:uiPriority="33" w:unhideWhenUsed="0" w:qFormat="1"/>
+    <w:lsdException w:name="Bibliography" w:uiPriority="37"/>
+    <w:lsdException w:name="TOC Heading" w:uiPriority="39" w:qFormat="1"/>
   </w:latentStyles>
   <w:style w:type="paragraph" w:default="1" w:styleId="Normal">
     <w:name w:val="Normal"/>
@@ -4540,7 +5630,7 @@
       <w:lang w:val="en-US"/>
     </w:rPr>
   </w:style>
-  <w:style w:type="paragraph" w:styleId="Ttulo1">
+  <w:style w:type="paragraph" w:styleId="Heading1">
     <w:name w:val="heading 1"/>
     <w:next w:val="Normal"/>
     <w:pPr>
@@ -4562,7 +5652,7 @@
       <w:u w:color="000000"/>
     </w:rPr>
   </w:style>
-  <w:style w:type="paragraph" w:styleId="Ttulo2">
+  <w:style w:type="paragraph" w:styleId="Heading2">
     <w:name w:val="heading 2"/>
     <w:next w:val="Normal"/>
     <w:pPr>
@@ -4583,7 +5673,7 @@
       <w:lang w:val="en-US"/>
     </w:rPr>
   </w:style>
-  <w:style w:type="paragraph" w:styleId="Ttulo3">
+  <w:style w:type="paragraph" w:styleId="Heading3">
     <w:name w:val="heading 3"/>
     <w:next w:val="Normal"/>
     <w:pPr>
@@ -4604,7 +5694,7 @@
       <w:lang w:val="en-US"/>
     </w:rPr>
   </w:style>
-  <w:style w:type="paragraph" w:styleId="Ttulo4">
+  <w:style w:type="paragraph" w:styleId="Heading4">
     <w:name w:val="heading 4"/>
     <w:next w:val="Normal"/>
     <w:pPr>
@@ -4626,7 +5716,7 @@
       <w:lang w:val="en-US"/>
     </w:rPr>
   </w:style>
-  <w:style w:type="paragraph" w:styleId="Ttulo5">
+  <w:style w:type="paragraph" w:styleId="Heading5">
     <w:name w:val="heading 5"/>
     <w:next w:val="Normal"/>
     <w:pPr>
@@ -4645,12 +5735,13 @@
       <w:lang w:val="en-US"/>
     </w:rPr>
   </w:style>
-  <w:style w:type="character" w:default="1" w:styleId="Fontepargpadro">
+  <w:style w:type="character" w:default="1" w:styleId="DefaultParagraphFont">
     <w:name w:val="Default Paragraph Font"/>
     <w:uiPriority w:val="1"/>
+    <w:semiHidden/>
     <w:unhideWhenUsed/>
   </w:style>
-  <w:style w:type="table" w:default="1" w:styleId="Tabelanormal">
+  <w:style w:type="table" w:default="1" w:styleId="TableNormal">
     <w:name w:val="Normal Table"/>
     <w:uiPriority w:val="99"/>
     <w:semiHidden/>
@@ -4665,7 +5756,7 @@
       </w:tblCellMar>
     </w:tblPr>
   </w:style>
-  <w:style w:type="numbering" w:default="1" w:styleId="Semlista">
+  <w:style w:type="numbering" w:default="1" w:styleId="NoList">
     <w:name w:val="No List"/>
     <w:uiPriority w:val="99"/>
     <w:semiHidden/>
@@ -4794,7 +5885,7 @@
       </w:numPr>
     </w:pPr>
   </w:style>
-  <w:style w:type="paragraph" w:styleId="Corpodetexto">
+  <w:style w:type="paragraph" w:styleId="BodyText">
     <w:name w:val="Body Text"/>
     <w:pPr>
       <w:tabs>
@@ -5024,7 +6115,680 @@
       </w:numPr>
     </w:pPr>
   </w:style>
-  <w:style w:type="paragraph" w:styleId="PargrafodaLista">
+  <w:style w:type="paragraph" w:styleId="ListParagraph">
+    <w:name w:val="List Paragraph"/>
+    <w:basedOn w:val="Normal"/>
+    <w:uiPriority w:val="34"/>
+    <w:qFormat/>
+    <w:rsid w:val="00E67DF0"/>
+    <w:pPr>
+      <w:ind w:left="720"/>
+      <w:contextualSpacing/>
+    </w:pPr>
+  </w:style>
+</w:styles>
+</file>
+
+<file path=word/stylesWithEffects.xml><?xml version="1.0" encoding="utf-8"?>
+<w:styles xmlns:wpc="http://schemas.microsoft.com/office/word/2010/wordprocessingCanvas" xmlns:mc="http://schemas.openxmlformats.org/markup-compatibility/2006" xmlns:o="urn:schemas-microsoft-com:office:office" xmlns:r="http://schemas.openxmlformats.org/officeDocument/2006/relationships" xmlns:m="http://schemas.openxmlformats.org/officeDocument/2006/math" xmlns:v="urn:schemas-microsoft-com:vml" xmlns:wp14="http://schemas.microsoft.com/office/word/2010/wordprocessingDrawing" xmlns:wp="http://schemas.openxmlformats.org/drawingml/2006/wordprocessingDrawing" xmlns:w10="urn:schemas-microsoft-com:office:word" xmlns:w="http://schemas.openxmlformats.org/wordprocessingml/2006/main" xmlns:w14="http://schemas.microsoft.com/office/word/2010/wordml" xmlns:wpg="http://schemas.microsoft.com/office/word/2010/wordprocessingGroup" xmlns:wpi="http://schemas.microsoft.com/office/word/2010/wordprocessingInk" xmlns:wne="http://schemas.microsoft.com/office/word/2006/wordml" xmlns:wps="http://schemas.microsoft.com/office/word/2010/wordprocessingShape" mc:Ignorable="w14 wp14">
+  <w:docDefaults>
+    <w:rPrDefault>
+      <w:rPr>
+        <w:rFonts w:ascii="Times New Roman" w:eastAsia="Arial Unicode MS" w:hAnsi="Times New Roman" w:cs="Times New Roman"/>
+        <w:bdr w:val="nil"/>
+        <w:lang w:val="pt-BR" w:eastAsia="pt-BR" w:bidi="ar-SA"/>
+      </w:rPr>
+    </w:rPrDefault>
+    <w:pPrDefault>
+      <w:pPr>
+        <w:pBdr>
+          <w:top w:val="nil"/>
+          <w:left w:val="nil"/>
+          <w:bottom w:val="nil"/>
+          <w:right w:val="nil"/>
+          <w:between w:val="nil"/>
+          <w:bar w:val="nil"/>
+        </w:pBdr>
+      </w:pPr>
+    </w:pPrDefault>
+  </w:docDefaults>
+  <w:latentStyles w:defLockedState="0" w:defUIPriority="99" w:defSemiHidden="1" w:defUnhideWhenUsed="1" w:defQFormat="0" w:count="267">
+    <w:lsdException w:name="Normal" w:semiHidden="0" w:uiPriority="0" w:unhideWhenUsed="0" w:qFormat="1"/>
+    <w:lsdException w:name="heading 1" w:semiHidden="0" w:uiPriority="9" w:unhideWhenUsed="0" w:qFormat="1"/>
+    <w:lsdException w:name="heading 2" w:uiPriority="9" w:qFormat="1"/>
+    <w:lsdException w:name="heading 3" w:uiPriority="9" w:qFormat="1"/>
+    <w:lsdException w:name="heading 4" w:uiPriority="9" w:qFormat="1"/>
+    <w:lsdException w:name="heading 5" w:uiPriority="9" w:qFormat="1"/>
+    <w:lsdException w:name="heading 6" w:uiPriority="9" w:qFormat="1"/>
+    <w:lsdException w:name="heading 7" w:uiPriority="9" w:qFormat="1"/>
+    <w:lsdException w:name="heading 8" w:uiPriority="9" w:qFormat="1"/>
+    <w:lsdException w:name="heading 9" w:uiPriority="9" w:qFormat="1"/>
+    <w:lsdException w:name="toc 1" w:uiPriority="39"/>
+    <w:lsdException w:name="toc 2" w:uiPriority="39"/>
+    <w:lsdException w:name="toc 3" w:uiPriority="39"/>
+    <w:lsdException w:name="toc 4" w:uiPriority="39"/>
+    <w:lsdException w:name="toc 5" w:uiPriority="39"/>
+    <w:lsdException w:name="toc 6" w:uiPriority="39"/>
+    <w:lsdException w:name="toc 7" w:uiPriority="39"/>
+    <w:lsdException w:name="toc 8" w:uiPriority="39"/>
+    <w:lsdException w:name="toc 9" w:uiPriority="39"/>
+    <w:lsdException w:name="caption" w:uiPriority="35" w:qFormat="1"/>
+    <w:lsdException w:name="Title" w:semiHidden="0" w:uiPriority="10" w:unhideWhenUsed="0" w:qFormat="1"/>
+    <w:lsdException w:name="Default Paragraph Font" w:uiPriority="1"/>
+    <w:lsdException w:name="Subtitle" w:semiHidden="0" w:uiPriority="11" w:unhideWhenUsed="0" w:qFormat="1"/>
+    <w:lsdException w:name="Strong" w:semiHidden="0" w:uiPriority="22" w:unhideWhenUsed="0" w:qFormat="1"/>
+    <w:lsdException w:name="Emphasis" w:semiHidden="0" w:uiPriority="20" w:unhideWhenUsed="0" w:qFormat="1"/>
+    <w:lsdException w:name="Table Grid" w:semiHidden="0" w:uiPriority="59" w:unhideWhenUsed="0"/>
+    <w:lsdException w:name="Placeholder Text" w:unhideWhenUsed="0"/>
+    <w:lsdException w:name="No Spacing" w:semiHidden="0" w:uiPriority="1" w:unhideWhenUsed="0" w:qFormat="1"/>
+    <w:lsdException w:name="Light Shading" w:semiHidden="0" w:uiPriority="60" w:unhideWhenUsed="0"/>
+    <w:lsdException w:name="Light List" w:semiHidden="0" w:uiPriority="61" w:unhideWhenUsed="0"/>
+    <w:lsdException w:name="Light Grid" w:semiHidden="0" w:uiPriority="62" w:unhideWhenUsed="0"/>
+    <w:lsdException w:name="Medium Shading 1" w:semiHidden="0" w:uiPriority="63" w:unhideWhenUsed="0"/>
+    <w:lsdException w:name="Medium Shading 2" w:semiHidden="0" w:uiPriority="64" w:unhideWhenUsed="0"/>
+    <w:lsdException w:name="Medium List 1" w:semiHidden="0" w:uiPriority="65" w:unhideWhenUsed="0"/>
+    <w:lsdException w:name="Medium List 2" w:semiHidden="0" w:uiPriority="66" w:unhideWhenUsed="0"/>
+    <w:lsdException w:name="Medium Grid 1" w:semiHidden="0" w:uiPriority="67" w:unhideWhenUsed="0"/>
+    <w:lsdException w:name="Medium Grid 2" w:semiHidden="0" w:uiPriority="68" w:unhideWhenUsed="0"/>
+    <w:lsdException w:name="Medium Grid 3" w:semiHidden="0" w:uiPriority="69" w:unhideWhenUsed="0"/>
+    <w:lsdException w:name="Dark List" w:semiHidden="0" w:uiPriority="70" w:unhideWhenUsed="0"/>
+    <w:lsdException w:name="Colorful Shading" w:semiHidden="0" w:uiPriority="71" w:unhideWhenUsed="0"/>
+    <w:lsdException w:name="Colorful List" w:semiHidden="0" w:uiPriority="72" w:unhideWhenUsed="0"/>
+    <w:lsdException w:name="Colorful Grid" w:semiHidden="0" w:uiPriority="73" w:unhideWhenUsed="0"/>
+    <w:lsdException w:name="Light Shading Accent 1" w:semiHidden="0" w:uiPriority="60" w:unhideWhenUsed="0"/>
+    <w:lsdException w:name="Light List Accent 1" w:semiHidden="0" w:uiPriority="61" w:unhideWhenUsed="0"/>
+    <w:lsdException w:name="Light Grid Accent 1" w:semiHidden="0" w:uiPriority="62" w:unhideWhenUsed="0"/>
+    <w:lsdException w:name="Medium Shading 1 Accent 1" w:semiHidden="0" w:uiPriority="63" w:unhideWhenUsed="0"/>
+    <w:lsdException w:name="Medium Shading 2 Accent 1" w:semiHidden="0" w:uiPriority="64" w:unhideWhenUsed="0"/>
+    <w:lsdException w:name="Medium List 1 Accent 1" w:semiHidden="0" w:uiPriority="65" w:unhideWhenUsed="0"/>
+    <w:lsdException w:name="Revision" w:unhideWhenUsed="0"/>
+    <w:lsdException w:name="List Paragraph" w:semiHidden="0" w:uiPriority="34" w:unhideWhenUsed="0" w:qFormat="1"/>
+    <w:lsdException w:name="Quote" w:semiHidden="0" w:uiPriority="29" w:unhideWhenUsed="0" w:qFormat="1"/>
+    <w:lsdException w:name="Intense Quote" w:semiHidden="0" w:uiPriority="30" w:unhideWhenUsed="0" w:qFormat="1"/>
+    <w:lsdException w:name="Medium List 2 Accent 1" w:semiHidden="0" w:uiPriority="66" w:unhideWhenUsed="0"/>
+    <w:lsdException w:name="Medium Grid 1 Accent 1" w:semiHidden="0" w:uiPriority="67" w:unhideWhenUsed="0"/>
+    <w:lsdException w:name="Medium Grid 2 Accent 1" w:semiHidden="0" w:uiPriority="68" w:unhideWhenUsed="0"/>
+    <w:lsdException w:name="Medium Grid 3 Accent 1" w:semiHidden="0" w:uiPriority="69" w:unhideWhenUsed="0"/>
+    <w:lsdException w:name="Dark List Accent 1" w:semiHidden="0" w:uiPriority="70" w:unhideWhenUsed="0"/>
+    <w:lsdException w:name="Colorful Shading Accent 1" w:semiHidden="0" w:uiPriority="71" w:unhideWhenUsed="0"/>
+    <w:lsdException w:name="Colorful List Accent 1" w:semiHidden="0" w:uiPriority="72" w:unhideWhenUsed="0"/>
+    <w:lsdException w:name="Colorful Grid Accent 1" w:semiHidden="0" w:uiPriority="73" w:unhideWhenUsed="0"/>
+    <w:lsdException w:name="Light Shading Accent 2" w:semiHidden="0" w:uiPriority="60" w:unhideWhenUsed="0"/>
+    <w:lsdException w:name="Light List Accent 2" w:semiHidden="0" w:uiPriority="61" w:unhideWhenUsed="0"/>
+    <w:lsdException w:name="Light Grid Accent 2" w:semiHidden="0" w:uiPriority="62" w:unhideWhenUsed="0"/>
+    <w:lsdException w:name="Medium Shading 1 Accent 2" w:semiHidden="0" w:uiPriority="63" w:unhideWhenUsed="0"/>
+    <w:lsdException w:name="Medium Shading 2 Accent 2" w:semiHidden="0" w:uiPriority="64" w:unhideWhenUsed="0"/>
+    <w:lsdException w:name="Medium List 1 Accent 2" w:semiHidden="0" w:uiPriority="65" w:unhideWhenUsed="0"/>
+    <w:lsdException w:name="Medium List 2 Accent 2" w:semiHidden="0" w:uiPriority="66" w:unhideWhenUsed="0"/>
+    <w:lsdException w:name="Medium Grid 1 Accent 2" w:semiHidden="0" w:uiPriority="67" w:unhideWhenUsed="0"/>
+    <w:lsdException w:name="Medium Grid 2 Accent 2" w:semiHidden="0" w:uiPriority="68" w:unhideWhenUsed="0"/>
+    <w:lsdException w:name="Medium Grid 3 Accent 2" w:semiHidden="0" w:uiPriority="69" w:unhideWhenUsed="0"/>
+    <w:lsdException w:name="Dark List Accent 2" w:semiHidden="0" w:uiPriority="70" w:unhideWhenUsed="0"/>
+    <w:lsdException w:name="Colorful Shading Accent 2" w:semiHidden="0" w:uiPriority="71" w:unhideWhenUsed="0"/>
+    <w:lsdException w:name="Colorful List Accent 2" w:semiHidden="0" w:uiPriority="72" w:unhideWhenUsed="0"/>
+    <w:lsdException w:name="Colorful Grid Accent 2" w:semiHidden="0" w:uiPriority="73" w:unhideWhenUsed="0"/>
+    <w:lsdException w:name="Light Shading Accent 3" w:semiHidden="0" w:uiPriority="60" w:unhideWhenUsed="0"/>
+    <w:lsdException w:name="Light List Accent 3" w:semiHidden="0" w:uiPriority="61" w:unhideWhenUsed="0"/>
+    <w:lsdException w:name="Light Grid Accent 3" w:semiHidden="0" w:uiPriority="62" w:unhideWhenUsed="0"/>
+    <w:lsdException w:name="Medium Shading 1 Accent 3" w:semiHidden="0" w:uiPriority="63" w:unhideWhenUsed="0"/>
+    <w:lsdException w:name="Medium Shading 2 Accent 3" w:semiHidden="0" w:uiPriority="64" w:unhideWhenUsed="0"/>
+    <w:lsdException w:name="Medium List 1 Accent 3" w:semiHidden="0" w:uiPriority="65" w:unhideWhenUsed="0"/>
+    <w:lsdException w:name="Medium List 2 Accent 3" w:semiHidden="0" w:uiPriority="66" w:unhideWhenUsed="0"/>
+    <w:lsdException w:name="Medium Grid 1 Accent 3" w:semiHidden="0" w:uiPriority="67" w:unhideWhenUsed="0"/>
+    <w:lsdException w:name="Medium Grid 2 Accent 3" w:semiHidden="0" w:uiPriority="68" w:unhideWhenUsed="0"/>
+    <w:lsdException w:name="Medium Grid 3 Accent 3" w:semiHidden="0" w:uiPriority="69" w:unhideWhenUsed="0"/>
+    <w:lsdException w:name="Dark List Accent 3" w:semiHidden="0" w:uiPriority="70" w:unhideWhenUsed="0"/>
+    <w:lsdException w:name="Colorful Shading Accent 3" w:semiHidden="0" w:uiPriority="71" w:unhideWhenUsed="0"/>
+    <w:lsdException w:name="Colorful List Accent 3" w:semiHidden="0" w:uiPriority="72" w:unhideWhenUsed="0"/>
+    <w:lsdException w:name="Colorful Grid Accent 3" w:semiHidden="0" w:uiPriority="73" w:unhideWhenUsed="0"/>
+    <w:lsdException w:name="Light Shading Accent 4" w:semiHidden="0" w:uiPriority="60" w:unhideWhenUsed="0"/>
+    <w:lsdException w:name="Light List Accent 4" w:semiHidden="0" w:uiPriority="61" w:unhideWhenUsed="0"/>
+    <w:lsdException w:name="Light Grid Accent 4" w:semiHidden="0" w:uiPriority="62" w:unhideWhenUsed="0"/>
+    <w:lsdException w:name="Medium Shading 1 Accent 4" w:semiHidden="0" w:uiPriority="63" w:unhideWhenUsed="0"/>
+    <w:lsdException w:name="Medium Shading 2 Accent 4" w:semiHidden="0" w:uiPriority="64" w:unhideWhenUsed="0"/>
+    <w:lsdException w:name="Medium List 1 Accent 4" w:semiHidden="0" w:uiPriority="65" w:unhideWhenUsed="0"/>
+    <w:lsdException w:name="Medium List 2 Accent 4" w:semiHidden="0" w:uiPriority="66" w:unhideWhenUsed="0"/>
+    <w:lsdException w:name="Medium Grid 1 Accent 4" w:semiHidden="0" w:uiPriority="67" w:unhideWhenUsed="0"/>
+    <w:lsdException w:name="Medium Grid 2 Accent 4" w:semiHidden="0" w:uiPriority="68" w:unhideWhenUsed="0"/>
+    <w:lsdException w:name="Medium Grid 3 Accent 4" w:semiHidden="0" w:uiPriority="69" w:unhideWhenUsed="0"/>
+    <w:lsdException w:name="Dark List Accent 4" w:semiHidden="0" w:uiPriority="70" w:unhideWhenUsed="0"/>
+    <w:lsdException w:name="Colorful Shading Accent 4" w:semiHidden="0" w:uiPriority="71" w:unhideWhenUsed="0"/>
+    <w:lsdException w:name="Colorful List Accent 4" w:semiHidden="0" w:uiPriority="72" w:unhideWhenUsed="0"/>
+    <w:lsdException w:name="Colorful Grid Accent 4" w:semiHidden="0" w:uiPriority="73" w:unhideWhenUsed="0"/>
+    <w:lsdException w:name="Light Shading Accent 5" w:semiHidden="0" w:uiPriority="60" w:unhideWhenUsed="0"/>
+    <w:lsdException w:name="Light List Accent 5" w:semiHidden="0" w:uiPriority="61" w:unhideWhenUsed="0"/>
+    <w:lsdException w:name="Light Grid Accent 5" w:semiHidden="0" w:uiPriority="62" w:unhideWhenUsed="0"/>
+    <w:lsdException w:name="Medium Shading 1 Accent 5" w:semiHidden="0" w:uiPriority="63" w:unhideWhenUsed="0"/>
+    <w:lsdException w:name="Medium Shading 2 Accent 5" w:semiHidden="0" w:uiPriority="64" w:unhideWhenUsed="0"/>
+    <w:lsdException w:name="Medium List 1 Accent 5" w:semiHidden="0" w:uiPriority="65" w:unhideWhenUsed="0"/>
+    <w:lsdException w:name="Medium List 2 Accent 5" w:semiHidden="0" w:uiPriority="66" w:unhideWhenUsed="0"/>
+    <w:lsdException w:name="Medium Grid 1 Accent 5" w:semiHidden="0" w:uiPriority="67" w:unhideWhenUsed="0"/>
+    <w:lsdException w:name="Medium Grid 2 Accent 5" w:semiHidden="0" w:uiPriority="68" w:unhideWhenUsed="0"/>
+    <w:lsdException w:name="Medium Grid 3 Accent 5" w:semiHidden="0" w:uiPriority="69" w:unhideWhenUsed="0"/>
+    <w:lsdException w:name="Dark List Accent 5" w:semiHidden="0" w:uiPriority="70" w:unhideWhenUsed="0"/>
+    <w:lsdException w:name="Colorful Shading Accent 5" w:semiHidden="0" w:uiPriority="71" w:unhideWhenUsed="0"/>
+    <w:lsdException w:name="Colorful List Accent 5" w:semiHidden="0" w:uiPriority="72" w:unhideWhenUsed="0"/>
+    <w:lsdException w:name="Colorful Grid Accent 5" w:semiHidden="0" w:uiPriority="73" w:unhideWhenUsed="0"/>
+    <w:lsdException w:name="Light Shading Accent 6" w:semiHidden="0" w:uiPriority="60" w:unhideWhenUsed="0"/>
+    <w:lsdException w:name="Light List Accent 6" w:semiHidden="0" w:uiPriority="61" w:unhideWhenUsed="0"/>
+    <w:lsdException w:name="Light Grid Accent 6" w:semiHidden="0" w:uiPriority="62" w:unhideWhenUsed="0"/>
+    <w:lsdException w:name="Medium Shading 1 Accent 6" w:semiHidden="0" w:uiPriority="63" w:unhideWhenUsed="0"/>
+    <w:lsdException w:name="Medium Shading 2 Accent 6" w:semiHidden="0" w:uiPriority="64" w:unhideWhenUsed="0"/>
+    <w:lsdException w:name="Medium List 1 Accent 6" w:semiHidden="0" w:uiPriority="65" w:unhideWhenUsed="0"/>
+    <w:lsdException w:name="Medium List 2 Accent 6" w:semiHidden="0" w:uiPriority="66" w:unhideWhenUsed="0"/>
+    <w:lsdException w:name="Medium Grid 1 Accent 6" w:semiHidden="0" w:uiPriority="67" w:unhideWhenUsed="0"/>
+    <w:lsdException w:name="Medium Grid 2 Accent 6" w:semiHidden="0" w:uiPriority="68" w:unhideWhenUsed="0"/>
+    <w:lsdException w:name="Medium Grid 3 Accent 6" w:semiHidden="0" w:uiPriority="69" w:unhideWhenUsed="0"/>
+    <w:lsdException w:name="Dark List Accent 6" w:semiHidden="0" w:uiPriority="70" w:unhideWhenUsed="0"/>
+    <w:lsdException w:name="Colorful Shading Accent 6" w:semiHidden="0" w:uiPriority="71" w:unhideWhenUsed="0"/>
+    <w:lsdException w:name="Colorful List Accent 6" w:semiHidden="0" w:uiPriority="72" w:unhideWhenUsed="0"/>
+    <w:lsdException w:name="Colorful Grid Accent 6" w:semiHidden="0" w:uiPriority="73" w:unhideWhenUsed="0"/>
+    <w:lsdException w:name="Subtle Emphasis" w:semiHidden="0" w:uiPriority="19" w:unhideWhenUsed="0" w:qFormat="1"/>
+    <w:lsdException w:name="Intense Emphasis" w:semiHidden="0" w:uiPriority="21" w:unhideWhenUsed="0" w:qFormat="1"/>
+    <w:lsdException w:name="Subtle Reference" w:semiHidden="0" w:uiPriority="31" w:unhideWhenUsed="0" w:qFormat="1"/>
+    <w:lsdException w:name="Intense Reference" w:semiHidden="0" w:uiPriority="32" w:unhideWhenUsed="0" w:qFormat="1"/>
+    <w:lsdException w:name="Book Title" w:semiHidden="0" w:uiPriority="33" w:unhideWhenUsed="0" w:qFormat="1"/>
+    <w:lsdException w:name="Bibliography" w:uiPriority="37"/>
+    <w:lsdException w:name="TOC Heading" w:uiPriority="39" w:qFormat="1"/>
+  </w:latentStyles>
+  <w:style w:type="paragraph" w:default="1" w:styleId="Normal">
+    <w:name w:val="Normal"/>
+    <w:pPr>
+      <w:jc w:val="center"/>
+    </w:pPr>
+    <w:rPr>
+      <w:rFonts w:eastAsia="Times New Roman"/>
+      <w:color w:val="000000"/>
+      <w:u w:color="000000"/>
+      <w:lang w:val="en-US"/>
+    </w:rPr>
+  </w:style>
+  <w:style w:type="paragraph" w:styleId="Heading1">
+    <w:name w:val="heading 1"/>
+    <w:next w:val="Normal"/>
+    <w:pPr>
+      <w:keepNext/>
+      <w:keepLines/>
+      <w:tabs>
+        <w:tab w:val="left" w:pos="216"/>
+        <w:tab w:val="left" w:pos="576"/>
+      </w:tabs>
+      <w:spacing w:before="160" w:after="80"/>
+      <w:ind w:firstLine="172"/>
+      <w:jc w:val="center"/>
+      <w:outlineLvl w:val="0"/>
+    </w:pPr>
+    <w:rPr>
+      <w:rFonts w:cs="Arial Unicode MS"/>
+      <w:smallCaps/>
+      <w:color w:val="000000"/>
+      <w:u w:color="000000"/>
+    </w:rPr>
+  </w:style>
+  <w:style w:type="paragraph" w:styleId="Heading2">
+    <w:name w:val="heading 2"/>
+    <w:next w:val="Normal"/>
+    <w:pPr>
+      <w:keepNext/>
+      <w:keepLines/>
+      <w:tabs>
+        <w:tab w:val="left" w:pos="288"/>
+      </w:tabs>
+      <w:spacing w:before="120" w:after="60"/>
+      <w:outlineLvl w:val="1"/>
+    </w:pPr>
+    <w:rPr>
+      <w:rFonts w:cs="Arial Unicode MS"/>
+      <w:i/>
+      <w:iCs/>
+      <w:color w:val="000000"/>
+      <w:u w:color="000000"/>
+      <w:lang w:val="en-US"/>
+    </w:rPr>
+  </w:style>
+  <w:style w:type="paragraph" w:styleId="Heading3">
+    <w:name w:val="heading 3"/>
+    <w:next w:val="Normal"/>
+    <w:pPr>
+      <w:tabs>
+        <w:tab w:val="left" w:pos="540"/>
+      </w:tabs>
+      <w:spacing w:line="240" w:lineRule="exact"/>
+      <w:ind w:firstLine="288"/>
+      <w:jc w:val="both"/>
+      <w:outlineLvl w:val="2"/>
+    </w:pPr>
+    <w:rPr>
+      <w:rFonts w:cs="Arial Unicode MS"/>
+      <w:i/>
+      <w:iCs/>
+      <w:color w:val="000000"/>
+      <w:u w:color="000000"/>
+      <w:lang w:val="en-US"/>
+    </w:rPr>
+  </w:style>
+  <w:style w:type="paragraph" w:styleId="Heading4">
+    <w:name w:val="heading 4"/>
+    <w:next w:val="Normal"/>
+    <w:pPr>
+      <w:tabs>
+        <w:tab w:val="left" w:pos="720"/>
+        <w:tab w:val="left" w:pos="821"/>
+      </w:tabs>
+      <w:spacing w:before="40" w:after="40"/>
+      <w:ind w:firstLine="504"/>
+      <w:jc w:val="both"/>
+      <w:outlineLvl w:val="3"/>
+    </w:pPr>
+    <w:rPr>
+      <w:rFonts w:cs="Arial Unicode MS"/>
+      <w:i/>
+      <w:iCs/>
+      <w:color w:val="000000"/>
+      <w:u w:color="000000"/>
+      <w:lang w:val="en-US"/>
+    </w:rPr>
+  </w:style>
+  <w:style w:type="paragraph" w:styleId="Heading5">
+    <w:name w:val="heading 5"/>
+    <w:next w:val="Normal"/>
+    <w:pPr>
+      <w:tabs>
+        <w:tab w:val="left" w:pos="360"/>
+      </w:tabs>
+      <w:spacing w:before="160" w:after="80"/>
+      <w:jc w:val="center"/>
+      <w:outlineLvl w:val="4"/>
+    </w:pPr>
+    <w:rPr>
+      <w:rFonts w:cs="Arial Unicode MS"/>
+      <w:smallCaps/>
+      <w:color w:val="000000"/>
+      <w:u w:color="000000"/>
+      <w:lang w:val="en-US"/>
+    </w:rPr>
+  </w:style>
+  <w:style w:type="character" w:default="1" w:styleId="DefaultParagraphFont">
+    <w:name w:val="Default Paragraph Font"/>
+    <w:uiPriority w:val="1"/>
+    <w:semiHidden/>
+    <w:unhideWhenUsed/>
+  </w:style>
+  <w:style w:type="table" w:default="1" w:styleId="TableNormal">
+    <w:name w:val="Normal Table"/>
+    <w:uiPriority w:val="99"/>
+    <w:semiHidden/>
+    <w:unhideWhenUsed/>
+    <w:tblPr>
+      <w:tblInd w:w="0" w:type="dxa"/>
+      <w:tblCellMar>
+        <w:top w:w="0" w:type="dxa"/>
+        <w:left w:w="108" w:type="dxa"/>
+        <w:bottom w:w="0" w:type="dxa"/>
+        <w:right w:w="108" w:type="dxa"/>
+      </w:tblCellMar>
+    </w:tblPr>
+  </w:style>
+  <w:style w:type="numbering" w:default="1" w:styleId="NoList">
+    <w:name w:val="No List"/>
+    <w:uiPriority w:val="99"/>
+    <w:semiHidden/>
+    <w:unhideWhenUsed/>
+  </w:style>
+  <w:style w:type="character" w:styleId="Hyperlink">
+    <w:name w:val="Hyperlink"/>
+    <w:rPr>
+      <w:u w:val="single"/>
+    </w:rPr>
+  </w:style>
+  <w:style w:type="paragraph" w:customStyle="1" w:styleId="HeaderFooter">
+    <w:name w:val="Header &amp; Footer"/>
+    <w:pPr>
+      <w:tabs>
+        <w:tab w:val="right" w:pos="9020"/>
+      </w:tabs>
+    </w:pPr>
+    <w:rPr>
+      <w:rFonts w:ascii="Helvetica" w:hAnsi="Helvetica" w:cs="Arial Unicode MS"/>
+      <w:color w:val="000000"/>
+      <w:sz w:val="24"/>
+      <w:szCs w:val="24"/>
+    </w:rPr>
+  </w:style>
+  <w:style w:type="paragraph" w:customStyle="1" w:styleId="papertitle">
+    <w:name w:val="paper title"/>
+    <w:pPr>
+      <w:spacing w:after="120"/>
+      <w:jc w:val="center"/>
+    </w:pPr>
+    <w:rPr>
+      <w:rFonts w:cs="Arial Unicode MS"/>
+      <w:color w:val="000000"/>
+      <w:sz w:val="48"/>
+      <w:szCs w:val="48"/>
+      <w:u w:color="000000"/>
+      <w:lang w:val="en-US"/>
+    </w:rPr>
+  </w:style>
+  <w:style w:type="paragraph" w:customStyle="1" w:styleId="papersubtitle">
+    <w:name w:val="paper subtitle"/>
+    <w:pPr>
+      <w:spacing w:after="120"/>
+      <w:jc w:val="center"/>
+    </w:pPr>
+    <w:rPr>
+      <w:rFonts w:cs="Arial Unicode MS"/>
+      <w:color w:val="000000"/>
+      <w:sz w:val="28"/>
+      <w:szCs w:val="28"/>
+      <w:u w:color="000000"/>
+      <w:lang w:val="en-US"/>
+    </w:rPr>
+  </w:style>
+  <w:style w:type="paragraph" w:customStyle="1" w:styleId="Author">
+    <w:name w:val="Author"/>
+    <w:pPr>
+      <w:spacing w:before="360" w:after="40"/>
+      <w:jc w:val="center"/>
+    </w:pPr>
+    <w:rPr>
+      <w:rFonts w:eastAsia="Times New Roman"/>
+      <w:color w:val="000000"/>
+      <w:sz w:val="22"/>
+      <w:szCs w:val="22"/>
+      <w:u w:color="000000"/>
+      <w:lang w:val="en-US"/>
+    </w:rPr>
+  </w:style>
+  <w:style w:type="paragraph" w:customStyle="1" w:styleId="Affiliation">
+    <w:name w:val="Affiliation"/>
+    <w:pPr>
+      <w:jc w:val="center"/>
+    </w:pPr>
+    <w:rPr>
+      <w:rFonts w:cs="Arial Unicode MS"/>
+      <w:color w:val="000000"/>
+      <w:u w:color="000000"/>
+      <w:lang w:val="en-US"/>
+    </w:rPr>
+  </w:style>
+  <w:style w:type="paragraph" w:customStyle="1" w:styleId="Abstract">
+    <w:name w:val="Abstract"/>
+    <w:pPr>
+      <w:spacing w:after="200"/>
+      <w:ind w:firstLine="274"/>
+      <w:jc w:val="both"/>
+    </w:pPr>
+    <w:rPr>
+      <w:rFonts w:cs="Arial Unicode MS"/>
+      <w:b/>
+      <w:bCs/>
+      <w:color w:val="000000"/>
+      <w:sz w:val="18"/>
+      <w:szCs w:val="18"/>
+      <w:u w:color="000000"/>
+      <w:lang w:val="en-US"/>
+    </w:rPr>
+  </w:style>
+  <w:style w:type="paragraph" w:customStyle="1" w:styleId="keywords">
+    <w:name w:val="key words"/>
+    <w:pPr>
+      <w:spacing w:after="120"/>
+      <w:ind w:firstLine="274"/>
+      <w:jc w:val="both"/>
+    </w:pPr>
+    <w:rPr>
+      <w:rFonts w:cs="Arial Unicode MS"/>
+      <w:b/>
+      <w:bCs/>
+      <w:i/>
+      <w:iCs/>
+      <w:color w:val="000000"/>
+      <w:sz w:val="18"/>
+      <w:szCs w:val="18"/>
+      <w:u w:color="000000"/>
+      <w:lang w:val="en-US"/>
+    </w:rPr>
+  </w:style>
+  <w:style w:type="numbering" w:customStyle="1" w:styleId="ImportedStyle1">
+    <w:name w:val="Imported Style 1"/>
+    <w:pPr>
+      <w:numPr>
+        <w:numId w:val="1"/>
+      </w:numPr>
+    </w:pPr>
+  </w:style>
+  <w:style w:type="paragraph" w:styleId="BodyText">
+    <w:name w:val="Body Text"/>
+    <w:pPr>
+      <w:tabs>
+        <w:tab w:val="left" w:pos="288"/>
+      </w:tabs>
+      <w:spacing w:after="120" w:line="228" w:lineRule="auto"/>
+      <w:ind w:firstLine="288"/>
+      <w:jc w:val="both"/>
+    </w:pPr>
+    <w:rPr>
+      <w:rFonts w:cs="Arial Unicode MS"/>
+      <w:color w:val="000000"/>
+      <w:u w:color="000000"/>
+      <w:lang w:val="en-US"/>
+    </w:rPr>
+  </w:style>
+  <w:style w:type="paragraph" w:customStyle="1" w:styleId="bulletlist">
+    <w:name w:val="bullet list"/>
+    <w:pPr>
+      <w:tabs>
+        <w:tab w:val="left" w:pos="288"/>
+      </w:tabs>
+      <w:spacing w:after="120" w:line="228" w:lineRule="auto"/>
+      <w:jc w:val="both"/>
+    </w:pPr>
+    <w:rPr>
+      <w:rFonts w:cs="Arial Unicode MS"/>
+      <w:color w:val="000000"/>
+      <w:u w:color="000000"/>
+      <w:lang w:val="en-US"/>
+    </w:rPr>
+  </w:style>
+  <w:style w:type="numbering" w:customStyle="1" w:styleId="ImportedStyle2">
+    <w:name w:val="Imported Style 2"/>
+    <w:pPr>
+      <w:numPr>
+        <w:numId w:val="3"/>
+      </w:numPr>
+    </w:pPr>
+  </w:style>
+  <w:style w:type="paragraph" w:customStyle="1" w:styleId="sponsors">
+    <w:name w:val="sponsors"/>
+    <w:pPr>
+      <w:pBdr>
+        <w:top w:val="single" w:sz="4" w:space="0" w:color="000000"/>
+      </w:pBdr>
+      <w:ind w:firstLine="288"/>
+      <w:jc w:val="center"/>
+    </w:pPr>
+    <w:rPr>
+      <w:rFonts w:cs="Arial Unicode MS"/>
+      <w:color w:val="000000"/>
+      <w:sz w:val="16"/>
+      <w:szCs w:val="16"/>
+      <w:u w:color="000000"/>
+      <w:lang w:val="en-US"/>
+    </w:rPr>
+  </w:style>
+  <w:style w:type="paragraph" w:customStyle="1" w:styleId="equation">
+    <w:name w:val="equation"/>
+    <w:pPr>
+      <w:tabs>
+        <w:tab w:val="center" w:pos="2520"/>
+        <w:tab w:val="right" w:pos="5040"/>
+      </w:tabs>
+      <w:spacing w:before="240" w:after="240" w:line="216" w:lineRule="auto"/>
+      <w:jc w:val="center"/>
+    </w:pPr>
+    <w:rPr>
+      <w:rFonts w:ascii="Symbol" w:eastAsia="Symbol" w:hAnsi="Symbol" w:cs="Symbol"/>
+      <w:color w:val="000000"/>
+      <w:u w:color="000000"/>
+      <w:lang w:val="en-US"/>
+    </w:rPr>
+  </w:style>
+  <w:style w:type="paragraph" w:customStyle="1" w:styleId="tablehead">
+    <w:name w:val="table head"/>
+    <w:pPr>
+      <w:tabs>
+        <w:tab w:val="left" w:pos="1080"/>
+      </w:tabs>
+      <w:spacing w:before="240" w:after="120" w:line="216" w:lineRule="auto"/>
+      <w:jc w:val="center"/>
+    </w:pPr>
+    <w:rPr>
+      <w:rFonts w:cs="Arial Unicode MS"/>
+      <w:smallCaps/>
+      <w:color w:val="000000"/>
+      <w:sz w:val="16"/>
+      <w:szCs w:val="16"/>
+      <w:u w:color="000000"/>
+      <w:lang w:val="en-US"/>
+    </w:rPr>
+  </w:style>
+  <w:style w:type="numbering" w:customStyle="1" w:styleId="ImportedStyle3">
+    <w:name w:val="Imported Style 3"/>
+    <w:pPr>
+      <w:numPr>
+        <w:numId w:val="7"/>
+      </w:numPr>
+    </w:pPr>
+  </w:style>
+  <w:style w:type="paragraph" w:customStyle="1" w:styleId="tablecolhead">
+    <w:name w:val="table col head"/>
+    <w:pPr>
+      <w:jc w:val="center"/>
+    </w:pPr>
+    <w:rPr>
+      <w:rFonts w:cs="Arial Unicode MS"/>
+      <w:b/>
+      <w:bCs/>
+      <w:color w:val="000000"/>
+      <w:sz w:val="16"/>
+      <w:szCs w:val="16"/>
+      <w:u w:color="000000"/>
+      <w:lang w:val="en-US"/>
+    </w:rPr>
+  </w:style>
+  <w:style w:type="paragraph" w:customStyle="1" w:styleId="tablecolsubhead">
+    <w:name w:val="table col subhead"/>
+    <w:pPr>
+      <w:jc w:val="center"/>
+    </w:pPr>
+    <w:rPr>
+      <w:rFonts w:cs="Arial Unicode MS"/>
+      <w:b/>
+      <w:bCs/>
+      <w:i/>
+      <w:iCs/>
+      <w:color w:val="000000"/>
+      <w:sz w:val="15"/>
+      <w:szCs w:val="15"/>
+      <w:u w:color="000000"/>
+      <w:lang w:val="en-US"/>
+    </w:rPr>
+  </w:style>
+  <w:style w:type="paragraph" w:customStyle="1" w:styleId="tablecopy">
+    <w:name w:val="table copy"/>
+    <w:pPr>
+      <w:jc w:val="both"/>
+    </w:pPr>
+    <w:rPr>
+      <w:rFonts w:cs="Arial Unicode MS"/>
+      <w:color w:val="000000"/>
+      <w:sz w:val="16"/>
+      <w:szCs w:val="16"/>
+      <w:u w:color="000000"/>
+      <w:lang w:val="en-US"/>
+    </w:rPr>
+  </w:style>
+  <w:style w:type="paragraph" w:customStyle="1" w:styleId="tablefootnote">
+    <w:name w:val="table footnote"/>
+    <w:pPr>
+      <w:tabs>
+        <w:tab w:val="left" w:pos="29"/>
+      </w:tabs>
+      <w:spacing w:before="60" w:after="30"/>
+      <w:ind w:left="279" w:hanging="279"/>
+      <w:jc w:val="right"/>
+    </w:pPr>
+    <w:rPr>
+      <w:rFonts w:cs="Arial Unicode MS"/>
+      <w:color w:val="000000"/>
+      <w:sz w:val="12"/>
+      <w:szCs w:val="12"/>
+      <w:u w:color="000000"/>
+      <w:lang w:val="en-US"/>
+    </w:rPr>
+  </w:style>
+  <w:style w:type="numbering" w:customStyle="1" w:styleId="ImportedStyle4">
+    <w:name w:val="Imported Style 4"/>
+    <w:pPr>
+      <w:numPr>
+        <w:numId w:val="9"/>
+      </w:numPr>
+    </w:pPr>
+  </w:style>
+  <w:style w:type="paragraph" w:customStyle="1" w:styleId="figurecaption">
+    <w:name w:val="figure caption"/>
+    <w:pPr>
+      <w:tabs>
+        <w:tab w:val="left" w:pos="533"/>
+      </w:tabs>
+      <w:spacing w:before="80" w:after="200"/>
+      <w:jc w:val="both"/>
+    </w:pPr>
+    <w:rPr>
+      <w:rFonts w:cs="Arial Unicode MS"/>
+      <w:color w:val="000000"/>
+      <w:sz w:val="16"/>
+      <w:szCs w:val="16"/>
+      <w:u w:color="000000"/>
+      <w:lang w:val="en-US"/>
+    </w:rPr>
+  </w:style>
+  <w:style w:type="numbering" w:customStyle="1" w:styleId="ImportedStyle5">
+    <w:name w:val="Imported Style 5"/>
+    <w:pPr>
+      <w:numPr>
+        <w:numId w:val="12"/>
+      </w:numPr>
+    </w:pPr>
+  </w:style>
+  <w:style w:type="paragraph" w:customStyle="1" w:styleId="references">
+    <w:name w:val="references"/>
+    <w:pPr>
+      <w:tabs>
+        <w:tab w:val="left" w:pos="360"/>
+      </w:tabs>
+      <w:spacing w:after="50" w:line="180" w:lineRule="exact"/>
+      <w:jc w:val="both"/>
+    </w:pPr>
+    <w:rPr>
+      <w:rFonts w:eastAsia="Times New Roman"/>
+      <w:color w:val="000000"/>
+      <w:sz w:val="16"/>
+      <w:szCs w:val="16"/>
+      <w:u w:color="000000"/>
+      <w:lang w:val="en-US"/>
+    </w:rPr>
+  </w:style>
+  <w:style w:type="numbering" w:customStyle="1" w:styleId="ImportedStyle6">
+    <w:name w:val="Imported Style 6"/>
+    <w:pPr>
+      <w:numPr>
+        <w:numId w:val="14"/>
+      </w:numPr>
+    </w:pPr>
+  </w:style>
+  <w:style w:type="paragraph" w:styleId="ListParagraph">
     <w:name w:val="List Paragraph"/>
     <w:basedOn w:val="Normal"/>
     <w:uiPriority w:val="34"/>

</xml_diff>

<commit_message>
Added a part of Results paragraph
</commit_message>
<xml_diff>
--- a/T1/NicolasNascimento_GabrielChiele.docx
+++ b/T1/NicolasNascimento_GabrielChiele.docx
@@ -823,331 +823,50 @@
       <w:r>
         <w:t>Resultados</w:t>
       </w:r>
+      <w:bookmarkStart w:id="0" w:name="_GoBack"/>
+      <w:bookmarkEnd w:id="0"/>
     </w:p>
     <w:p>
       <w:pPr>
-        <w:pStyle w:val="Heading2"/>
-        <w:numPr>
-          <w:ilvl w:val="1"/>
-          <w:numId w:val="2"/>
-        </w:numPr>
-        <w:rPr>
-          <w:lang w:val="pt-BR"/>
-        </w:rPr>
-      </w:pPr>
-      <w:r>
-        <w:rPr>
-          <w:lang w:val="pt-BR"/>
-        </w:rPr>
-        <w:t>Authors and Affiliations</w:t>
+        <w:pStyle w:val="BodyText"/>
+        <w:ind w:firstLine="284"/>
+        <w:rPr>
+          <w:lang w:val="pt-BR"/>
+        </w:rPr>
+      </w:pPr>
+      <w:r>
+        <w:rPr>
+          <w:lang w:val="pt-BR"/>
+        </w:rPr>
+        <w:t xml:space="preserve">Os resultados encontrados, se baseiam em medir o tempo de execução da aplicação com diferentes cargas e numeros de processos, foram executados testes com 10k, 50k e 100k </w:t>
+      </w:r>
+      <w:r>
+        <w:rPr>
+          <w:lang w:val="pt-BR"/>
+        </w:rPr>
+        <w:lastRenderedPageBreak/>
+        <w:t>elementos, para 1, 4, 8 e 16 processos, totalizando 12 amostras, como pode ser visto na Tabela I.</w:t>
       </w:r>
     </w:p>
     <w:p>
       <w:pPr>
-        <w:pStyle w:val="BodyText"/>
-        <w:rPr>
-          <w:lang w:val="pt-BR"/>
-        </w:rPr>
-      </w:pPr>
-      <w:r>
-        <w:t xml:space="preserve">The template is designed so that author affiliations are not repeated each time for multiple authors of the same affiliation. Please keep your affiliations as succinct as possible (for </w:t>
-      </w:r>
-      <w:r>
-        <w:lastRenderedPageBreak/>
-        <w:t xml:space="preserve">example, do not differentiate among departments of the same organization). </w:t>
-      </w:r>
-      <w:r>
-        <w:rPr>
-          <w:lang w:val="pt-BR"/>
-        </w:rPr>
-        <w:t>This template was designed for two affiliations.</w:t>
+        <w:pStyle w:val="Heading1"/>
+        <w:numPr>
+          <w:ilvl w:val="0"/>
+          <w:numId w:val="6"/>
+        </w:numPr>
+        <w:spacing w:before="120"/>
+      </w:pPr>
+      <w:r>
+        <w:t>Tabelas</w:t>
       </w:r>
     </w:p>
     <w:p>
       <w:pPr>
-        <w:pStyle w:val="Heading3"/>
-        <w:numPr>
-          <w:ilvl w:val="2"/>
-          <w:numId w:val="2"/>
-        </w:numPr>
-      </w:pPr>
-      <w:r>
-        <w:t>For author/s of only one affiliation (Heading 3):</w:t>
-      </w:r>
-      <w:r>
-        <w:rPr>
-          <w:i w:val="0"/>
-          <w:iCs w:val="0"/>
-        </w:rPr>
-        <w:t xml:space="preserve"> To change the default, adjust the template as follows.</w:t>
-      </w:r>
-    </w:p>
-    <w:p>
-      <w:pPr>
-        <w:pStyle w:val="Heading4"/>
-        <w:numPr>
-          <w:ilvl w:val="3"/>
-          <w:numId w:val="2"/>
-        </w:numPr>
-      </w:pPr>
-      <w:r>
-        <w:t>Selection (Heading 4):</w:t>
-      </w:r>
-      <w:r>
-        <w:rPr>
-          <w:i w:val="0"/>
-          <w:iCs w:val="0"/>
-        </w:rPr>
-        <w:t xml:space="preserve"> Highlight all author and affiliation lines.</w:t>
-      </w:r>
-    </w:p>
-    <w:p>
-      <w:pPr>
-        <w:pStyle w:val="Heading4"/>
-        <w:numPr>
-          <w:ilvl w:val="3"/>
-          <w:numId w:val="2"/>
-        </w:numPr>
-      </w:pPr>
-      <w:r>
-        <w:t xml:space="preserve">Change number of columns: </w:t>
-      </w:r>
-      <w:r>
-        <w:rPr>
-          <w:i w:val="0"/>
-          <w:iCs w:val="0"/>
-        </w:rPr>
-        <w:t>Select the Columns icon from the MS Word Standard toolbar and then select “1 Column” from the selection palette.</w:t>
-      </w:r>
-    </w:p>
-    <w:p>
-      <w:pPr>
-        <w:pStyle w:val="Heading4"/>
-        <w:numPr>
-          <w:ilvl w:val="3"/>
-          <w:numId w:val="2"/>
-        </w:numPr>
-      </w:pPr>
-      <w:r>
-        <w:t xml:space="preserve">Deletion: </w:t>
-      </w:r>
-      <w:r>
-        <w:rPr>
-          <w:i w:val="0"/>
-          <w:iCs w:val="0"/>
-        </w:rPr>
-        <w:t>Delete the author and affiliation lines for the second affiliation.</w:t>
-      </w:r>
-    </w:p>
-    <w:p>
-      <w:pPr>
-        <w:pStyle w:val="Heading3"/>
-        <w:numPr>
-          <w:ilvl w:val="2"/>
-          <w:numId w:val="2"/>
-        </w:numPr>
-      </w:pPr>
-      <w:r>
-        <w:t xml:space="preserve">For author/s of more than two affiliations: </w:t>
-      </w:r>
-      <w:r>
-        <w:rPr>
-          <w:i w:val="0"/>
-          <w:iCs w:val="0"/>
-        </w:rPr>
-        <w:t>To change the default, adjust the template as follows.</w:t>
-      </w:r>
-    </w:p>
-    <w:p>
-      <w:pPr>
-        <w:pStyle w:val="Heading4"/>
-        <w:numPr>
-          <w:ilvl w:val="3"/>
-          <w:numId w:val="2"/>
-        </w:numPr>
-      </w:pPr>
-      <w:r>
-        <w:t xml:space="preserve">Selection: </w:t>
-      </w:r>
-      <w:r>
-        <w:rPr>
-          <w:i w:val="0"/>
-          <w:iCs w:val="0"/>
-        </w:rPr>
-        <w:t>Highlight all author and affiliation lines.</w:t>
-      </w:r>
-    </w:p>
-    <w:p>
-      <w:pPr>
-        <w:pStyle w:val="Heading4"/>
-        <w:numPr>
-          <w:ilvl w:val="3"/>
-          <w:numId w:val="2"/>
-        </w:numPr>
-      </w:pPr>
-      <w:r>
-        <w:t xml:space="preserve">Change number of columns: </w:t>
-      </w:r>
-      <w:r>
-        <w:rPr>
-          <w:i w:val="0"/>
-          <w:iCs w:val="0"/>
-        </w:rPr>
-        <w:t>Select the “Columns” icon from the MS Word Standard toolbar and then select “1 Column” from the selection palette.</w:t>
-      </w:r>
-    </w:p>
-    <w:p>
-      <w:pPr>
-        <w:pStyle w:val="Heading4"/>
-        <w:numPr>
-          <w:ilvl w:val="3"/>
-          <w:numId w:val="2"/>
-        </w:numPr>
-        <w:rPr>
-          <w:i w:val="0"/>
-          <w:iCs w:val="0"/>
-        </w:rPr>
-      </w:pPr>
-      <w:r>
-        <w:rPr>
-          <w:i w:val="0"/>
-          <w:iCs w:val="0"/>
-        </w:rPr>
-        <w:t>Highlight author and affiliation lines of affiliation 1 and copy this selection.</w:t>
-      </w:r>
-    </w:p>
-    <w:p>
-      <w:pPr>
-        <w:pStyle w:val="Heading4"/>
-        <w:numPr>
-          <w:ilvl w:val="3"/>
-          <w:numId w:val="2"/>
-        </w:numPr>
-      </w:pPr>
-      <w:r>
-        <w:t xml:space="preserve">Formatting: </w:t>
-      </w:r>
-      <w:r>
-        <w:rPr>
-          <w:i w:val="0"/>
-          <w:iCs w:val="0"/>
-        </w:rPr>
-        <w:t>Insert one hard return immediately after the last character of the last affiliation line. Then paste down the copy of affiliation 1. Repeat as necessary for each additional affiliation.</w:t>
-      </w:r>
-    </w:p>
-    <w:p>
-      <w:pPr>
-        <w:pStyle w:val="Heading4"/>
-        <w:numPr>
-          <w:ilvl w:val="3"/>
-          <w:numId w:val="2"/>
-        </w:numPr>
-      </w:pPr>
-      <w:r>
-        <w:t xml:space="preserve">Reassign number of columns: </w:t>
-      </w:r>
-      <w:r>
-        <w:rPr>
-          <w:i w:val="0"/>
-          <w:iCs w:val="0"/>
-        </w:rPr>
-        <w:t>Place your cursor to the right of the last character of the last affiliation line of an even numbered affiliation (e.g., if there are five affiliations, place your cursor at end of fourth affiliation). Drag the cursor up to highlight all of the above author and affiliation lines. Go to Column icon and select “2 Columns”. If you have an odd number of affiliations, the final affiliation will be centered on the page; all previous will be in two columns.</w:t>
-      </w:r>
-    </w:p>
-    <w:p>
-      <w:pPr>
-        <w:pStyle w:val="Heading2"/>
-        <w:numPr>
-          <w:ilvl w:val="1"/>
-          <w:numId w:val="2"/>
-        </w:numPr>
-        <w:rPr>
-          <w:lang w:val="pt-BR"/>
-        </w:rPr>
-      </w:pPr>
-      <w:r>
-        <w:rPr>
-          <w:lang w:val="pt-BR"/>
-        </w:rPr>
-        <w:t>Identify the Headings</w:t>
-      </w:r>
-    </w:p>
-    <w:p>
-      <w:pPr>
-        <w:pStyle w:val="BodyText"/>
-      </w:pPr>
-      <w:r>
-        <w:t>Headings, or heads, are organizational devices that guide the reader through your paper. There are two types: component heads and text heads.</w:t>
-      </w:r>
-    </w:p>
-    <w:p>
-      <w:pPr>
-        <w:pStyle w:val="BodyText"/>
-      </w:pPr>
-      <w:r>
-        <w:t>Component heads identify the different components of your paper and are not topically subordinate to each other. Examples include ACKNOWLEDGMENTS and REFERENCES, and for these, the correct style to use is “Heading 5.” Use “figure caption” for your Figure captions, and “table head” for your table title. Run-in heads, such as “Abstract,” will require you to apply a style (in this case, italic) in addition to the style provided by the drop down menu to differentiate the head from the text.</w:t>
-      </w:r>
-    </w:p>
-    <w:p>
-      <w:pPr>
-        <w:pStyle w:val="BodyText"/>
-        <w:rPr>
-          <w:lang w:val="pt-BR"/>
-        </w:rPr>
-      </w:pPr>
-      <w:r>
-        <w:t xml:space="preserve">Text heads organize the topics on a relational, hierarchical basis. For example, the paper title is the primary text head because all subsequent material relates and elaborates on this one topic. If there are two or more sub-topics, the next level head (uppercase Roman numerals) should be used and, conversely, if there are not at least two sub-topics, then no subheads should be introduced. </w:t>
-      </w:r>
-      <w:r>
-        <w:rPr>
-          <w:lang w:val="pt-BR"/>
-        </w:rPr>
-        <w:t>Styles named “Heading 1,” “Heading 2,” “Heading 3,” and “Heading 4” are prescribed.</w:t>
-      </w:r>
-    </w:p>
-    <w:p>
-      <w:pPr>
-        <w:pStyle w:val="Heading2"/>
-        <w:numPr>
-          <w:ilvl w:val="1"/>
-          <w:numId w:val="2"/>
-        </w:numPr>
-        <w:rPr>
-          <w:lang w:val="pt-BR"/>
-        </w:rPr>
-      </w:pPr>
-      <w:r>
-        <w:rPr>
-          <w:lang w:val="pt-BR"/>
-        </w:rPr>
-        <w:lastRenderedPageBreak/>
-        <w:t>Figures and Tables</w:t>
-      </w:r>
-    </w:p>
-    <w:p>
-      <w:pPr>
-        <w:pStyle w:val="Heading3"/>
-        <w:numPr>
-          <w:ilvl w:val="2"/>
-          <w:numId w:val="2"/>
-        </w:numPr>
-      </w:pPr>
-      <w:proofErr w:type="gramStart"/>
-      <w:r>
-        <w:t>Positioning Figures and Tables: Place figures and tables at the top and bottom of columns.</w:t>
-      </w:r>
-      <w:proofErr w:type="gramEnd"/>
-      <w:r>
-        <w:t xml:space="preserve"> Avoid placing them in the middle of columns. Large figures and tables may span across both columns. Figure captions should be below the figures; table heads should appear above the tables. Insert figures and tables after they are cited in the text. Use the abbreviation “Fig. 1,” even at the beginning of a sentence.</w:t>
-      </w:r>
-    </w:p>
-    <w:p>
-      <w:pPr>
         <w:pStyle w:val="tablehead"/>
-        <w:numPr>
-          <w:ilvl w:val="0"/>
-          <w:numId w:val="8"/>
-        </w:numPr>
+        <w:pBdr>
+          <w:top w:val="nil"/>
+        </w:pBdr>
         <w:rPr>
           <w:spacing w:val="-1"/>
           <w:lang w:val="pt-BR"/>
@@ -1157,7 +876,7 @@
         <w:rPr>
           <w:lang w:val="pt-BR"/>
         </w:rPr>
-        <w:t>Table Styles</w:t>
+        <w:t>Tabela I</w:t>
       </w:r>
     </w:p>
     <w:tbl>
@@ -1999,21 +1718,63 @@
               </w:rPr>
               <w:t>0</w:t>
             </w:r>
-            <w:bookmarkStart w:id="0" w:name="_GoBack"/>
-            <w:bookmarkEnd w:id="0"/>
           </w:p>
         </w:tc>
       </w:tr>
     </w:tbl>
     <w:p>
       <w:pPr>
+        <w:pStyle w:val="figurecaption"/>
+        <w:numPr>
+          <w:ilvl w:val="0"/>
+          <w:numId w:val="13"/>
+        </w:numPr>
+      </w:pPr>
+      <w:r>
+        <w:t xml:space="preserve">Example of a figure caption. </w:t>
+      </w:r>
+      <w:r>
+        <w:rPr>
+          <w:i/>
+          <w:iCs/>
+        </w:rPr>
+        <w:t>(figure caption)</w:t>
+      </w:r>
+    </w:p>
+    <w:p>
+      <w:pPr>
         <w:pStyle w:val="tablehead"/>
-        <w:widowControl w:val="0"/>
-        <w:spacing w:line="240" w:lineRule="auto"/>
-        <w:rPr>
-          <w:lang w:val="pt-BR"/>
-        </w:rPr>
-      </w:pPr>
+        <w:pBdr>
+          <w:top w:val="nil"/>
+        </w:pBdr>
+        <w:rPr>
+          <w:lang w:val="pt-BR"/>
+        </w:rPr>
+      </w:pPr>
+    </w:p>
+    <w:p>
+      <w:pPr>
+        <w:pStyle w:val="tablehead"/>
+        <w:pBdr>
+          <w:top w:val="nil"/>
+        </w:pBdr>
+        <w:rPr>
+          <w:spacing w:val="-1"/>
+          <w:lang w:val="pt-BR"/>
+        </w:rPr>
+      </w:pPr>
+      <w:r>
+        <w:rPr>
+          <w:lang w:val="pt-BR"/>
+        </w:rPr>
+        <w:t>Tabela</w:t>
+      </w:r>
+      <w:r>
+        <w:rPr>
+          <w:lang w:val="pt-BR"/>
+        </w:rPr>
+        <w:t xml:space="preserve"> II</w:t>
+      </w:r>
     </w:p>
     <w:tbl>
       <w:tblPr>
@@ -2842,6 +2603,29 @@
     </w:tbl>
     <w:p>
       <w:pPr>
+        <w:pStyle w:val="figurecaption"/>
+        <w:numPr>
+          <w:ilvl w:val="0"/>
+          <w:numId w:val="13"/>
+        </w:numPr>
+        <w:rPr>
+          <w:lang w:val="pt-BR"/>
+        </w:rPr>
+      </w:pPr>
+      <w:r>
+        <w:t xml:space="preserve">Example of a figure caption. </w:t>
+      </w:r>
+      <w:r>
+        <w:rPr>
+          <w:i/>
+          <w:iCs/>
+          <w:lang w:val="pt-BR"/>
+        </w:rPr>
+        <w:t>(figure caption)</w:t>
+      </w:r>
+    </w:p>
+    <w:p>
+      <w:pPr>
         <w:pStyle w:val="tablehead"/>
         <w:widowControl w:val="0"/>
         <w:spacing w:line="240" w:lineRule="auto"/>
@@ -2884,148 +2668,10 @@
     </w:p>
     <w:p>
       <w:pPr>
-        <w:pStyle w:val="figurecaption"/>
-        <w:numPr>
-          <w:ilvl w:val="0"/>
-          <w:numId w:val="13"/>
-        </w:numPr>
-        <w:rPr>
-          <w:lang w:val="pt-BR"/>
-        </w:rPr>
-      </w:pPr>
-      <w:r>
-        <w:t xml:space="preserve">Example of a figure caption. </w:t>
-      </w:r>
-      <w:r>
-        <w:rPr>
-          <w:i/>
-          <w:iCs/>
-          <w:lang w:val="pt-BR"/>
-        </w:rPr>
-        <w:t>(figure caption)</w:t>
-      </w:r>
-    </w:p>
-    <w:p>
-      <w:pPr>
-        <w:pStyle w:val="BodyText"/>
-      </w:pPr>
-      <w:r>
-        <w:t xml:space="preserve">Figure Labels: Use 8 point Times New Roman for Figure labels. Use words rather than symbols or abbreviations when writing Figure axis labels to avoid confusing the reader. As an example, write the quantity “Magnetization,” or “Magnetization, M,” not just “M.” If including units in the label, present them within parentheses. Do not label axes only with units. In the example, write “Magnetization (A/m)” or “Magnetization (A </w:t>
-      </w:r>
-      <w:proofErr w:type="gramStart"/>
-      <w:r>
-        <w:t>( m</w:t>
-      </w:r>
-      <w:proofErr w:type="gramEnd"/>
-      <w:r>
-        <w:t>(1),” not just “A/m.” Do not label axes with a ratio of quantities and units. For example, write “Temperature (K),” not “Temperature/K.”</w:t>
-      </w:r>
-    </w:p>
-    <w:p>
-      <w:pPr>
         <w:pStyle w:val="Heading5"/>
       </w:pPr>
       <w:r>
-        <w:t xml:space="preserve">Acknowledgment </w:t>
-      </w:r>
-      <w:r>
-        <w:rPr>
-          <w:i/>
-          <w:iCs/>
-        </w:rPr>
-        <w:t>(</w:t>
-      </w:r>
-      <w:r>
-        <w:rPr>
-          <w:i/>
-          <w:iCs/>
-          <w:smallCaps w:val="0"/>
-        </w:rPr>
-        <w:t>Heading 5</w:t>
-      </w:r>
-      <w:r>
-        <w:rPr>
-          <w:i/>
-          <w:iCs/>
-        </w:rPr>
-        <w:t>)</w:t>
-      </w:r>
-    </w:p>
-    <w:p>
-      <w:pPr>
-        <w:pStyle w:val="BodyText"/>
-      </w:pPr>
-      <w:r>
-        <w:t xml:space="preserve">The preferred spelling of the word “acknowledgment” in America is without an “e” after the “g.” Avoid the stilted expression “one of us (R. B. G.) </w:t>
-      </w:r>
-      <w:proofErr w:type="gramStart"/>
-      <w:r>
-        <w:t>thanks</w:t>
-      </w:r>
-      <w:proofErr w:type="gramEnd"/>
-      <w:r>
-        <w:t xml:space="preserve"> ...”.  Instead, try “R. </w:t>
-      </w:r>
-      <w:r>
-        <w:lastRenderedPageBreak/>
-        <w:t>B. G. thanks...</w:t>
-      </w:r>
-      <w:proofErr w:type="gramStart"/>
-      <w:r>
-        <w:t>”.</w:t>
-      </w:r>
-      <w:proofErr w:type="gramEnd"/>
-      <w:r>
-        <w:t xml:space="preserve"> Put sponsor acknowledgments in the unnumbered footnote on the first page.</w:t>
-      </w:r>
-    </w:p>
-    <w:p/>
-    <w:p>
-      <w:pPr>
-        <w:pStyle w:val="Heading5"/>
-      </w:pPr>
-      <w:r>
         <w:t>References</w:t>
-      </w:r>
-    </w:p>
-    <w:p>
-      <w:pPr>
-        <w:pStyle w:val="BodyText"/>
-      </w:pPr>
-      <w:r>
-        <w:t>The template will number citations consecutively within brackets [1]. The sentence punctuation follows the bracket [2]. Refer simply to the reference number, as in [3]—do not use “Ref. [3]” or “reference [3]” except at the beginning of a sentence: “Reference [3] was the first ...”</w:t>
-      </w:r>
-    </w:p>
-    <w:p>
-      <w:pPr>
-        <w:pStyle w:val="BodyText"/>
-      </w:pPr>
-      <w:r>
-        <w:t>Number footnotes separately in superscripts. Place the actual footnote at the bottom of the column in which it was cited. Do not put footnotes in the reference list. Use letters for table footnotes.</w:t>
-      </w:r>
-    </w:p>
-    <w:p>
-      <w:pPr>
-        <w:pStyle w:val="BodyText"/>
-      </w:pPr>
-      <w:r>
-        <w:t>Unless there are six authors or more give all authors’ names; do not use “et al.</w:t>
-      </w:r>
-      <w:proofErr w:type="gramStart"/>
-      <w:r>
-        <w:t>”.</w:t>
-      </w:r>
-      <w:proofErr w:type="gramEnd"/>
-      <w:r>
-        <w:t xml:space="preserve"> Papers that have not been published, even if they have been submitted for publication, should be cited as “unpublished” [4]. Papers that have been accepted for publication should be cited as “in press” [5]. Capitalize only the first word in a paper title, except for proper nouns and element symbols.</w:t>
-      </w:r>
-    </w:p>
-    <w:p>
-      <w:pPr>
-        <w:pStyle w:val="BodyText"/>
-      </w:pPr>
-      <w:r>
-        <w:t>For papers published in translation journals, please give the English citation first, followed by the original foreign-language citation [6].</w:t>
       </w:r>
     </w:p>
     <w:p/>
@@ -3157,10 +2803,8 @@
     <w:p>
       <w:pPr>
         <w:pStyle w:val="references"/>
-      </w:pPr>
-      <w:r>
-        <w:br w:type="page"/>
-      </w:r>
+        <w:ind w:left="360"/>
+      </w:pPr>
     </w:p>
     <w:sectPr>
       <w:headerReference w:type="default" r:id="rId14"/>
@@ -4804,7 +4448,7 @@
   </w:abstractNum>
   <w:abstractNum w:abstractNumId="9">
     <w:nsid w:val="5C370422"/>
-    <w:multiLevelType w:val="hybridMultilevel"/>
+    <w:multiLevelType w:val="multilevel"/>
     <w:tmpl w:val="73E8E50C"/>
     <w:numStyleLink w:val="ImportedStyle3"/>
   </w:abstractNum>
@@ -5123,7 +4767,7 @@
   <w:num w:numId="11">
     <w:abstractNumId w:val="7"/>
     <w:lvlOverride w:ilvl="0">
-      <w:lvl w:ilvl="0" w:tplc="07F45866">
+      <w:lvl w:ilvl="0" w:tplc="DDFE0F2A">
         <w:start w:val="1"/>
         <w:numFmt w:val="lowerLetter"/>
         <w:lvlText w:val="%1."/>
@@ -5158,7 +4802,7 @@
       </w:lvl>
     </w:lvlOverride>
     <w:lvlOverride w:ilvl="1">
-      <w:lvl w:ilvl="1" w:tplc="D2823F34">
+      <w:lvl w:ilvl="1" w:tplc="453EA9AC">
         <w:start w:val="1"/>
         <w:numFmt w:val="lowerLetter"/>
         <w:lvlText w:val="%2."/>
@@ -5193,7 +4837,7 @@
       </w:lvl>
     </w:lvlOverride>
     <w:lvlOverride w:ilvl="2">
-      <w:lvl w:ilvl="2" w:tplc="3272C432">
+      <w:lvl w:ilvl="2" w:tplc="C890B060">
         <w:start w:val="1"/>
         <w:numFmt w:val="lowerRoman"/>
         <w:lvlText w:val="%3."/>
@@ -5228,7 +4872,7 @@
       </w:lvl>
     </w:lvlOverride>
     <w:lvlOverride w:ilvl="3">
-      <w:lvl w:ilvl="3" w:tplc="40543396">
+      <w:lvl w:ilvl="3" w:tplc="DF405118">
         <w:start w:val="1"/>
         <w:numFmt w:val="decimal"/>
         <w:lvlText w:val="%4."/>
@@ -5263,7 +4907,7 @@
       </w:lvl>
     </w:lvlOverride>
     <w:lvlOverride w:ilvl="4">
-      <w:lvl w:ilvl="4" w:tplc="76449660">
+      <w:lvl w:ilvl="4" w:tplc="660C3F62">
         <w:start w:val="1"/>
         <w:numFmt w:val="lowerLetter"/>
         <w:lvlText w:val="%5."/>
@@ -5298,7 +4942,7 @@
       </w:lvl>
     </w:lvlOverride>
     <w:lvlOverride w:ilvl="5">
-      <w:lvl w:ilvl="5" w:tplc="6ADCD520">
+      <w:lvl w:ilvl="5" w:tplc="1974DAC4">
         <w:start w:val="1"/>
         <w:numFmt w:val="lowerRoman"/>
         <w:lvlText w:val="%6."/>
@@ -5333,7 +4977,7 @@
       </w:lvl>
     </w:lvlOverride>
     <w:lvlOverride w:ilvl="6">
-      <w:lvl w:ilvl="6" w:tplc="EA3CA430">
+      <w:lvl w:ilvl="6" w:tplc="1046A7B6">
         <w:start w:val="1"/>
         <w:numFmt w:val="decimal"/>
         <w:lvlText w:val="%7."/>
@@ -5368,7 +5012,7 @@
       </w:lvl>
     </w:lvlOverride>
     <w:lvlOverride w:ilvl="7">
-      <w:lvl w:ilvl="7" w:tplc="6E145470">
+      <w:lvl w:ilvl="7" w:tplc="7428BC30">
         <w:start w:val="1"/>
         <w:numFmt w:val="lowerLetter"/>
         <w:lvlText w:val="%8."/>
@@ -5403,7 +5047,7 @@
       </w:lvl>
     </w:lvlOverride>
     <w:lvlOverride w:ilvl="8">
-      <w:lvl w:ilvl="8" w:tplc="9F4A8612">
+      <w:lvl w:ilvl="8" w:tplc="F84C47E6">
         <w:start w:val="1"/>
         <w:numFmt w:val="lowerRoman"/>
         <w:lvlText w:val="%9."/>

</xml_diff>

<commit_message>
Speed-up and efficiency calculated
</commit_message>
<xml_diff>
--- a/T1/NicolasNascimento_GabrielChiele.docx
+++ b/T1/NicolasNascimento_GabrielChiele.docx
@@ -823,8 +823,6 @@
       <w:r>
         <w:t>Resultados</w:t>
       </w:r>
-      <w:bookmarkStart w:id="0" w:name="_GoBack"/>
-      <w:bookmarkEnd w:id="0"/>
     </w:p>
     <w:p>
       <w:pPr>
@@ -864,9 +862,6 @@
     <w:p>
       <w:pPr>
         <w:pStyle w:val="tablehead"/>
-        <w:pBdr>
-          <w:top w:val="nil"/>
-        </w:pBdr>
         <w:rPr>
           <w:spacing w:val="-1"/>
           <w:lang w:val="pt-BR"/>
@@ -1372,7 +1367,7 @@
               <w:rPr>
                 <w:lang w:val="pt-BR"/>
               </w:rPr>
-              <w:t>0</w:t>
+              <w:t>34</w:t>
             </w:r>
           </w:p>
         </w:tc>
@@ -1404,7 +1399,7 @@
               <w:rPr>
                 <w:lang w:val="pt-BR"/>
               </w:rPr>
-              <w:t>0</w:t>
+              <w:t>1400</w:t>
             </w:r>
           </w:p>
         </w:tc>
@@ -1436,7 +1431,7 @@
               <w:rPr>
                 <w:lang w:val="pt-BR"/>
               </w:rPr>
-              <w:t>0</w:t>
+              <w:t>2463</w:t>
             </w:r>
           </w:p>
         </w:tc>
@@ -1512,7 +1507,7 @@
               <w:rPr>
                 <w:lang w:val="pt-BR"/>
               </w:rPr>
-              <w:t>0</w:t>
+              <w:t>14</w:t>
             </w:r>
           </w:p>
         </w:tc>
@@ -1544,7 +1539,7 @@
               <w:rPr>
                 <w:lang w:val="pt-BR"/>
               </w:rPr>
-              <w:t>0</w:t>
+              <w:t>109</w:t>
             </w:r>
           </w:p>
         </w:tc>
@@ -1576,7 +1571,7 @@
               <w:rPr>
                 <w:lang w:val="pt-BR"/>
               </w:rPr>
-              <w:t>0</w:t>
+              <w:t>360</w:t>
             </w:r>
           </w:p>
         </w:tc>
@@ -1652,7 +1647,7 @@
               <w:rPr>
                 <w:lang w:val="pt-BR"/>
               </w:rPr>
-              <w:t>0</w:t>
+              <w:t>43</w:t>
             </w:r>
           </w:p>
         </w:tc>
@@ -1684,7 +1679,7 @@
               <w:rPr>
                 <w:lang w:val="pt-BR"/>
               </w:rPr>
-              <w:t>0</w:t>
+              <w:t>100</w:t>
             </w:r>
           </w:p>
         </w:tc>
@@ -1716,7 +1711,7 @@
               <w:rPr>
                 <w:lang w:val="pt-BR"/>
               </w:rPr>
-              <w:t>0</w:t>
+              <w:t>183</w:t>
             </w:r>
           </w:p>
         </w:tc>
@@ -1744,9 +1739,6 @@
     <w:p>
       <w:pPr>
         <w:pStyle w:val="tablehead"/>
-        <w:pBdr>
-          <w:top w:val="nil"/>
-        </w:pBdr>
         <w:rPr>
           <w:lang w:val="pt-BR"/>
         </w:rPr>
@@ -1755,9 +1747,6 @@
     <w:p>
       <w:pPr>
         <w:pStyle w:val="tablehead"/>
-        <w:pBdr>
-          <w:top w:val="nil"/>
-        </w:pBdr>
         <w:rPr>
           <w:spacing w:val="-1"/>
           <w:lang w:val="pt-BR"/>
@@ -2111,7 +2100,7 @@
               <w:rPr>
                 <w:lang w:val="pt-BR"/>
               </w:rPr>
-              <w:t>0</w:t>
+              <w:t>1</w:t>
             </w:r>
           </w:p>
         </w:tc>
@@ -2143,7 +2132,7 @@
               <w:rPr>
                 <w:lang w:val="pt-BR"/>
               </w:rPr>
-              <w:t>0</w:t>
+              <w:t>1</w:t>
             </w:r>
           </w:p>
         </w:tc>
@@ -2175,7 +2164,7 @@
               <w:rPr>
                 <w:lang w:val="pt-BR"/>
               </w:rPr>
-              <w:t>0</w:t>
+              <w:t>1</w:t>
             </w:r>
           </w:p>
         </w:tc>
@@ -2243,15 +2232,9 @@
             <w:pPr>
               <w:pStyle w:val="tablecopy"/>
               <w:jc w:val="center"/>
-              <w:rPr>
-                <w:lang w:val="pt-BR"/>
-              </w:rPr>
             </w:pPr>
             <w:r>
-              <w:rPr>
-                <w:lang w:val="pt-BR"/>
-              </w:rPr>
-              <w:t>0</w:t>
+              <w:t>29.4</w:t>
             </w:r>
           </w:p>
         </w:tc>
@@ -2274,16 +2257,8 @@
             <w:vAlign w:val="center"/>
           </w:tcPr>
           <w:p>
-            <w:pPr>
-              <w:rPr>
-                <w:lang w:val="pt-BR"/>
-              </w:rPr>
-            </w:pPr>
             <w:r>
-              <w:rPr>
-                <w:lang w:val="pt-BR"/>
-              </w:rPr>
-              <w:t>0</w:t>
+              <w:t>12.14</w:t>
             </w:r>
           </w:p>
         </w:tc>
@@ -2306,16 +2281,8 @@
             <w:vAlign w:val="center"/>
           </w:tcPr>
           <w:p>
-            <w:pPr>
-              <w:rPr>
-                <w:lang w:val="pt-BR"/>
-              </w:rPr>
-            </w:pPr>
             <w:r>
-              <w:rPr>
-                <w:lang w:val="pt-BR"/>
-              </w:rPr>
-              <w:t>0</w:t>
+              <w:t>27.20</w:t>
             </w:r>
           </w:p>
         </w:tc>
@@ -2349,14 +2316,8 @@
           <w:p>
             <w:pPr>
               <w:pStyle w:val="tablecopy"/>
-              <w:rPr>
-                <w:lang w:val="pt-BR"/>
-              </w:rPr>
             </w:pPr>
             <w:r>
-              <w:rPr>
-                <w:lang w:val="pt-BR"/>
-              </w:rPr>
               <w:t>8</w:t>
             </w:r>
           </w:p>
@@ -2383,15 +2344,9 @@
             <w:pPr>
               <w:pStyle w:val="tablecopy"/>
               <w:jc w:val="center"/>
-              <w:rPr>
-                <w:lang w:val="pt-BR"/>
-              </w:rPr>
             </w:pPr>
             <w:r>
-              <w:rPr>
-                <w:lang w:val="pt-BR"/>
-              </w:rPr>
-              <w:t>0</w:t>
+              <w:t>71.4</w:t>
             </w:r>
           </w:p>
         </w:tc>
@@ -2414,16 +2369,8 @@
             <w:vAlign w:val="center"/>
           </w:tcPr>
           <w:p>
-            <w:pPr>
-              <w:rPr>
-                <w:lang w:val="pt-BR"/>
-              </w:rPr>
-            </w:pPr>
             <w:r>
-              <w:rPr>
-                <w:lang w:val="pt-BR"/>
-              </w:rPr>
-              <w:t>0</w:t>
+              <w:t>155.96</w:t>
             </w:r>
           </w:p>
         </w:tc>
@@ -2446,16 +2393,8 @@
             <w:vAlign w:val="center"/>
           </w:tcPr>
           <w:p>
-            <w:pPr>
-              <w:rPr>
-                <w:lang w:val="pt-BR"/>
-              </w:rPr>
-            </w:pPr>
             <w:r>
-              <w:rPr>
-                <w:lang w:val="pt-BR"/>
-              </w:rPr>
-              <w:t>0</w:t>
+              <w:t>168.11</w:t>
             </w:r>
           </w:p>
         </w:tc>
@@ -2489,14 +2428,8 @@
           <w:p>
             <w:pPr>
               <w:pStyle w:val="tablecopy"/>
-              <w:rPr>
-                <w:lang w:val="pt-BR"/>
-              </w:rPr>
             </w:pPr>
             <w:r>
-              <w:rPr>
-                <w:lang w:val="pt-BR"/>
-              </w:rPr>
               <w:t>16</w:t>
             </w:r>
           </w:p>
@@ -2523,15 +2456,303 @@
             <w:pPr>
               <w:pStyle w:val="tablecopy"/>
               <w:jc w:val="center"/>
-              <w:rPr>
-                <w:lang w:val="pt-BR"/>
-              </w:rPr>
             </w:pPr>
             <w:r>
-              <w:rPr>
-                <w:lang w:val="pt-BR"/>
-              </w:rPr>
-              <w:t>0</w:t>
+              <w:t>23.2</w:t>
+            </w:r>
+          </w:p>
+        </w:tc>
+        <w:tc>
+          <w:tcPr>
+            <w:tcW w:w="1276" w:type="dxa"/>
+            <w:tcBorders>
+              <w:top w:val="single" w:sz="2" w:space="0" w:color="000000"/>
+              <w:left w:val="single" w:sz="2" w:space="0" w:color="000000"/>
+              <w:bottom w:val="single" w:sz="2" w:space="0" w:color="000000"/>
+              <w:right w:val="single" w:sz="2" w:space="0" w:color="000000"/>
+            </w:tcBorders>
+            <w:shd w:val="clear" w:color="auto" w:fill="auto"/>
+            <w:tcMar>
+              <w:top w:w="80" w:type="dxa"/>
+              <w:left w:w="80" w:type="dxa"/>
+              <w:bottom w:w="80" w:type="dxa"/>
+              <w:right w:w="80" w:type="dxa"/>
+            </w:tcMar>
+            <w:vAlign w:val="center"/>
+          </w:tcPr>
+          <w:p>
+            <w:r>
+              <w:t>170</w:t>
+            </w:r>
+          </w:p>
+        </w:tc>
+        <w:tc>
+          <w:tcPr>
+            <w:tcW w:w="1262" w:type="dxa"/>
+            <w:tcBorders>
+              <w:top w:val="single" w:sz="2" w:space="0" w:color="000000"/>
+              <w:left w:val="single" w:sz="2" w:space="0" w:color="000000"/>
+              <w:bottom w:val="single" w:sz="2" w:space="0" w:color="000000"/>
+              <w:right w:val="single" w:sz="2" w:space="0" w:color="000000"/>
+            </w:tcBorders>
+            <w:shd w:val="clear" w:color="auto" w:fill="auto"/>
+            <w:tcMar>
+              <w:top w:w="80" w:type="dxa"/>
+              <w:left w:w="80" w:type="dxa"/>
+              <w:bottom w:w="80" w:type="dxa"/>
+              <w:right w:w="80" w:type="dxa"/>
+            </w:tcMar>
+            <w:vAlign w:val="center"/>
+          </w:tcPr>
+          <w:p>
+            <w:r>
+              <w:t>366.12</w:t>
+            </w:r>
+          </w:p>
+        </w:tc>
+      </w:tr>
+    </w:tbl>
+    <w:p>
+      <w:pPr>
+        <w:pStyle w:val="figurecaption"/>
+        <w:numPr>
+          <w:ilvl w:val="0"/>
+          <w:numId w:val="13"/>
+        </w:numPr>
+      </w:pPr>
+      <w:r>
+        <w:t xml:space="preserve">Example of a figure caption. </w:t>
+      </w:r>
+      <w:r>
+        <w:rPr>
+          <w:i/>
+          <w:iCs/>
+        </w:rPr>
+        <w:t>(figure caption)</w:t>
+      </w:r>
+    </w:p>
+    <w:p>
+      <w:pPr>
+        <w:pStyle w:val="tablehead"/>
+        <w:widowControl w:val="0"/>
+        <w:spacing w:line="240" w:lineRule="auto"/>
+      </w:pPr>
+    </w:p>
+    <w:p>
+      <w:pPr>
+        <w:pStyle w:val="tablehead"/>
+        <w:rPr>
+          <w:spacing w:val="-1"/>
+          <w:lang w:val="pt-BR"/>
+        </w:rPr>
+      </w:pPr>
+      <w:r>
+        <w:rPr>
+          <w:lang w:val="pt-BR"/>
+        </w:rPr>
+        <w:t>Tabela</w:t>
+      </w:r>
+      <w:r>
+        <w:rPr>
+          <w:lang w:val="pt-BR"/>
+        </w:rPr>
+        <w:t xml:space="preserve"> III</w:t>
+      </w:r>
+    </w:p>
+    <w:tbl>
+      <w:tblPr>
+        <w:tblW w:w="4860" w:type="dxa"/>
+        <w:jc w:val="center"/>
+        <w:tblBorders>
+          <w:top w:val="single" w:sz="8" w:space="0" w:color="FFFFFF"/>
+          <w:left w:val="single" w:sz="8" w:space="0" w:color="FFFFFF"/>
+          <w:bottom w:val="single" w:sz="8" w:space="0" w:color="FFFFFF"/>
+          <w:right w:val="single" w:sz="8" w:space="0" w:color="FFFFFF"/>
+          <w:insideH w:val="single" w:sz="8" w:space="0" w:color="FFFFFF"/>
+          <w:insideV w:val="single" w:sz="8" w:space="0" w:color="FFFFFF"/>
+        </w:tblBorders>
+        <w:shd w:val="clear" w:color="auto" w:fill="4F81BD"/>
+        <w:tblLayout w:type="fixed"/>
+        <w:tblLook w:val="04A0" w:firstRow="1" w:lastRow="0" w:firstColumn="1" w:lastColumn="0" w:noHBand="0" w:noVBand="1"/>
+      </w:tblPr>
+      <w:tblGrid>
+        <w:gridCol w:w="1046"/>
+        <w:gridCol w:w="1276"/>
+        <w:gridCol w:w="1276"/>
+        <w:gridCol w:w="1262"/>
+      </w:tblGrid>
+      <w:tr>
+        <w:trPr>
+          <w:trHeight w:val="178"/>
+          <w:tblHeader/>
+          <w:jc w:val="center"/>
+        </w:trPr>
+        <w:tc>
+          <w:tcPr>
+            <w:tcW w:w="4860" w:type="dxa"/>
+            <w:gridSpan w:val="4"/>
+            <w:tcBorders>
+              <w:top w:val="single" w:sz="2" w:space="0" w:color="000000"/>
+              <w:left w:val="single" w:sz="2" w:space="0" w:color="000000"/>
+              <w:bottom w:val="single" w:sz="2" w:space="0" w:color="000000"/>
+              <w:right w:val="single" w:sz="2" w:space="0" w:color="000000"/>
+            </w:tcBorders>
+            <w:shd w:val="clear" w:color="auto" w:fill="auto"/>
+            <w:tcMar>
+              <w:top w:w="80" w:type="dxa"/>
+              <w:left w:w="80" w:type="dxa"/>
+              <w:bottom w:w="80" w:type="dxa"/>
+              <w:right w:w="80" w:type="dxa"/>
+            </w:tcMar>
+            <w:vAlign w:val="center"/>
+          </w:tcPr>
+          <w:p>
+            <w:pPr>
+              <w:pStyle w:val="tablecolhead"/>
+              <w:rPr>
+                <w:lang w:val="pt-BR"/>
+              </w:rPr>
+            </w:pPr>
+            <w:r>
+              <w:rPr>
+                <w:lang w:val="pt-BR"/>
+              </w:rPr>
+              <w:t>Eficiência</w:t>
+            </w:r>
+          </w:p>
+        </w:tc>
+      </w:tr>
+      <w:tr>
+        <w:trPr>
+          <w:trHeight w:val="178"/>
+          <w:tblHeader/>
+          <w:jc w:val="center"/>
+        </w:trPr>
+        <w:tc>
+          <w:tcPr>
+            <w:tcW w:w="1046" w:type="dxa"/>
+            <w:vMerge w:val="restart"/>
+            <w:tcBorders>
+              <w:top w:val="single" w:sz="2" w:space="0" w:color="000000"/>
+              <w:left w:val="single" w:sz="2" w:space="0" w:color="000000"/>
+              <w:bottom w:val="single" w:sz="2" w:space="0" w:color="000000"/>
+              <w:right w:val="single" w:sz="2" w:space="0" w:color="000000"/>
+            </w:tcBorders>
+            <w:shd w:val="clear" w:color="auto" w:fill="auto"/>
+            <w:tcMar>
+              <w:top w:w="80" w:type="dxa"/>
+              <w:left w:w="80" w:type="dxa"/>
+              <w:bottom w:w="80" w:type="dxa"/>
+              <w:right w:w="80" w:type="dxa"/>
+            </w:tcMar>
+            <w:vAlign w:val="center"/>
+          </w:tcPr>
+          <w:p>
+            <w:pPr>
+              <w:pStyle w:val="tablecolhead"/>
+              <w:rPr>
+                <w:lang w:val="pt-BR"/>
+              </w:rPr>
+            </w:pPr>
+            <w:r>
+              <w:rPr>
+                <w:lang w:val="pt-BR"/>
+              </w:rPr>
+              <w:t>N° de processos</w:t>
+            </w:r>
+          </w:p>
+        </w:tc>
+        <w:tc>
+          <w:tcPr>
+            <w:tcW w:w="3814" w:type="dxa"/>
+            <w:gridSpan w:val="3"/>
+            <w:tcBorders>
+              <w:top w:val="single" w:sz="2" w:space="0" w:color="000000"/>
+              <w:left w:val="single" w:sz="2" w:space="0" w:color="000000"/>
+              <w:bottom w:val="single" w:sz="2" w:space="0" w:color="000000"/>
+              <w:right w:val="single" w:sz="2" w:space="0" w:color="000000"/>
+            </w:tcBorders>
+            <w:shd w:val="clear" w:color="auto" w:fill="auto"/>
+            <w:tcMar>
+              <w:top w:w="80" w:type="dxa"/>
+              <w:left w:w="80" w:type="dxa"/>
+              <w:bottom w:w="80" w:type="dxa"/>
+              <w:right w:w="80" w:type="dxa"/>
+            </w:tcMar>
+            <w:vAlign w:val="center"/>
+          </w:tcPr>
+          <w:p>
+            <w:pPr>
+              <w:pStyle w:val="tablecolhead"/>
+              <w:rPr>
+                <w:lang w:val="pt-BR"/>
+              </w:rPr>
+            </w:pPr>
+            <w:r>
+              <w:rPr>
+                <w:lang w:val="pt-BR"/>
+              </w:rPr>
+              <w:t>N° de elementos do vetor</w:t>
+            </w:r>
+          </w:p>
+        </w:tc>
+      </w:tr>
+      <w:tr>
+        <w:trPr>
+          <w:trHeight w:val="179"/>
+          <w:tblHeader/>
+          <w:jc w:val="center"/>
+        </w:trPr>
+        <w:tc>
+          <w:tcPr>
+            <w:tcW w:w="1046" w:type="dxa"/>
+            <w:vMerge/>
+            <w:tcBorders>
+              <w:top w:val="single" w:sz="2" w:space="0" w:color="000000"/>
+              <w:left w:val="single" w:sz="2" w:space="0" w:color="000000"/>
+              <w:bottom w:val="single" w:sz="2" w:space="0" w:color="000000"/>
+              <w:right w:val="single" w:sz="2" w:space="0" w:color="000000"/>
+            </w:tcBorders>
+            <w:shd w:val="clear" w:color="auto" w:fill="auto"/>
+          </w:tcPr>
+          <w:p>
+            <w:pPr>
+              <w:rPr>
+                <w:lang w:val="pt-BR"/>
+              </w:rPr>
+            </w:pPr>
+          </w:p>
+        </w:tc>
+        <w:tc>
+          <w:tcPr>
+            <w:tcW w:w="1276" w:type="dxa"/>
+            <w:tcBorders>
+              <w:top w:val="single" w:sz="2" w:space="0" w:color="000000"/>
+              <w:left w:val="single" w:sz="2" w:space="0" w:color="000000"/>
+              <w:bottom w:val="single" w:sz="2" w:space="0" w:color="000000"/>
+              <w:right w:val="single" w:sz="2" w:space="0" w:color="000000"/>
+            </w:tcBorders>
+            <w:shd w:val="clear" w:color="auto" w:fill="auto"/>
+            <w:tcMar>
+              <w:top w:w="80" w:type="dxa"/>
+              <w:left w:w="80" w:type="dxa"/>
+              <w:bottom w:w="80" w:type="dxa"/>
+              <w:right w:w="80" w:type="dxa"/>
+            </w:tcMar>
+            <w:vAlign w:val="center"/>
+          </w:tcPr>
+          <w:p>
+            <w:pPr>
+              <w:pStyle w:val="tablecolsubhead"/>
+              <w:rPr>
+                <w:lang w:val="pt-BR"/>
+              </w:rPr>
+            </w:pPr>
+            <w:r>
+              <w:rPr>
+                <w:lang w:val="pt-BR"/>
+              </w:rPr>
+              <w:t>10K</w:t>
             </w:r>
           </w:p>
         </w:tc>
@@ -2555,6 +2776,7 @@
           </w:tcPr>
           <w:p>
             <w:pPr>
+              <w:pStyle w:val="tablecolsubhead"/>
               <w:rPr>
                 <w:lang w:val="pt-BR"/>
               </w:rPr>
@@ -2563,7 +2785,7 @@
               <w:rPr>
                 <w:lang w:val="pt-BR"/>
               </w:rPr>
-              <w:t>0</w:t>
+              <w:t>50K</w:t>
             </w:r>
           </w:p>
         </w:tc>
@@ -2587,6 +2809,7 @@
           </w:tcPr>
           <w:p>
             <w:pPr>
+              <w:pStyle w:val="tablecolsubhead"/>
               <w:rPr>
                 <w:lang w:val="pt-BR"/>
               </w:rPr>
@@ -2595,8 +2818,492 @@
               <w:rPr>
                 <w:lang w:val="pt-BR"/>
               </w:rPr>
-              <w:t>0</w:t>
+              <w:t>100K</w:t>
             </w:r>
+          </w:p>
+        </w:tc>
+      </w:tr>
+      <w:tr>
+        <w:tblPrEx>
+          <w:shd w:val="clear" w:color="auto" w:fill="CED7E7"/>
+        </w:tblPrEx>
+        <w:trPr>
+          <w:trHeight w:val="178"/>
+          <w:jc w:val="center"/>
+        </w:trPr>
+        <w:tc>
+          <w:tcPr>
+            <w:tcW w:w="1046" w:type="dxa"/>
+            <w:tcBorders>
+              <w:top w:val="single" w:sz="2" w:space="0" w:color="000000"/>
+              <w:left w:val="single" w:sz="2" w:space="0" w:color="000000"/>
+              <w:bottom w:val="single" w:sz="2" w:space="0" w:color="000000"/>
+              <w:right w:val="single" w:sz="2" w:space="0" w:color="000000"/>
+            </w:tcBorders>
+            <w:shd w:val="clear" w:color="auto" w:fill="auto"/>
+            <w:tcMar>
+              <w:top w:w="80" w:type="dxa"/>
+              <w:left w:w="80" w:type="dxa"/>
+              <w:bottom w:w="80" w:type="dxa"/>
+              <w:right w:w="80" w:type="dxa"/>
+            </w:tcMar>
+            <w:vAlign w:val="center"/>
+          </w:tcPr>
+          <w:p>
+            <w:pPr>
+              <w:pStyle w:val="tablecopy"/>
+              <w:rPr>
+                <w:lang w:val="pt-BR"/>
+              </w:rPr>
+            </w:pPr>
+            <w:r>
+              <w:rPr>
+                <w:lang w:val="pt-BR"/>
+              </w:rPr>
+              <w:t>1</w:t>
+            </w:r>
+          </w:p>
+        </w:tc>
+        <w:tc>
+          <w:tcPr>
+            <w:tcW w:w="1276" w:type="dxa"/>
+            <w:tcBorders>
+              <w:top w:val="single" w:sz="2" w:space="0" w:color="000000"/>
+              <w:left w:val="single" w:sz="2" w:space="0" w:color="000000"/>
+              <w:bottom w:val="single" w:sz="2" w:space="0" w:color="000000"/>
+              <w:right w:val="single" w:sz="2" w:space="0" w:color="000000"/>
+            </w:tcBorders>
+            <w:shd w:val="clear" w:color="auto" w:fill="auto"/>
+            <w:tcMar>
+              <w:top w:w="80" w:type="dxa"/>
+              <w:left w:w="80" w:type="dxa"/>
+              <w:bottom w:w="80" w:type="dxa"/>
+              <w:right w:w="80" w:type="dxa"/>
+            </w:tcMar>
+            <w:vAlign w:val="center"/>
+          </w:tcPr>
+          <w:p>
+            <w:pPr>
+              <w:pStyle w:val="tablecopy"/>
+              <w:jc w:val="center"/>
+              <w:rPr>
+                <w:lang w:val="pt-BR"/>
+              </w:rPr>
+            </w:pPr>
+            <w:r>
+              <w:rPr>
+                <w:lang w:val="pt-BR"/>
+              </w:rPr>
+              <w:t>1</w:t>
+            </w:r>
+          </w:p>
+        </w:tc>
+        <w:tc>
+          <w:tcPr>
+            <w:tcW w:w="1276" w:type="dxa"/>
+            <w:tcBorders>
+              <w:top w:val="single" w:sz="2" w:space="0" w:color="000000"/>
+              <w:left w:val="single" w:sz="2" w:space="0" w:color="000000"/>
+              <w:bottom w:val="single" w:sz="2" w:space="0" w:color="000000"/>
+              <w:right w:val="single" w:sz="2" w:space="0" w:color="000000"/>
+            </w:tcBorders>
+            <w:shd w:val="clear" w:color="auto" w:fill="auto"/>
+            <w:tcMar>
+              <w:top w:w="80" w:type="dxa"/>
+              <w:left w:w="80" w:type="dxa"/>
+              <w:bottom w:w="80" w:type="dxa"/>
+              <w:right w:w="80" w:type="dxa"/>
+            </w:tcMar>
+            <w:vAlign w:val="center"/>
+          </w:tcPr>
+          <w:p>
+            <w:pPr>
+              <w:rPr>
+                <w:lang w:val="pt-BR"/>
+              </w:rPr>
+            </w:pPr>
+            <w:r>
+              <w:rPr>
+                <w:lang w:val="pt-BR"/>
+              </w:rPr>
+              <w:t>1</w:t>
+            </w:r>
+          </w:p>
+        </w:tc>
+        <w:tc>
+          <w:tcPr>
+            <w:tcW w:w="1262" w:type="dxa"/>
+            <w:tcBorders>
+              <w:top w:val="single" w:sz="2" w:space="0" w:color="000000"/>
+              <w:left w:val="single" w:sz="2" w:space="0" w:color="000000"/>
+              <w:bottom w:val="single" w:sz="2" w:space="0" w:color="000000"/>
+              <w:right w:val="single" w:sz="2" w:space="0" w:color="000000"/>
+            </w:tcBorders>
+            <w:shd w:val="clear" w:color="auto" w:fill="auto"/>
+            <w:tcMar>
+              <w:top w:w="80" w:type="dxa"/>
+              <w:left w:w="80" w:type="dxa"/>
+              <w:bottom w:w="80" w:type="dxa"/>
+              <w:right w:w="80" w:type="dxa"/>
+            </w:tcMar>
+            <w:vAlign w:val="center"/>
+          </w:tcPr>
+          <w:p>
+            <w:pPr>
+              <w:rPr>
+                <w:lang w:val="pt-BR"/>
+              </w:rPr>
+            </w:pPr>
+            <w:r>
+              <w:rPr>
+                <w:lang w:val="pt-BR"/>
+              </w:rPr>
+              <w:t>1</w:t>
+            </w:r>
+          </w:p>
+        </w:tc>
+      </w:tr>
+      <w:tr>
+        <w:tblPrEx>
+          <w:shd w:val="clear" w:color="auto" w:fill="CED7E7"/>
+        </w:tblPrEx>
+        <w:trPr>
+          <w:trHeight w:val="178"/>
+          <w:jc w:val="center"/>
+        </w:trPr>
+        <w:tc>
+          <w:tcPr>
+            <w:tcW w:w="1046" w:type="dxa"/>
+            <w:tcBorders>
+              <w:top w:val="single" w:sz="2" w:space="0" w:color="000000"/>
+              <w:left w:val="single" w:sz="2" w:space="0" w:color="000000"/>
+              <w:bottom w:val="single" w:sz="2" w:space="0" w:color="000000"/>
+              <w:right w:val="single" w:sz="2" w:space="0" w:color="000000"/>
+            </w:tcBorders>
+            <w:shd w:val="clear" w:color="auto" w:fill="auto"/>
+            <w:tcMar>
+              <w:top w:w="80" w:type="dxa"/>
+              <w:left w:w="80" w:type="dxa"/>
+              <w:bottom w:w="80" w:type="dxa"/>
+              <w:right w:w="80" w:type="dxa"/>
+            </w:tcMar>
+            <w:vAlign w:val="center"/>
+          </w:tcPr>
+          <w:p>
+            <w:pPr>
+              <w:pStyle w:val="tablecopy"/>
+              <w:rPr>
+                <w:lang w:val="pt-BR"/>
+              </w:rPr>
+            </w:pPr>
+            <w:r>
+              <w:rPr>
+                <w:lang w:val="pt-BR"/>
+              </w:rPr>
+              <w:t>4</w:t>
+            </w:r>
+          </w:p>
+        </w:tc>
+        <w:tc>
+          <w:tcPr>
+            <w:tcW w:w="1276" w:type="dxa"/>
+            <w:tcBorders>
+              <w:top w:val="single" w:sz="2" w:space="0" w:color="000000"/>
+              <w:left w:val="single" w:sz="2" w:space="0" w:color="000000"/>
+              <w:bottom w:val="single" w:sz="2" w:space="0" w:color="000000"/>
+              <w:right w:val="single" w:sz="2" w:space="0" w:color="000000"/>
+            </w:tcBorders>
+            <w:shd w:val="clear" w:color="auto" w:fill="auto"/>
+            <w:tcMar>
+              <w:top w:w="80" w:type="dxa"/>
+              <w:left w:w="80" w:type="dxa"/>
+              <w:bottom w:w="80" w:type="dxa"/>
+              <w:right w:w="80" w:type="dxa"/>
+            </w:tcMar>
+            <w:vAlign w:val="center"/>
+          </w:tcPr>
+          <w:p>
+            <w:pPr>
+              <w:pStyle w:val="tablecopy"/>
+              <w:jc w:val="center"/>
+            </w:pPr>
+            <w:r>
+              <w:t>7.35</w:t>
+            </w:r>
+          </w:p>
+        </w:tc>
+        <w:tc>
+          <w:tcPr>
+            <w:tcW w:w="1276" w:type="dxa"/>
+            <w:tcBorders>
+              <w:top w:val="single" w:sz="2" w:space="0" w:color="000000"/>
+              <w:left w:val="single" w:sz="2" w:space="0" w:color="000000"/>
+              <w:bottom w:val="single" w:sz="2" w:space="0" w:color="000000"/>
+              <w:right w:val="single" w:sz="2" w:space="0" w:color="000000"/>
+            </w:tcBorders>
+            <w:shd w:val="clear" w:color="auto" w:fill="auto"/>
+            <w:tcMar>
+              <w:top w:w="80" w:type="dxa"/>
+              <w:left w:w="80" w:type="dxa"/>
+              <w:bottom w:w="80" w:type="dxa"/>
+              <w:right w:w="80" w:type="dxa"/>
+            </w:tcMar>
+            <w:vAlign w:val="center"/>
+          </w:tcPr>
+          <w:p>
+            <w:r>
+              <w:t>3.035</w:t>
+            </w:r>
+          </w:p>
+        </w:tc>
+        <w:tc>
+          <w:tcPr>
+            <w:tcW w:w="1262" w:type="dxa"/>
+            <w:tcBorders>
+              <w:top w:val="single" w:sz="2" w:space="0" w:color="000000"/>
+              <w:left w:val="single" w:sz="2" w:space="0" w:color="000000"/>
+              <w:bottom w:val="single" w:sz="2" w:space="0" w:color="000000"/>
+              <w:right w:val="single" w:sz="2" w:space="0" w:color="000000"/>
+            </w:tcBorders>
+            <w:shd w:val="clear" w:color="auto" w:fill="auto"/>
+            <w:tcMar>
+              <w:top w:w="80" w:type="dxa"/>
+              <w:left w:w="80" w:type="dxa"/>
+              <w:bottom w:w="80" w:type="dxa"/>
+              <w:right w:w="80" w:type="dxa"/>
+            </w:tcMar>
+            <w:vAlign w:val="center"/>
+          </w:tcPr>
+          <w:p>
+            <w:r>
+              <w:t>6.8</w:t>
+            </w:r>
+          </w:p>
+        </w:tc>
+      </w:tr>
+      <w:tr>
+        <w:tblPrEx>
+          <w:shd w:val="clear" w:color="auto" w:fill="CED7E7"/>
+        </w:tblPrEx>
+        <w:trPr>
+          <w:trHeight w:val="178"/>
+          <w:jc w:val="center"/>
+        </w:trPr>
+        <w:tc>
+          <w:tcPr>
+            <w:tcW w:w="1046" w:type="dxa"/>
+            <w:tcBorders>
+              <w:top w:val="single" w:sz="2" w:space="0" w:color="000000"/>
+              <w:left w:val="single" w:sz="2" w:space="0" w:color="000000"/>
+              <w:bottom w:val="single" w:sz="2" w:space="0" w:color="000000"/>
+              <w:right w:val="single" w:sz="2" w:space="0" w:color="000000"/>
+            </w:tcBorders>
+            <w:shd w:val="clear" w:color="auto" w:fill="auto"/>
+            <w:tcMar>
+              <w:top w:w="80" w:type="dxa"/>
+              <w:left w:w="80" w:type="dxa"/>
+              <w:bottom w:w="80" w:type="dxa"/>
+              <w:right w:w="80" w:type="dxa"/>
+            </w:tcMar>
+            <w:vAlign w:val="center"/>
+          </w:tcPr>
+          <w:p>
+            <w:pPr>
+              <w:pStyle w:val="tablecopy"/>
+            </w:pPr>
+            <w:r>
+              <w:t>8</w:t>
+            </w:r>
+          </w:p>
+        </w:tc>
+        <w:tc>
+          <w:tcPr>
+            <w:tcW w:w="1276" w:type="dxa"/>
+            <w:tcBorders>
+              <w:top w:val="single" w:sz="2" w:space="0" w:color="000000"/>
+              <w:left w:val="single" w:sz="2" w:space="0" w:color="000000"/>
+              <w:bottom w:val="single" w:sz="2" w:space="0" w:color="000000"/>
+              <w:right w:val="single" w:sz="2" w:space="0" w:color="000000"/>
+            </w:tcBorders>
+            <w:shd w:val="clear" w:color="auto" w:fill="auto"/>
+            <w:tcMar>
+              <w:top w:w="80" w:type="dxa"/>
+              <w:left w:w="80" w:type="dxa"/>
+              <w:bottom w:w="80" w:type="dxa"/>
+              <w:right w:w="80" w:type="dxa"/>
+            </w:tcMar>
+            <w:vAlign w:val="center"/>
+          </w:tcPr>
+          <w:p>
+            <w:pPr>
+              <w:pStyle w:val="tablecopy"/>
+              <w:jc w:val="center"/>
+            </w:pPr>
+            <w:r>
+              <w:t>8.92</w:t>
+            </w:r>
+          </w:p>
+        </w:tc>
+        <w:tc>
+          <w:tcPr>
+            <w:tcW w:w="1276" w:type="dxa"/>
+            <w:tcBorders>
+              <w:top w:val="single" w:sz="2" w:space="0" w:color="000000"/>
+              <w:left w:val="single" w:sz="2" w:space="0" w:color="000000"/>
+              <w:bottom w:val="single" w:sz="2" w:space="0" w:color="000000"/>
+              <w:right w:val="single" w:sz="2" w:space="0" w:color="000000"/>
+            </w:tcBorders>
+            <w:shd w:val="clear" w:color="auto" w:fill="auto"/>
+            <w:tcMar>
+              <w:top w:w="80" w:type="dxa"/>
+              <w:left w:w="80" w:type="dxa"/>
+              <w:bottom w:w="80" w:type="dxa"/>
+              <w:right w:w="80" w:type="dxa"/>
+            </w:tcMar>
+            <w:vAlign w:val="center"/>
+          </w:tcPr>
+          <w:p>
+            <w:r>
+              <w:t>19.49</w:t>
+            </w:r>
+          </w:p>
+        </w:tc>
+        <w:tc>
+          <w:tcPr>
+            <w:tcW w:w="1262" w:type="dxa"/>
+            <w:tcBorders>
+              <w:top w:val="single" w:sz="2" w:space="0" w:color="000000"/>
+              <w:left w:val="single" w:sz="2" w:space="0" w:color="000000"/>
+              <w:bottom w:val="single" w:sz="2" w:space="0" w:color="000000"/>
+              <w:right w:val="single" w:sz="2" w:space="0" w:color="000000"/>
+            </w:tcBorders>
+            <w:shd w:val="clear" w:color="auto" w:fill="auto"/>
+            <w:tcMar>
+              <w:top w:w="80" w:type="dxa"/>
+              <w:left w:w="80" w:type="dxa"/>
+              <w:bottom w:w="80" w:type="dxa"/>
+              <w:right w:w="80" w:type="dxa"/>
+            </w:tcMar>
+            <w:vAlign w:val="center"/>
+          </w:tcPr>
+          <w:p>
+            <w:r>
+              <w:t>21.013</w:t>
+            </w:r>
+          </w:p>
+        </w:tc>
+      </w:tr>
+      <w:tr>
+        <w:tblPrEx>
+          <w:shd w:val="clear" w:color="auto" w:fill="CED7E7"/>
+        </w:tblPrEx>
+        <w:trPr>
+          <w:trHeight w:val="178"/>
+          <w:jc w:val="center"/>
+        </w:trPr>
+        <w:tc>
+          <w:tcPr>
+            <w:tcW w:w="1046" w:type="dxa"/>
+            <w:tcBorders>
+              <w:top w:val="single" w:sz="2" w:space="0" w:color="000000"/>
+              <w:left w:val="single" w:sz="2" w:space="0" w:color="000000"/>
+              <w:bottom w:val="single" w:sz="2" w:space="0" w:color="000000"/>
+              <w:right w:val="single" w:sz="2" w:space="0" w:color="000000"/>
+            </w:tcBorders>
+            <w:shd w:val="clear" w:color="auto" w:fill="auto"/>
+            <w:tcMar>
+              <w:top w:w="80" w:type="dxa"/>
+              <w:left w:w="80" w:type="dxa"/>
+              <w:bottom w:w="80" w:type="dxa"/>
+              <w:right w:w="80" w:type="dxa"/>
+            </w:tcMar>
+            <w:vAlign w:val="center"/>
+          </w:tcPr>
+          <w:p>
+            <w:pPr>
+              <w:pStyle w:val="tablecopy"/>
+            </w:pPr>
+            <w:r>
+              <w:t>16</w:t>
+            </w:r>
+          </w:p>
+        </w:tc>
+        <w:tc>
+          <w:tcPr>
+            <w:tcW w:w="1276" w:type="dxa"/>
+            <w:tcBorders>
+              <w:top w:val="single" w:sz="2" w:space="0" w:color="000000"/>
+              <w:left w:val="single" w:sz="2" w:space="0" w:color="000000"/>
+              <w:bottom w:val="single" w:sz="2" w:space="0" w:color="000000"/>
+              <w:right w:val="single" w:sz="2" w:space="0" w:color="000000"/>
+            </w:tcBorders>
+            <w:shd w:val="clear" w:color="auto" w:fill="auto"/>
+            <w:tcMar>
+              <w:top w:w="80" w:type="dxa"/>
+              <w:left w:w="80" w:type="dxa"/>
+              <w:bottom w:w="80" w:type="dxa"/>
+              <w:right w:w="80" w:type="dxa"/>
+            </w:tcMar>
+            <w:vAlign w:val="center"/>
+          </w:tcPr>
+          <w:p>
+            <w:pPr>
+              <w:pStyle w:val="tablecopy"/>
+              <w:jc w:val="center"/>
+            </w:pPr>
+            <w:r>
+              <w:t>1.45</w:t>
+            </w:r>
+          </w:p>
+        </w:tc>
+        <w:tc>
+          <w:tcPr>
+            <w:tcW w:w="1276" w:type="dxa"/>
+            <w:tcBorders>
+              <w:top w:val="single" w:sz="2" w:space="0" w:color="000000"/>
+              <w:left w:val="single" w:sz="2" w:space="0" w:color="000000"/>
+              <w:bottom w:val="single" w:sz="2" w:space="0" w:color="000000"/>
+              <w:right w:val="single" w:sz="2" w:space="0" w:color="000000"/>
+            </w:tcBorders>
+            <w:shd w:val="clear" w:color="auto" w:fill="auto"/>
+            <w:tcMar>
+              <w:top w:w="80" w:type="dxa"/>
+              <w:left w:w="80" w:type="dxa"/>
+              <w:bottom w:w="80" w:type="dxa"/>
+              <w:right w:w="80" w:type="dxa"/>
+            </w:tcMar>
+            <w:vAlign w:val="center"/>
+          </w:tcPr>
+          <w:p>
+            <w:r>
+              <w:t>10.62</w:t>
+            </w:r>
+          </w:p>
+        </w:tc>
+        <w:tc>
+          <w:tcPr>
+            <w:tcW w:w="1262" w:type="dxa"/>
+            <w:tcBorders>
+              <w:top w:val="single" w:sz="2" w:space="0" w:color="000000"/>
+              <w:left w:val="single" w:sz="2" w:space="0" w:color="000000"/>
+              <w:bottom w:val="single" w:sz="2" w:space="0" w:color="000000"/>
+              <w:right w:val="single" w:sz="2" w:space="0" w:color="000000"/>
+            </w:tcBorders>
+            <w:shd w:val="clear" w:color="auto" w:fill="auto"/>
+            <w:tcMar>
+              <w:top w:w="80" w:type="dxa"/>
+              <w:left w:w="80" w:type="dxa"/>
+              <w:bottom w:w="80" w:type="dxa"/>
+              <w:right w:w="80" w:type="dxa"/>
+            </w:tcMar>
+            <w:vAlign w:val="center"/>
+          </w:tcPr>
+          <w:p>
+            <w:r>
+              <w:t>22.88</w:t>
+            </w:r>
+            <w:bookmarkStart w:id="0" w:name="_GoBack"/>
+            <w:bookmarkEnd w:id="0"/>
           </w:p>
         </w:tc>
       </w:tr>
@@ -2608,9 +3315,6 @@
           <w:ilvl w:val="0"/>
           <w:numId w:val="13"/>
         </w:numPr>
-        <w:rPr>
-          <w:lang w:val="pt-BR"/>
-        </w:rPr>
       </w:pPr>
       <w:r>
         <w:t xml:space="preserve">Example of a figure caption. </w:t>
@@ -2619,7 +3323,6 @@
         <w:rPr>
           <w:i/>
           <w:iCs/>
-          <w:lang w:val="pt-BR"/>
         </w:rPr>
         <w:t>(figure caption)</w:t>
       </w:r>
@@ -2629,9 +3332,13 @@
         <w:pStyle w:val="tablehead"/>
         <w:widowControl w:val="0"/>
         <w:spacing w:line="240" w:lineRule="auto"/>
-        <w:rPr>
-          <w:lang w:val="pt-BR"/>
-        </w:rPr>
+      </w:pPr>
+    </w:p>
+    <w:p>
+      <w:pPr>
+        <w:pStyle w:val="tablehead"/>
+        <w:widowControl w:val="0"/>
+        <w:spacing w:line="240" w:lineRule="auto"/>
       </w:pPr>
     </w:p>
     <w:p>
@@ -2671,6 +3378,7 @@
         <w:pStyle w:val="Heading5"/>
       </w:pPr>
       <w:r>
+        <w:lastRenderedPageBreak/>
         <w:t>References</w:t>
       </w:r>
     </w:p>
@@ -4767,7 +5475,7 @@
   <w:num w:numId="11">
     <w:abstractNumId w:val="7"/>
     <w:lvlOverride w:ilvl="0">
-      <w:lvl w:ilvl="0" w:tplc="DDFE0F2A">
+      <w:lvl w:ilvl="0" w:tplc="8278A66E">
         <w:start w:val="1"/>
         <w:numFmt w:val="lowerLetter"/>
         <w:lvlText w:val="%1."/>
@@ -4802,7 +5510,7 @@
       </w:lvl>
     </w:lvlOverride>
     <w:lvlOverride w:ilvl="1">
-      <w:lvl w:ilvl="1" w:tplc="453EA9AC">
+      <w:lvl w:ilvl="1" w:tplc="67020F20">
         <w:start w:val="1"/>
         <w:numFmt w:val="lowerLetter"/>
         <w:lvlText w:val="%2."/>
@@ -4837,7 +5545,7 @@
       </w:lvl>
     </w:lvlOverride>
     <w:lvlOverride w:ilvl="2">
-      <w:lvl w:ilvl="2" w:tplc="C890B060">
+      <w:lvl w:ilvl="2" w:tplc="9ECEB27E">
         <w:start w:val="1"/>
         <w:numFmt w:val="lowerRoman"/>
         <w:lvlText w:val="%3."/>
@@ -4872,7 +5580,7 @@
       </w:lvl>
     </w:lvlOverride>
     <w:lvlOverride w:ilvl="3">
-      <w:lvl w:ilvl="3" w:tplc="DF405118">
+      <w:lvl w:ilvl="3" w:tplc="10B07C12">
         <w:start w:val="1"/>
         <w:numFmt w:val="decimal"/>
         <w:lvlText w:val="%4."/>
@@ -4907,7 +5615,7 @@
       </w:lvl>
     </w:lvlOverride>
     <w:lvlOverride w:ilvl="4">
-      <w:lvl w:ilvl="4" w:tplc="660C3F62">
+      <w:lvl w:ilvl="4" w:tplc="39CCA396">
         <w:start w:val="1"/>
         <w:numFmt w:val="lowerLetter"/>
         <w:lvlText w:val="%5."/>
@@ -4942,7 +5650,7 @@
       </w:lvl>
     </w:lvlOverride>
     <w:lvlOverride w:ilvl="5">
-      <w:lvl w:ilvl="5" w:tplc="1974DAC4">
+      <w:lvl w:ilvl="5" w:tplc="636821E6">
         <w:start w:val="1"/>
         <w:numFmt w:val="lowerRoman"/>
         <w:lvlText w:val="%6."/>
@@ -4977,7 +5685,7 @@
       </w:lvl>
     </w:lvlOverride>
     <w:lvlOverride w:ilvl="6">
-      <w:lvl w:ilvl="6" w:tplc="1046A7B6">
+      <w:lvl w:ilvl="6" w:tplc="F968B6BC">
         <w:start w:val="1"/>
         <w:numFmt w:val="decimal"/>
         <w:lvlText w:val="%7."/>
@@ -5012,7 +5720,7 @@
       </w:lvl>
     </w:lvlOverride>
     <w:lvlOverride w:ilvl="7">
-      <w:lvl w:ilvl="7" w:tplc="7428BC30">
+      <w:lvl w:ilvl="7" w:tplc="BE101BA0">
         <w:start w:val="1"/>
         <w:numFmt w:val="lowerLetter"/>
         <w:lvlText w:val="%8."/>
@@ -5047,7 +5755,7 @@
       </w:lvl>
     </w:lvlOverride>
     <w:lvlOverride w:ilvl="8">
-      <w:lvl w:ilvl="8" w:tplc="F84C47E6">
+      <w:lvl w:ilvl="8" w:tplc="5324EDD6">
         <w:start w:val="1"/>
         <w:numFmt w:val="lowerRoman"/>
         <w:lvlText w:val="%9."/>

</xml_diff>